<commit_message>
dailyscrummeetingnotes & mirotable2nd & usingResources.txt
</commit_message>
<xml_diff>
--- a/daily-scrums-documents/Takim19-DailyScrumMeetingNotes.docx
+++ b/daily-scrums-documents/Takim19-DailyScrumMeetingNotes.docx
@@ -1,6 +1,6 @@
 
 <file path=word/document.xml><?xml version="1.0" encoding="utf-8"?>
-<w:document xmlns:wpc="http://schemas.microsoft.com/office/word/2010/wordprocessingCanvas" xmlns:cx="http://schemas.microsoft.com/office/drawing/2014/chartex" xmlns:cx1="http://schemas.microsoft.com/office/drawing/2015/9/8/chartex" xmlns:cx2="http://schemas.microsoft.com/office/drawing/2015/10/21/chartex" xmlns:cx3="http://schemas.microsoft.com/office/drawing/2016/5/9/chartex" xmlns:cx4="http://schemas.microsoft.com/office/drawing/2016/5/10/chartex" xmlns:cx5="http://schemas.microsoft.com/office/drawing/2016/5/11/chartex" xmlns:cx6="http://schemas.microsoft.com/office/drawing/2016/5/12/chartex" xmlns:cx7="http://schemas.microsoft.com/office/drawing/2016/5/13/chartex" xmlns:cx8="http://schemas.microsoft.com/office/drawing/2016/5/14/chartex" xmlns:mc="http://schemas.openxmlformats.org/markup-compatibility/2006" xmlns:aink="http://schemas.microsoft.com/office/drawing/2016/ink" xmlns:am3d="http://schemas.microsoft.com/office/drawing/2017/model3d" xmlns:o="urn:schemas-microsoft-com:office:office" xmlns:r="http://schemas.openxmlformats.org/officeDocument/2006/relationships" xmlns:m="http://schemas.openxmlformats.org/officeDocument/2006/math" xmlns:v="urn:schemas-microsoft-com:vml" xmlns:wp14="http://schemas.microsoft.com/office/word/2010/wordprocessingDrawing" xmlns:wp="http://schemas.openxmlformats.org/drawingml/2006/wordprocessingDrawing" xmlns:w10="urn:schemas-microsoft-com:office:word" xmlns:w="http://schemas.openxmlformats.org/wordprocessingml/2006/main" xmlns:w14="http://schemas.microsoft.com/office/word/2010/wordml" xmlns:w15="http://schemas.microsoft.com/office/word/2012/wordml" xmlns:w16cex="http://schemas.microsoft.com/office/word/2018/wordml/cex" xmlns:w16cid="http://schemas.microsoft.com/office/word/2016/wordml/cid" xmlns:w16="http://schemas.microsoft.com/office/word/2018/wordml" xmlns:w16sdtdh="http://schemas.microsoft.com/office/word/2020/wordml/sdtdatahash" xmlns:w16se="http://schemas.microsoft.com/office/word/2015/wordml/symex" xmlns:wpg="http://schemas.microsoft.com/office/word/2010/wordprocessingGroup" xmlns:wpi="http://schemas.microsoft.com/office/word/2010/wordprocessingInk" xmlns:wne="http://schemas.microsoft.com/office/word/2006/wordml" xmlns:wps="http://schemas.microsoft.com/office/word/2010/wordprocessingShape" mc:Ignorable="w14 w15 w16se w16cid w16 w16cex w16sdtdh wp14">
+<w:document xmlns:wpc="http://schemas.microsoft.com/office/word/2010/wordprocessingCanvas" xmlns:cx="http://schemas.microsoft.com/office/drawing/2014/chartex" xmlns:cx1="http://schemas.microsoft.com/office/drawing/2015/9/8/chartex" xmlns:cx2="http://schemas.microsoft.com/office/drawing/2015/10/21/chartex" xmlns:cx3="http://schemas.microsoft.com/office/drawing/2016/5/9/chartex" xmlns:cx4="http://schemas.microsoft.com/office/drawing/2016/5/10/chartex" xmlns:cx5="http://schemas.microsoft.com/office/drawing/2016/5/11/chartex" xmlns:cx6="http://schemas.microsoft.com/office/drawing/2016/5/12/chartex" xmlns:cx7="http://schemas.microsoft.com/office/drawing/2016/5/13/chartex" xmlns:cx8="http://schemas.microsoft.com/office/drawing/2016/5/14/chartex" xmlns:mc="http://schemas.openxmlformats.org/markup-compatibility/2006" xmlns:aink="http://schemas.microsoft.com/office/drawing/2016/ink" xmlns:am3d="http://schemas.microsoft.com/office/drawing/2017/model3d" xmlns:o="urn:schemas-microsoft-com:office:office" xmlns:oel="http://schemas.microsoft.com/office/2019/extlst" xmlns:r="http://schemas.openxmlformats.org/officeDocument/2006/relationships" xmlns:m="http://schemas.openxmlformats.org/officeDocument/2006/math" xmlns:v="urn:schemas-microsoft-com:vml" xmlns:wp14="http://schemas.microsoft.com/office/word/2010/wordprocessingDrawing" xmlns:wp="http://schemas.openxmlformats.org/drawingml/2006/wordprocessingDrawing" xmlns:w10="urn:schemas-microsoft-com:office:word" xmlns:w="http://schemas.openxmlformats.org/wordprocessingml/2006/main" xmlns:w14="http://schemas.microsoft.com/office/word/2010/wordml" xmlns:w15="http://schemas.microsoft.com/office/word/2012/wordml" xmlns:w16cex="http://schemas.microsoft.com/office/word/2018/wordml/cex" xmlns:w16cid="http://schemas.microsoft.com/office/word/2016/wordml/cid" xmlns:w16="http://schemas.microsoft.com/office/word/2018/wordml" xmlns:w16sdtdh="http://schemas.microsoft.com/office/word/2020/wordml/sdtdatahash" xmlns:w16se="http://schemas.microsoft.com/office/word/2015/wordml/symex" xmlns:wpg="http://schemas.microsoft.com/office/word/2010/wordprocessingGroup" xmlns:wpi="http://schemas.microsoft.com/office/word/2010/wordprocessingInk" xmlns:wne="http://schemas.microsoft.com/office/word/2006/wordml" xmlns:wps="http://schemas.microsoft.com/office/word/2010/wordprocessingShape" mc:Ignorable="w14 w15 w16se w16cid w16 w16cex w16sdtdh wp14">
   <w:body>
     <w:p>
       <w:pPr>
@@ -639,7 +639,29 @@
           <w:color w:val="2D3B45"/>
           <w:u w:color="2D3B45"/>
         </w:rPr>
-        <w:t xml:space="preserve">. Meriç </w:t>
+        <w:t xml:space="preserve">. </w:t>
+      </w:r>
+      <w:proofErr w:type="spellStart"/>
+      <w:r>
+        <w:rPr>
+          <w:rFonts w:ascii="Calibri" w:eastAsia="Lato" w:hAnsi="Calibri" w:cs="Calibri"/>
+          <w:b/>
+          <w:bCs/>
+          <w:color w:val="2D3B45"/>
+          <w:u w:color="2D3B45"/>
+        </w:rPr>
+        <w:t>Meriç</w:t>
+      </w:r>
+      <w:proofErr w:type="spellEnd"/>
+      <w:r>
+        <w:rPr>
+          <w:rFonts w:ascii="Calibri" w:eastAsia="Lato" w:hAnsi="Calibri" w:cs="Calibri"/>
+          <w:b/>
+          <w:bCs/>
+          <w:color w:val="2D3B45"/>
+          <w:u w:color="2D3B45"/>
+        </w:rPr>
+        <w:t xml:space="preserve"> </w:t>
       </w:r>
       <w:proofErr w:type="spellStart"/>
       <w:r>
@@ -2332,15 +2354,27 @@
         </w:rPr>
         <w:t xml:space="preserve">. </w:t>
       </w:r>
-      <w:r>
-        <w:rPr>
-          <w:rFonts w:ascii="Calibri" w:eastAsia="Lato" w:hAnsi="Calibri" w:cs="Calibri"/>
-          <w:b/>
-          <w:bCs/>
-          <w:color w:val="2D3B45"/>
-          <w:u w:color="000000"/>
-        </w:rPr>
-        <w:t xml:space="preserve">Oyun </w:t>
+      <w:proofErr w:type="spellStart"/>
+      <w:r>
+        <w:rPr>
+          <w:rFonts w:ascii="Calibri" w:eastAsia="Lato" w:hAnsi="Calibri" w:cs="Calibri"/>
+          <w:b/>
+          <w:bCs/>
+          <w:color w:val="2D3B45"/>
+          <w:u w:color="000000"/>
+        </w:rPr>
+        <w:t>Oyun</w:t>
+      </w:r>
+      <w:proofErr w:type="spellEnd"/>
+      <w:r>
+        <w:rPr>
+          <w:rFonts w:ascii="Calibri" w:eastAsia="Lato" w:hAnsi="Calibri" w:cs="Calibri"/>
+          <w:b/>
+          <w:bCs/>
+          <w:color w:val="2D3B45"/>
+          <w:u w:color="000000"/>
+        </w:rPr>
+        <w:t xml:space="preserve"> </w:t>
       </w:r>
       <w:proofErr w:type="spellStart"/>
       <w:r>
@@ -2801,6 +2835,7 @@
         <w:lastRenderedPageBreak/>
         <w:t xml:space="preserve">08.05.22 – 1. Sprint </w:t>
       </w:r>
+      <w:proofErr w:type="spellStart"/>
       <w:r>
         <w:rPr>
           <w:rFonts w:ascii="Calibri" w:eastAsia="Lato" w:hAnsi="Calibri" w:cs="Calibri"/>
@@ -2811,7 +2846,20 @@
           <w:szCs w:val="28"/>
           <w:u w:val="single" w:color="2D3B45"/>
         </w:rPr>
-        <w:t xml:space="preserve">Üçüncü </w:t>
+        <w:t>Üçüncü</w:t>
+      </w:r>
+      <w:proofErr w:type="spellEnd"/>
+      <w:r>
+        <w:rPr>
+          <w:rFonts w:ascii="Calibri" w:eastAsia="Lato" w:hAnsi="Calibri" w:cs="Calibri"/>
+          <w:b/>
+          <w:bCs/>
+          <w:color w:val="2D3B45"/>
+          <w:sz w:val="28"/>
+          <w:szCs w:val="28"/>
+          <w:u w:val="single" w:color="2D3B45"/>
+        </w:rPr>
+        <w:t xml:space="preserve"> </w:t>
       </w:r>
       <w:proofErr w:type="spellStart"/>
       <w:r>
@@ -3134,7 +3182,27 @@
           <w:bCs/>
           <w:color w:val="2D3B45"/>
         </w:rPr>
-        <w:t xml:space="preserve"> Oyun </w:t>
+        <w:t xml:space="preserve"> </w:t>
+      </w:r>
+      <w:proofErr w:type="spellStart"/>
+      <w:r>
+        <w:rPr>
+          <w:rFonts w:ascii="Calibri" w:eastAsia="Lato" w:hAnsi="Calibri" w:cs="Calibri"/>
+          <w:b/>
+          <w:bCs/>
+          <w:color w:val="2D3B45"/>
+        </w:rPr>
+        <w:t>Oyun</w:t>
+      </w:r>
+      <w:proofErr w:type="spellEnd"/>
+      <w:r>
+        <w:rPr>
+          <w:rFonts w:ascii="Calibri" w:eastAsia="Lato" w:hAnsi="Calibri" w:cs="Calibri"/>
+          <w:b/>
+          <w:bCs/>
+          <w:color w:val="2D3B45"/>
+        </w:rPr>
+        <w:t xml:space="preserve"> </w:t>
       </w:r>
       <w:proofErr w:type="spellStart"/>
       <w:r>
@@ -3577,14 +3645,25 @@
         </w:rPr>
         <w:t xml:space="preserve"> </w:t>
       </w:r>
-      <w:r>
-        <w:rPr>
-          <w:rFonts w:ascii="Calibri" w:eastAsia="Lato" w:hAnsi="Calibri" w:cs="Calibri"/>
-          <w:b/>
-          <w:bCs/>
-          <w:color w:val="2D3B45"/>
-        </w:rPr>
-        <w:t xml:space="preserve">Sezer </w:t>
+      <w:proofErr w:type="spellStart"/>
+      <w:r>
+        <w:rPr>
+          <w:rFonts w:ascii="Calibri" w:eastAsia="Lato" w:hAnsi="Calibri" w:cs="Calibri"/>
+          <w:b/>
+          <w:bCs/>
+          <w:color w:val="2D3B45"/>
+        </w:rPr>
+        <w:t>Sezer</w:t>
+      </w:r>
+      <w:proofErr w:type="spellEnd"/>
+      <w:r>
+        <w:rPr>
+          <w:rFonts w:ascii="Calibri" w:eastAsia="Lato" w:hAnsi="Calibri" w:cs="Calibri"/>
+          <w:b/>
+          <w:bCs/>
+          <w:color w:val="2D3B45"/>
+        </w:rPr>
+        <w:t xml:space="preserve"> </w:t>
       </w:r>
       <w:proofErr w:type="spellStart"/>
       <w:r>
@@ -4024,7 +4103,7 @@
         <w:pStyle w:val="Body"/>
         <w:shd w:val="clear" w:color="auto" w:fill="F5F5F5"/>
         <w:rPr>
-          <w:rFonts w:ascii="Calibri" w:eastAsia="Lato" w:hAnsi="Calibri" w:cs="Calibri"/>
+          <w:rFonts w:ascii="Lato" w:eastAsia="Lato" w:hAnsi="Lato" w:cs="Calibri"/>
           <w:b/>
           <w:bCs/>
           <w:color w:val="2D3B45"/>
@@ -4035,7 +4114,7 @@
       </w:pPr>
       <w:r>
         <w:rPr>
-          <w:rFonts w:ascii="Calibri" w:eastAsia="Lato" w:hAnsi="Calibri" w:cs="Calibri"/>
+          <w:rFonts w:ascii="Lato" w:eastAsia="Lato" w:hAnsi="Lato" w:cs="Calibri"/>
           <w:b/>
           <w:bCs/>
           <w:color w:val="2D3B45"/>
@@ -4048,7 +4127,7 @@
       <w:proofErr w:type="spellStart"/>
       <w:r>
         <w:rPr>
-          <w:rFonts w:ascii="Calibri" w:eastAsia="Lato" w:hAnsi="Calibri" w:cs="Calibri"/>
+          <w:rFonts w:ascii="Lato" w:eastAsia="Lato" w:hAnsi="Lato" w:cs="Calibri"/>
           <w:b/>
           <w:bCs/>
           <w:color w:val="2D3B45"/>
@@ -4061,7 +4140,7 @@
       <w:proofErr w:type="spellEnd"/>
       <w:r>
         <w:rPr>
-          <w:rFonts w:ascii="Calibri" w:eastAsia="Lato" w:hAnsi="Calibri" w:cs="Calibri"/>
+          <w:rFonts w:ascii="Lato" w:eastAsia="Lato" w:hAnsi="Lato" w:cs="Calibri"/>
           <w:b/>
           <w:bCs/>
           <w:color w:val="2D3B45"/>
@@ -4094,7 +4173,6 @@
           <w:b/>
           <w:bCs/>
           <w:color w:val="2D3B45"/>
-          <w:u w:color="000000"/>
         </w:rPr>
       </w:pPr>
       <w:proofErr w:type="spellStart"/>
@@ -4115,7 +4193,27 @@
           <w:bCs/>
           <w:color w:val="2D3B45"/>
         </w:rPr>
-        <w:t xml:space="preserve"> Sezer </w:t>
+        <w:t xml:space="preserve"> </w:t>
+      </w:r>
+      <w:proofErr w:type="spellStart"/>
+      <w:r>
+        <w:rPr>
+          <w:rFonts w:ascii="Calibri" w:eastAsia="Lato" w:hAnsi="Calibri" w:cs="Calibri"/>
+          <w:b/>
+          <w:bCs/>
+          <w:color w:val="2D3B45"/>
+        </w:rPr>
+        <w:t>Sezer</w:t>
+      </w:r>
+      <w:proofErr w:type="spellEnd"/>
+      <w:r>
+        <w:rPr>
+          <w:rFonts w:ascii="Calibri" w:eastAsia="Lato" w:hAnsi="Calibri" w:cs="Calibri"/>
+          <w:b/>
+          <w:bCs/>
+          <w:color w:val="2D3B45"/>
+        </w:rPr>
+        <w:t xml:space="preserve"> </w:t>
       </w:r>
       <w:proofErr w:type="spellStart"/>
       <w:r>
@@ -4551,6 +4649,2876 @@
           <w:color w:val="2D3B45"/>
         </w:rPr>
         <w:t>gerçekleştirdik</w:t>
+      </w:r>
+      <w:proofErr w:type="spellEnd"/>
+      <w:r>
+        <w:rPr>
+          <w:rFonts w:ascii="Calibri" w:eastAsia="Lato" w:hAnsi="Calibri" w:cs="Calibri"/>
+          <w:b/>
+          <w:bCs/>
+          <w:color w:val="2D3B45"/>
+        </w:rPr>
+        <w:t>.</w:t>
+      </w:r>
+    </w:p>
+    <w:p>
+      <w:pPr>
+        <w:pStyle w:val="Body"/>
+        <w:shd w:val="clear" w:color="auto" w:fill="F5F5F5"/>
+        <w:rPr>
+          <w:rFonts w:ascii="Calibri" w:eastAsia="Lato" w:hAnsi="Calibri" w:cs="Calibri"/>
+          <w:b/>
+          <w:bCs/>
+          <w:color w:val="2D3B45"/>
+        </w:rPr>
+      </w:pPr>
+    </w:p>
+    <w:p>
+      <w:pPr>
+        <w:pStyle w:val="Body"/>
+        <w:shd w:val="clear" w:color="auto" w:fill="F5F5F5"/>
+        <w:rPr>
+          <w:rFonts w:ascii="Lato" w:eastAsia="Lato" w:hAnsi="Lato" w:cs="Calibri"/>
+          <w:b/>
+          <w:bCs/>
+          <w:color w:val="2D3B45"/>
+          <w:sz w:val="28"/>
+          <w:szCs w:val="28"/>
+        </w:rPr>
+      </w:pPr>
+      <w:r>
+        <w:rPr>
+          <w:rFonts w:ascii="Lato" w:eastAsia="Lato" w:hAnsi="Lato" w:cs="Calibri"/>
+          <w:b/>
+          <w:bCs/>
+          <w:color w:val="2D3B45"/>
+          <w:sz w:val="28"/>
+          <w:szCs w:val="28"/>
+        </w:rPr>
+        <w:t xml:space="preserve">14.05.22 – 2 Sprint </w:t>
+      </w:r>
+      <w:proofErr w:type="spellStart"/>
+      <w:r>
+        <w:rPr>
+          <w:rFonts w:ascii="Lato" w:eastAsia="Lato" w:hAnsi="Lato" w:cs="Calibri"/>
+          <w:b/>
+          <w:bCs/>
+          <w:color w:val="2D3B45"/>
+          <w:sz w:val="28"/>
+          <w:szCs w:val="28"/>
+        </w:rPr>
+        <w:t>İkinci</w:t>
+      </w:r>
+      <w:proofErr w:type="spellEnd"/>
+      <w:r>
+        <w:rPr>
+          <w:rFonts w:ascii="Lato" w:eastAsia="Lato" w:hAnsi="Lato" w:cs="Calibri"/>
+          <w:b/>
+          <w:bCs/>
+          <w:color w:val="2D3B45"/>
+          <w:sz w:val="28"/>
+          <w:szCs w:val="28"/>
+        </w:rPr>
+        <w:t xml:space="preserve"> </w:t>
+      </w:r>
+      <w:proofErr w:type="spellStart"/>
+      <w:r>
+        <w:rPr>
+          <w:rFonts w:ascii="Lato" w:eastAsia="Lato" w:hAnsi="Lato" w:cs="Calibri"/>
+          <w:b/>
+          <w:bCs/>
+          <w:color w:val="2D3B45"/>
+          <w:sz w:val="28"/>
+          <w:szCs w:val="28"/>
+        </w:rPr>
+        <w:t>Toplantı</w:t>
+      </w:r>
+      <w:proofErr w:type="spellEnd"/>
+    </w:p>
+    <w:p>
+      <w:pPr>
+        <w:pStyle w:val="Body"/>
+        <w:shd w:val="clear" w:color="auto" w:fill="F5F5F5"/>
+        <w:rPr>
+          <w:rFonts w:ascii="Calibri" w:eastAsia="Lato" w:hAnsi="Calibri" w:cs="Calibri"/>
+          <w:b/>
+          <w:bCs/>
+          <w:color w:val="2D3B45"/>
+        </w:rPr>
+      </w:pPr>
+    </w:p>
+    <w:p>
+      <w:pPr>
+        <w:pStyle w:val="Body"/>
+        <w:shd w:val="clear" w:color="auto" w:fill="F5F5F5"/>
+        <w:jc w:val="center"/>
+        <w:rPr>
+          <w:rFonts w:ascii="Calibri" w:eastAsia="Lato" w:hAnsi="Calibri" w:cs="Calibri"/>
+          <w:b/>
+          <w:bCs/>
+          <w:color w:val="2D3B45"/>
+        </w:rPr>
+      </w:pPr>
+      <w:r>
+        <w:rPr>
+          <w:rFonts w:ascii="Calibri" w:eastAsia="Lato" w:hAnsi="Calibri" w:cs="Calibri"/>
+          <w:b/>
+          <w:bCs/>
+          <w:noProof/>
+          <w:color w:val="2D3B45"/>
+        </w:rPr>
+        <w:drawing>
+          <wp:inline distT="0" distB="0" distL="0" distR="0" wp14:anchorId="5F6361F8" wp14:editId="47B2EA9E">
+            <wp:extent cx="4473201" cy="2543175"/>
+            <wp:effectExtent l="0" t="0" r="3810" b="0"/>
+            <wp:docPr id="5" name="Resim 5"/>
+            <wp:cNvGraphicFramePr>
+              <a:graphicFrameLocks xmlns:a="http://schemas.openxmlformats.org/drawingml/2006/main" noChangeAspect="1"/>
+            </wp:cNvGraphicFramePr>
+            <a:graphic xmlns:a="http://schemas.openxmlformats.org/drawingml/2006/main">
+              <a:graphicData uri="http://schemas.openxmlformats.org/drawingml/2006/picture">
+                <pic:pic xmlns:pic="http://schemas.openxmlformats.org/drawingml/2006/picture">
+                  <pic:nvPicPr>
+                    <pic:cNvPr id="0" name="Picture 1"/>
+                    <pic:cNvPicPr>
+                      <a:picLocks noChangeAspect="1" noChangeArrowheads="1"/>
+                    </pic:cNvPicPr>
+                  </pic:nvPicPr>
+                  <pic:blipFill>
+                    <a:blip r:embed="rId11">
+                      <a:extLst>
+                        <a:ext uri="{28A0092B-C50C-407E-A947-70E740481C1C}">
+                          <a14:useLocalDpi xmlns:a14="http://schemas.microsoft.com/office/drawing/2010/main" val="0"/>
+                        </a:ext>
+                      </a:extLst>
+                    </a:blip>
+                    <a:srcRect/>
+                    <a:stretch>
+                      <a:fillRect/>
+                    </a:stretch>
+                  </pic:blipFill>
+                  <pic:spPr bwMode="auto">
+                    <a:xfrm>
+                      <a:off x="0" y="0"/>
+                      <a:ext cx="4476599" cy="2545107"/>
+                    </a:xfrm>
+                    <a:prstGeom prst="rect">
+                      <a:avLst/>
+                    </a:prstGeom>
+                    <a:noFill/>
+                    <a:ln>
+                      <a:noFill/>
+                    </a:ln>
+                  </pic:spPr>
+                </pic:pic>
+              </a:graphicData>
+            </a:graphic>
+          </wp:inline>
+        </w:drawing>
+      </w:r>
+    </w:p>
+    <w:p>
+      <w:pPr>
+        <w:pStyle w:val="Body"/>
+        <w:shd w:val="clear" w:color="auto" w:fill="F5F5F5"/>
+        <w:jc w:val="center"/>
+        <w:rPr>
+          <w:rFonts w:ascii="Calibri" w:eastAsia="Lato" w:hAnsi="Calibri" w:cs="Calibri"/>
+          <w:b/>
+          <w:bCs/>
+          <w:color w:val="2D3B45"/>
+        </w:rPr>
+      </w:pPr>
+    </w:p>
+    <w:p>
+      <w:pPr>
+        <w:pStyle w:val="Body"/>
+        <w:shd w:val="clear" w:color="auto" w:fill="F5F5F5"/>
+        <w:rPr>
+          <w:rFonts w:ascii="Calibri" w:eastAsia="Lato" w:hAnsi="Calibri" w:cs="Calibri"/>
+          <w:b/>
+          <w:bCs/>
+          <w:color w:val="2D3B45"/>
+        </w:rPr>
+      </w:pPr>
+      <w:proofErr w:type="spellStart"/>
+      <w:r>
+        <w:rPr>
+          <w:rFonts w:ascii="Calibri" w:eastAsia="Lato" w:hAnsi="Calibri" w:cs="Calibri"/>
+          <w:b/>
+          <w:bCs/>
+          <w:color w:val="2D3B45"/>
+        </w:rPr>
+        <w:t>İkinci</w:t>
+      </w:r>
+      <w:proofErr w:type="spellEnd"/>
+      <w:r>
+        <w:rPr>
+          <w:rFonts w:ascii="Calibri" w:eastAsia="Lato" w:hAnsi="Calibri" w:cs="Calibri"/>
+          <w:b/>
+          <w:bCs/>
+          <w:color w:val="2D3B45"/>
+        </w:rPr>
+        <w:t xml:space="preserve"> </w:t>
+      </w:r>
+      <w:proofErr w:type="spellStart"/>
+      <w:r>
+        <w:rPr>
+          <w:rFonts w:ascii="Calibri" w:eastAsia="Lato" w:hAnsi="Calibri" w:cs="Calibri"/>
+          <w:b/>
+          <w:bCs/>
+          <w:color w:val="2D3B45"/>
+        </w:rPr>
+        <w:t>toplantı</w:t>
+      </w:r>
+      <w:proofErr w:type="spellEnd"/>
+      <w:r>
+        <w:rPr>
+          <w:rFonts w:ascii="Calibri" w:eastAsia="Lato" w:hAnsi="Calibri" w:cs="Calibri"/>
+          <w:b/>
+          <w:bCs/>
+          <w:color w:val="2D3B45"/>
+        </w:rPr>
+        <w:t xml:space="preserve"> </w:t>
+      </w:r>
+      <w:proofErr w:type="spellStart"/>
+      <w:r>
+        <w:rPr>
+          <w:rFonts w:ascii="Calibri" w:eastAsia="Lato" w:hAnsi="Calibri" w:cs="Calibri"/>
+          <w:b/>
+          <w:bCs/>
+          <w:color w:val="2D3B45"/>
+        </w:rPr>
+        <w:t>sonrası</w:t>
+      </w:r>
+      <w:proofErr w:type="spellEnd"/>
+      <w:r>
+        <w:rPr>
+          <w:rFonts w:ascii="Calibri" w:eastAsia="Lato" w:hAnsi="Calibri" w:cs="Calibri"/>
+          <w:b/>
+          <w:bCs/>
+          <w:color w:val="2D3B45"/>
+        </w:rPr>
+        <w:t xml:space="preserve"> </w:t>
+      </w:r>
+      <w:proofErr w:type="spellStart"/>
+      <w:r>
+        <w:rPr>
+          <w:rFonts w:ascii="Calibri" w:eastAsia="Lato" w:hAnsi="Calibri" w:cs="Calibri"/>
+          <w:b/>
+          <w:bCs/>
+          <w:color w:val="2D3B45"/>
+        </w:rPr>
+        <w:t>gidişatı</w:t>
+      </w:r>
+      <w:proofErr w:type="spellEnd"/>
+      <w:r>
+        <w:rPr>
+          <w:rFonts w:ascii="Calibri" w:eastAsia="Lato" w:hAnsi="Calibri" w:cs="Calibri"/>
+          <w:b/>
+          <w:bCs/>
+          <w:color w:val="2D3B45"/>
+        </w:rPr>
+        <w:t xml:space="preserve"> </w:t>
+      </w:r>
+      <w:proofErr w:type="spellStart"/>
+      <w:r>
+        <w:rPr>
+          <w:rFonts w:ascii="Calibri" w:eastAsia="Lato" w:hAnsi="Calibri" w:cs="Calibri"/>
+          <w:b/>
+          <w:bCs/>
+          <w:color w:val="2D3B45"/>
+        </w:rPr>
+        <w:t>iyice</w:t>
+      </w:r>
+      <w:proofErr w:type="spellEnd"/>
+      <w:r>
+        <w:rPr>
+          <w:rFonts w:ascii="Calibri" w:eastAsia="Lato" w:hAnsi="Calibri" w:cs="Calibri"/>
+          <w:b/>
+          <w:bCs/>
+          <w:color w:val="2D3B45"/>
+        </w:rPr>
+        <w:t xml:space="preserve"> belli </w:t>
+      </w:r>
+      <w:proofErr w:type="spellStart"/>
+      <w:r>
+        <w:rPr>
+          <w:rFonts w:ascii="Calibri" w:eastAsia="Lato" w:hAnsi="Calibri" w:cs="Calibri"/>
+          <w:b/>
+          <w:bCs/>
+          <w:color w:val="2D3B45"/>
+        </w:rPr>
+        <w:t>olan</w:t>
+      </w:r>
+      <w:proofErr w:type="spellEnd"/>
+      <w:r>
+        <w:rPr>
+          <w:rFonts w:ascii="Calibri" w:eastAsia="Lato" w:hAnsi="Calibri" w:cs="Calibri"/>
+          <w:b/>
+          <w:bCs/>
+          <w:color w:val="2D3B45"/>
+        </w:rPr>
+        <w:t xml:space="preserve"> </w:t>
+      </w:r>
+      <w:proofErr w:type="spellStart"/>
+      <w:r>
+        <w:rPr>
+          <w:rFonts w:ascii="Calibri" w:eastAsia="Lato" w:hAnsi="Calibri" w:cs="Calibri"/>
+          <w:b/>
+          <w:bCs/>
+          <w:color w:val="2D3B45"/>
+        </w:rPr>
+        <w:t>oyunumuzun</w:t>
+      </w:r>
+      <w:proofErr w:type="spellEnd"/>
+      <w:r>
+        <w:rPr>
+          <w:rFonts w:ascii="Calibri" w:eastAsia="Lato" w:hAnsi="Calibri" w:cs="Calibri"/>
+          <w:b/>
+          <w:bCs/>
+          <w:color w:val="2D3B45"/>
+        </w:rPr>
+        <w:t xml:space="preserve"> </w:t>
+      </w:r>
+      <w:proofErr w:type="spellStart"/>
+      <w:r>
+        <w:rPr>
+          <w:rFonts w:ascii="Calibri" w:eastAsia="Lato" w:hAnsi="Calibri" w:cs="Calibri"/>
+          <w:b/>
+          <w:bCs/>
+          <w:color w:val="2D3B45"/>
+        </w:rPr>
+        <w:t>üzerine</w:t>
+      </w:r>
+      <w:proofErr w:type="spellEnd"/>
+      <w:r>
+        <w:rPr>
+          <w:rFonts w:ascii="Calibri" w:eastAsia="Lato" w:hAnsi="Calibri" w:cs="Calibri"/>
+          <w:b/>
+          <w:bCs/>
+          <w:color w:val="2D3B45"/>
+        </w:rPr>
+        <w:t xml:space="preserve"> </w:t>
+      </w:r>
+      <w:proofErr w:type="spellStart"/>
+      <w:r>
+        <w:rPr>
+          <w:rFonts w:ascii="Calibri" w:eastAsia="Lato" w:hAnsi="Calibri" w:cs="Calibri"/>
+          <w:b/>
+          <w:bCs/>
+          <w:color w:val="2D3B45"/>
+        </w:rPr>
+        <w:t>bir</w:t>
+      </w:r>
+      <w:proofErr w:type="spellEnd"/>
+      <w:r>
+        <w:rPr>
+          <w:rFonts w:ascii="Calibri" w:eastAsia="Lato" w:hAnsi="Calibri" w:cs="Calibri"/>
+          <w:b/>
+          <w:bCs/>
+          <w:color w:val="2D3B45"/>
+        </w:rPr>
+        <w:t xml:space="preserve"> </w:t>
+      </w:r>
+      <w:proofErr w:type="spellStart"/>
+      <w:r>
+        <w:rPr>
+          <w:rFonts w:ascii="Calibri" w:eastAsia="Lato" w:hAnsi="Calibri" w:cs="Calibri"/>
+          <w:b/>
+          <w:bCs/>
+          <w:color w:val="2D3B45"/>
+        </w:rPr>
+        <w:t>toplantı</w:t>
+      </w:r>
+      <w:proofErr w:type="spellEnd"/>
+      <w:r>
+        <w:rPr>
+          <w:rFonts w:ascii="Calibri" w:eastAsia="Lato" w:hAnsi="Calibri" w:cs="Calibri"/>
+          <w:b/>
+          <w:bCs/>
+          <w:color w:val="2D3B45"/>
+        </w:rPr>
+        <w:t xml:space="preserve"> </w:t>
+      </w:r>
+      <w:proofErr w:type="spellStart"/>
+      <w:r>
+        <w:rPr>
+          <w:rFonts w:ascii="Calibri" w:eastAsia="Lato" w:hAnsi="Calibri" w:cs="Calibri"/>
+          <w:b/>
+          <w:bCs/>
+          <w:color w:val="2D3B45"/>
+        </w:rPr>
+        <w:t>yaptık</w:t>
+      </w:r>
+      <w:proofErr w:type="spellEnd"/>
+      <w:r>
+        <w:rPr>
+          <w:rFonts w:ascii="Calibri" w:eastAsia="Lato" w:hAnsi="Calibri" w:cs="Calibri"/>
+          <w:b/>
+          <w:bCs/>
+          <w:color w:val="2D3B45"/>
+        </w:rPr>
+        <w:t xml:space="preserve">. </w:t>
+      </w:r>
+      <w:proofErr w:type="spellStart"/>
+      <w:r>
+        <w:rPr>
+          <w:rFonts w:ascii="Calibri" w:eastAsia="Lato" w:hAnsi="Calibri" w:cs="Calibri"/>
+          <w:b/>
+          <w:bCs/>
+          <w:color w:val="2D3B45"/>
+        </w:rPr>
+        <w:t>Gruptaki</w:t>
+      </w:r>
+      <w:proofErr w:type="spellEnd"/>
+      <w:r>
+        <w:rPr>
+          <w:rFonts w:ascii="Calibri" w:eastAsia="Lato" w:hAnsi="Calibri" w:cs="Calibri"/>
+          <w:b/>
+          <w:bCs/>
+          <w:color w:val="2D3B45"/>
+        </w:rPr>
+        <w:t xml:space="preserve"> </w:t>
+      </w:r>
+      <w:proofErr w:type="spellStart"/>
+      <w:r>
+        <w:rPr>
+          <w:rFonts w:ascii="Calibri" w:eastAsia="Lato" w:hAnsi="Calibri" w:cs="Calibri"/>
+          <w:b/>
+          <w:bCs/>
+          <w:color w:val="2D3B45"/>
+        </w:rPr>
+        <w:t>herkesin</w:t>
+      </w:r>
+      <w:proofErr w:type="spellEnd"/>
+      <w:r>
+        <w:rPr>
+          <w:rFonts w:ascii="Calibri" w:eastAsia="Lato" w:hAnsi="Calibri" w:cs="Calibri"/>
+          <w:b/>
+          <w:bCs/>
+          <w:color w:val="2D3B45"/>
+        </w:rPr>
+        <w:t xml:space="preserve"> </w:t>
+      </w:r>
+      <w:proofErr w:type="spellStart"/>
+      <w:r>
+        <w:rPr>
+          <w:rFonts w:ascii="Calibri" w:eastAsia="Lato" w:hAnsi="Calibri" w:cs="Calibri"/>
+          <w:b/>
+          <w:bCs/>
+          <w:color w:val="2D3B45"/>
+        </w:rPr>
+        <w:t>oyunda</w:t>
+      </w:r>
+      <w:proofErr w:type="spellEnd"/>
+      <w:r>
+        <w:rPr>
+          <w:rFonts w:ascii="Calibri" w:eastAsia="Lato" w:hAnsi="Calibri" w:cs="Calibri"/>
+          <w:b/>
+          <w:bCs/>
+          <w:color w:val="2D3B45"/>
+        </w:rPr>
+        <w:t xml:space="preserve"> </w:t>
+      </w:r>
+      <w:proofErr w:type="spellStart"/>
+      <w:r>
+        <w:rPr>
+          <w:rFonts w:ascii="Calibri" w:eastAsia="Lato" w:hAnsi="Calibri" w:cs="Calibri"/>
+          <w:b/>
+          <w:bCs/>
+          <w:color w:val="2D3B45"/>
+        </w:rPr>
+        <w:t>bir</w:t>
+      </w:r>
+      <w:proofErr w:type="spellEnd"/>
+      <w:r>
+        <w:rPr>
+          <w:rFonts w:ascii="Calibri" w:eastAsia="Lato" w:hAnsi="Calibri" w:cs="Calibri"/>
+          <w:b/>
+          <w:bCs/>
+          <w:color w:val="2D3B45"/>
+        </w:rPr>
+        <w:t xml:space="preserve"> </w:t>
+      </w:r>
+      <w:proofErr w:type="spellStart"/>
+      <w:r>
+        <w:rPr>
+          <w:rFonts w:ascii="Calibri" w:eastAsia="Lato" w:hAnsi="Calibri" w:cs="Calibri"/>
+          <w:b/>
+          <w:bCs/>
+          <w:color w:val="2D3B45"/>
+        </w:rPr>
+        <w:t>payının</w:t>
+      </w:r>
+      <w:proofErr w:type="spellEnd"/>
+      <w:r>
+        <w:rPr>
+          <w:rFonts w:ascii="Calibri" w:eastAsia="Lato" w:hAnsi="Calibri" w:cs="Calibri"/>
+          <w:b/>
+          <w:bCs/>
+          <w:color w:val="2D3B45"/>
+        </w:rPr>
+        <w:t xml:space="preserve"> </w:t>
+      </w:r>
+      <w:proofErr w:type="spellStart"/>
+      <w:r>
+        <w:rPr>
+          <w:rFonts w:ascii="Calibri" w:eastAsia="Lato" w:hAnsi="Calibri" w:cs="Calibri"/>
+          <w:b/>
+          <w:bCs/>
+          <w:color w:val="2D3B45"/>
+        </w:rPr>
+        <w:t>olabilmesi</w:t>
+      </w:r>
+      <w:proofErr w:type="spellEnd"/>
+      <w:r>
+        <w:rPr>
+          <w:rFonts w:ascii="Calibri" w:eastAsia="Lato" w:hAnsi="Calibri" w:cs="Calibri"/>
+          <w:b/>
+          <w:bCs/>
+          <w:color w:val="2D3B45"/>
+        </w:rPr>
+        <w:t xml:space="preserve"> </w:t>
+      </w:r>
+      <w:proofErr w:type="spellStart"/>
+      <w:r>
+        <w:rPr>
+          <w:rFonts w:ascii="Calibri" w:eastAsia="Lato" w:hAnsi="Calibri" w:cs="Calibri"/>
+          <w:b/>
+          <w:bCs/>
+          <w:color w:val="2D3B45"/>
+        </w:rPr>
+        <w:t>adına</w:t>
+      </w:r>
+      <w:proofErr w:type="spellEnd"/>
+      <w:r>
+        <w:rPr>
+          <w:rFonts w:ascii="Calibri" w:eastAsia="Lato" w:hAnsi="Calibri" w:cs="Calibri"/>
+          <w:b/>
+          <w:bCs/>
+          <w:color w:val="2D3B45"/>
+        </w:rPr>
+        <w:t xml:space="preserve"> </w:t>
+      </w:r>
+      <w:proofErr w:type="spellStart"/>
+      <w:r>
+        <w:rPr>
+          <w:rFonts w:ascii="Calibri" w:eastAsia="Lato" w:hAnsi="Calibri" w:cs="Calibri"/>
+          <w:b/>
+          <w:bCs/>
+          <w:color w:val="2D3B45"/>
+        </w:rPr>
+        <w:t>bir</w:t>
+      </w:r>
+      <w:proofErr w:type="spellEnd"/>
+      <w:r>
+        <w:rPr>
+          <w:rFonts w:ascii="Calibri" w:eastAsia="Lato" w:hAnsi="Calibri" w:cs="Calibri"/>
+          <w:b/>
+          <w:bCs/>
+          <w:color w:val="2D3B45"/>
+        </w:rPr>
+        <w:t xml:space="preserve"> </w:t>
+      </w:r>
+      <w:proofErr w:type="spellStart"/>
+      <w:r>
+        <w:rPr>
+          <w:rFonts w:ascii="Calibri" w:eastAsia="Lato" w:hAnsi="Calibri" w:cs="Calibri"/>
+          <w:b/>
+          <w:bCs/>
+          <w:color w:val="2D3B45"/>
+        </w:rPr>
+        <w:t>whatsapp</w:t>
+      </w:r>
+      <w:proofErr w:type="spellEnd"/>
+      <w:r>
+        <w:rPr>
+          <w:rFonts w:ascii="Calibri" w:eastAsia="Lato" w:hAnsi="Calibri" w:cs="Calibri"/>
+          <w:b/>
+          <w:bCs/>
+          <w:color w:val="2D3B45"/>
+        </w:rPr>
+        <w:t xml:space="preserve"> </w:t>
+      </w:r>
+      <w:proofErr w:type="spellStart"/>
+      <w:r>
+        <w:rPr>
+          <w:rFonts w:ascii="Calibri" w:eastAsia="Lato" w:hAnsi="Calibri" w:cs="Calibri"/>
+          <w:b/>
+          <w:bCs/>
+          <w:color w:val="2D3B45"/>
+        </w:rPr>
+        <w:t>sohbeti</w:t>
+      </w:r>
+      <w:proofErr w:type="spellEnd"/>
+      <w:r>
+        <w:rPr>
+          <w:rFonts w:ascii="Calibri" w:eastAsia="Lato" w:hAnsi="Calibri" w:cs="Calibri"/>
+          <w:b/>
+          <w:bCs/>
+          <w:color w:val="2D3B45"/>
+        </w:rPr>
+        <w:t xml:space="preserve"> </w:t>
+      </w:r>
+      <w:proofErr w:type="spellStart"/>
+      <w:r>
+        <w:rPr>
+          <w:rFonts w:ascii="Calibri" w:eastAsia="Lato" w:hAnsi="Calibri" w:cs="Calibri"/>
+          <w:b/>
+          <w:bCs/>
+          <w:color w:val="2D3B45"/>
+        </w:rPr>
+        <w:t>gerçekleştirdik</w:t>
+      </w:r>
+      <w:proofErr w:type="spellEnd"/>
+      <w:r>
+        <w:rPr>
+          <w:rFonts w:ascii="Calibri" w:eastAsia="Lato" w:hAnsi="Calibri" w:cs="Calibri"/>
+          <w:b/>
+          <w:bCs/>
+          <w:color w:val="2D3B45"/>
+        </w:rPr>
+        <w:t xml:space="preserve"> </w:t>
+      </w:r>
+      <w:proofErr w:type="spellStart"/>
+      <w:r>
+        <w:rPr>
+          <w:rFonts w:ascii="Calibri" w:eastAsia="Lato" w:hAnsi="Calibri" w:cs="Calibri"/>
+          <w:b/>
+          <w:bCs/>
+          <w:color w:val="2D3B45"/>
+        </w:rPr>
+        <w:t>ve</w:t>
+      </w:r>
+      <w:proofErr w:type="spellEnd"/>
+      <w:r>
+        <w:rPr>
+          <w:rFonts w:ascii="Calibri" w:eastAsia="Lato" w:hAnsi="Calibri" w:cs="Calibri"/>
+          <w:b/>
+          <w:bCs/>
+          <w:color w:val="2D3B45"/>
+        </w:rPr>
+        <w:t xml:space="preserve"> </w:t>
+      </w:r>
+      <w:proofErr w:type="spellStart"/>
+      <w:r>
+        <w:rPr>
+          <w:rFonts w:ascii="Calibri" w:eastAsia="Lato" w:hAnsi="Calibri" w:cs="Calibri"/>
+          <w:b/>
+          <w:bCs/>
+          <w:color w:val="2D3B45"/>
+        </w:rPr>
+        <w:t>takımca</w:t>
+      </w:r>
+      <w:proofErr w:type="spellEnd"/>
+      <w:r>
+        <w:rPr>
+          <w:rFonts w:ascii="Calibri" w:eastAsia="Lato" w:hAnsi="Calibri" w:cs="Calibri"/>
+          <w:b/>
+          <w:bCs/>
+          <w:color w:val="2D3B45"/>
+        </w:rPr>
+        <w:t xml:space="preserve"> </w:t>
+      </w:r>
+      <w:proofErr w:type="spellStart"/>
+      <w:r>
+        <w:rPr>
+          <w:rFonts w:ascii="Calibri" w:eastAsia="Lato" w:hAnsi="Calibri" w:cs="Calibri"/>
+          <w:b/>
+          <w:bCs/>
+          <w:color w:val="2D3B45"/>
+        </w:rPr>
+        <w:t>beyin</w:t>
+      </w:r>
+      <w:proofErr w:type="spellEnd"/>
+      <w:r>
+        <w:rPr>
+          <w:rFonts w:ascii="Calibri" w:eastAsia="Lato" w:hAnsi="Calibri" w:cs="Calibri"/>
+          <w:b/>
+          <w:bCs/>
+          <w:color w:val="2D3B45"/>
+        </w:rPr>
+        <w:t xml:space="preserve"> </w:t>
+      </w:r>
+      <w:proofErr w:type="spellStart"/>
+      <w:r>
+        <w:rPr>
+          <w:rFonts w:ascii="Calibri" w:eastAsia="Lato" w:hAnsi="Calibri" w:cs="Calibri"/>
+          <w:b/>
+          <w:bCs/>
+          <w:color w:val="2D3B45"/>
+        </w:rPr>
+        <w:t>fırtınası</w:t>
+      </w:r>
+      <w:proofErr w:type="spellEnd"/>
+      <w:r>
+        <w:rPr>
+          <w:rFonts w:ascii="Calibri" w:eastAsia="Lato" w:hAnsi="Calibri" w:cs="Calibri"/>
+          <w:b/>
+          <w:bCs/>
+          <w:color w:val="2D3B45"/>
+        </w:rPr>
+        <w:t xml:space="preserve"> </w:t>
+      </w:r>
+      <w:proofErr w:type="spellStart"/>
+      <w:r>
+        <w:rPr>
+          <w:rFonts w:ascii="Calibri" w:eastAsia="Lato" w:hAnsi="Calibri" w:cs="Calibri"/>
+          <w:b/>
+          <w:bCs/>
+          <w:color w:val="2D3B45"/>
+        </w:rPr>
+        <w:t>yaptık</w:t>
+      </w:r>
+      <w:proofErr w:type="spellEnd"/>
+      <w:r>
+        <w:rPr>
+          <w:rFonts w:ascii="Calibri" w:eastAsia="Lato" w:hAnsi="Calibri" w:cs="Calibri"/>
+          <w:b/>
+          <w:bCs/>
+          <w:color w:val="2D3B45"/>
+        </w:rPr>
+        <w:t>.</w:t>
+      </w:r>
+    </w:p>
+    <w:p>
+      <w:pPr>
+        <w:pStyle w:val="Body"/>
+        <w:shd w:val="clear" w:color="auto" w:fill="F5F5F5"/>
+        <w:rPr>
+          <w:rFonts w:ascii="Calibri" w:eastAsia="Lato" w:hAnsi="Calibri" w:cs="Calibri"/>
+          <w:b/>
+          <w:bCs/>
+          <w:color w:val="2D3B45"/>
+        </w:rPr>
+      </w:pPr>
+    </w:p>
+    <w:p>
+      <w:pPr>
+        <w:pStyle w:val="Body"/>
+        <w:shd w:val="clear" w:color="auto" w:fill="F5F5F5"/>
+        <w:rPr>
+          <w:rFonts w:ascii="Calibri" w:eastAsia="Lato" w:hAnsi="Calibri" w:cs="Calibri"/>
+          <w:b/>
+          <w:bCs/>
+          <w:color w:val="2D3B45"/>
+        </w:rPr>
+      </w:pPr>
+    </w:p>
+    <w:p>
+      <w:pPr>
+        <w:pStyle w:val="Body"/>
+        <w:shd w:val="clear" w:color="auto" w:fill="F5F5F5"/>
+        <w:rPr>
+          <w:rFonts w:ascii="Calibri" w:eastAsia="Lato" w:hAnsi="Calibri" w:cs="Calibri"/>
+          <w:b/>
+          <w:bCs/>
+          <w:color w:val="2D3B45"/>
+        </w:rPr>
+      </w:pPr>
+    </w:p>
+    <w:p>
+      <w:pPr>
+        <w:pStyle w:val="Body"/>
+        <w:shd w:val="clear" w:color="auto" w:fill="F5F5F5"/>
+        <w:rPr>
+          <w:rFonts w:ascii="Calibri" w:eastAsia="Lato" w:hAnsi="Calibri" w:cs="Calibri"/>
+          <w:b/>
+          <w:bCs/>
+          <w:color w:val="2D3B45"/>
+        </w:rPr>
+      </w:pPr>
+    </w:p>
+    <w:p>
+      <w:pPr>
+        <w:pStyle w:val="Body"/>
+        <w:shd w:val="clear" w:color="auto" w:fill="F5F5F5"/>
+        <w:rPr>
+          <w:rFonts w:ascii="Calibri" w:eastAsia="Lato" w:hAnsi="Calibri" w:cs="Calibri"/>
+          <w:b/>
+          <w:bCs/>
+          <w:color w:val="2D3B45"/>
+        </w:rPr>
+      </w:pPr>
+    </w:p>
+    <w:p>
+      <w:pPr>
+        <w:pStyle w:val="Body"/>
+        <w:shd w:val="clear" w:color="auto" w:fill="F5F5F5"/>
+        <w:rPr>
+          <w:rFonts w:ascii="Calibri" w:eastAsia="Lato" w:hAnsi="Calibri" w:cs="Calibri"/>
+          <w:b/>
+          <w:bCs/>
+          <w:color w:val="2D3B45"/>
+        </w:rPr>
+      </w:pPr>
+    </w:p>
+    <w:p>
+      <w:pPr>
+        <w:pStyle w:val="Body"/>
+        <w:shd w:val="clear" w:color="auto" w:fill="F5F5F5"/>
+        <w:rPr>
+          <w:rFonts w:ascii="Calibri" w:eastAsia="Lato" w:hAnsi="Calibri" w:cs="Calibri"/>
+          <w:b/>
+          <w:bCs/>
+          <w:color w:val="2D3B45"/>
+        </w:rPr>
+      </w:pPr>
+    </w:p>
+    <w:p>
+      <w:pPr>
+        <w:pStyle w:val="Body"/>
+        <w:shd w:val="clear" w:color="auto" w:fill="F5F5F5"/>
+        <w:rPr>
+          <w:rFonts w:ascii="Calibri" w:eastAsia="Lato" w:hAnsi="Calibri" w:cs="Calibri"/>
+          <w:b/>
+          <w:bCs/>
+          <w:color w:val="2D3B45"/>
+        </w:rPr>
+      </w:pPr>
+    </w:p>
+    <w:p>
+      <w:pPr>
+        <w:pStyle w:val="Body"/>
+        <w:shd w:val="clear" w:color="auto" w:fill="F5F5F5"/>
+        <w:rPr>
+          <w:rFonts w:ascii="Calibri" w:eastAsia="Lato" w:hAnsi="Calibri" w:cs="Calibri"/>
+          <w:b/>
+          <w:bCs/>
+          <w:color w:val="2D3B45"/>
+        </w:rPr>
+      </w:pPr>
+    </w:p>
+    <w:p>
+      <w:pPr>
+        <w:pStyle w:val="Body"/>
+        <w:shd w:val="clear" w:color="auto" w:fill="F5F5F5"/>
+        <w:rPr>
+          <w:rFonts w:ascii="Calibri" w:eastAsia="Lato" w:hAnsi="Calibri" w:cs="Calibri"/>
+          <w:b/>
+          <w:bCs/>
+          <w:color w:val="2D3B45"/>
+        </w:rPr>
+      </w:pPr>
+    </w:p>
+    <w:p>
+      <w:pPr>
+        <w:pStyle w:val="Body"/>
+        <w:shd w:val="clear" w:color="auto" w:fill="F5F5F5"/>
+        <w:rPr>
+          <w:rFonts w:ascii="Calibri" w:eastAsia="Lato" w:hAnsi="Calibri" w:cs="Calibri"/>
+          <w:b/>
+          <w:bCs/>
+          <w:color w:val="2D3B45"/>
+        </w:rPr>
+      </w:pPr>
+    </w:p>
+    <w:p>
+      <w:pPr>
+        <w:pStyle w:val="Body"/>
+        <w:shd w:val="clear" w:color="auto" w:fill="F5F5F5"/>
+        <w:rPr>
+          <w:rFonts w:ascii="Calibri" w:eastAsia="Lato" w:hAnsi="Calibri" w:cs="Calibri"/>
+          <w:b/>
+          <w:bCs/>
+          <w:color w:val="2D3B45"/>
+        </w:rPr>
+      </w:pPr>
+    </w:p>
+    <w:p>
+      <w:pPr>
+        <w:pStyle w:val="Body"/>
+        <w:shd w:val="clear" w:color="auto" w:fill="F5F5F5"/>
+        <w:rPr>
+          <w:rFonts w:ascii="Calibri" w:eastAsia="Lato" w:hAnsi="Calibri" w:cs="Calibri"/>
+          <w:b/>
+          <w:bCs/>
+          <w:color w:val="2D3B45"/>
+        </w:rPr>
+      </w:pPr>
+    </w:p>
+    <w:p>
+      <w:pPr>
+        <w:pStyle w:val="Body"/>
+        <w:shd w:val="clear" w:color="auto" w:fill="F5F5F5"/>
+        <w:rPr>
+          <w:rFonts w:ascii="Calibri" w:eastAsia="Lato" w:hAnsi="Calibri" w:cs="Calibri"/>
+          <w:b/>
+          <w:bCs/>
+          <w:color w:val="2D3B45"/>
+        </w:rPr>
+      </w:pPr>
+    </w:p>
+    <w:p>
+      <w:pPr>
+        <w:pStyle w:val="Body"/>
+        <w:shd w:val="clear" w:color="auto" w:fill="F5F5F5"/>
+        <w:rPr>
+          <w:rFonts w:ascii="Calibri" w:eastAsia="Lato" w:hAnsi="Calibri" w:cs="Calibri"/>
+          <w:b/>
+          <w:bCs/>
+          <w:color w:val="2D3B45"/>
+        </w:rPr>
+      </w:pPr>
+    </w:p>
+    <w:p>
+      <w:pPr>
+        <w:pStyle w:val="Body"/>
+        <w:shd w:val="clear" w:color="auto" w:fill="F5F5F5"/>
+        <w:rPr>
+          <w:rFonts w:ascii="Calibri" w:eastAsia="Lato" w:hAnsi="Calibri" w:cs="Calibri"/>
+          <w:b/>
+          <w:bCs/>
+          <w:color w:val="2D3B45"/>
+        </w:rPr>
+      </w:pPr>
+    </w:p>
+    <w:p>
+      <w:pPr>
+        <w:pStyle w:val="Body"/>
+        <w:shd w:val="clear" w:color="auto" w:fill="F5F5F5"/>
+        <w:rPr>
+          <w:rFonts w:ascii="Calibri" w:eastAsia="Lato" w:hAnsi="Calibri" w:cs="Calibri"/>
+          <w:b/>
+          <w:bCs/>
+          <w:color w:val="2D3B45"/>
+        </w:rPr>
+      </w:pPr>
+    </w:p>
+    <w:p>
+      <w:pPr>
+        <w:pStyle w:val="Body"/>
+        <w:shd w:val="clear" w:color="auto" w:fill="F5F5F5"/>
+        <w:rPr>
+          <w:rFonts w:ascii="Lato" w:eastAsia="Lato" w:hAnsi="Lato" w:cs="Calibri"/>
+          <w:b/>
+          <w:bCs/>
+          <w:color w:val="2D3B45"/>
+          <w:sz w:val="28"/>
+          <w:szCs w:val="28"/>
+        </w:rPr>
+      </w:pPr>
+      <w:r>
+        <w:rPr>
+          <w:rFonts w:ascii="Lato" w:eastAsia="Lato" w:hAnsi="Lato" w:cs="Calibri"/>
+          <w:b/>
+          <w:bCs/>
+          <w:color w:val="2D3B45"/>
+          <w:sz w:val="28"/>
+          <w:szCs w:val="28"/>
+        </w:rPr>
+        <w:t>19.05.22 – 2. Sprint</w:t>
+      </w:r>
+      <w:r>
+        <w:rPr>
+          <w:rFonts w:ascii="Lato" w:eastAsia="Lato" w:hAnsi="Lato" w:cs="Calibri"/>
+          <w:b/>
+          <w:bCs/>
+          <w:color w:val="2D3B45"/>
+          <w:sz w:val="28"/>
+          <w:szCs w:val="28"/>
+        </w:rPr>
+        <w:t xml:space="preserve"> </w:t>
+      </w:r>
+      <w:proofErr w:type="spellStart"/>
+      <w:r>
+        <w:rPr>
+          <w:rFonts w:ascii="Lato" w:eastAsia="Lato" w:hAnsi="Lato" w:cs="Calibri"/>
+          <w:b/>
+          <w:bCs/>
+          <w:color w:val="2D3B45"/>
+          <w:sz w:val="28"/>
+          <w:szCs w:val="28"/>
+        </w:rPr>
+        <w:t>Üçüncü</w:t>
+      </w:r>
+      <w:proofErr w:type="spellEnd"/>
+      <w:r>
+        <w:rPr>
+          <w:rFonts w:ascii="Lato" w:eastAsia="Lato" w:hAnsi="Lato" w:cs="Calibri"/>
+          <w:b/>
+          <w:bCs/>
+          <w:color w:val="2D3B45"/>
+          <w:sz w:val="28"/>
+          <w:szCs w:val="28"/>
+        </w:rPr>
+        <w:t xml:space="preserve"> </w:t>
+      </w:r>
+      <w:proofErr w:type="spellStart"/>
+      <w:r>
+        <w:rPr>
+          <w:rFonts w:ascii="Lato" w:eastAsia="Lato" w:hAnsi="Lato" w:cs="Calibri"/>
+          <w:b/>
+          <w:bCs/>
+          <w:color w:val="2D3B45"/>
+          <w:sz w:val="28"/>
+          <w:szCs w:val="28"/>
+        </w:rPr>
+        <w:t>Toplantı</w:t>
+      </w:r>
+      <w:proofErr w:type="spellEnd"/>
+    </w:p>
+    <w:p>
+      <w:pPr>
+        <w:pStyle w:val="Body"/>
+        <w:shd w:val="clear" w:color="auto" w:fill="F5F5F5"/>
+        <w:rPr>
+          <w:rFonts w:ascii="Calibri" w:eastAsia="Lato" w:hAnsi="Calibri" w:cs="Calibri"/>
+          <w:b/>
+          <w:bCs/>
+          <w:color w:val="2D3B45"/>
+        </w:rPr>
+      </w:pPr>
+    </w:p>
+    <w:p>
+      <w:pPr>
+        <w:pStyle w:val="Body"/>
+        <w:shd w:val="clear" w:color="auto" w:fill="F5F5F5"/>
+        <w:rPr>
+          <w:rFonts w:ascii="Calibri" w:eastAsia="Lato" w:hAnsi="Calibri" w:cs="Calibri"/>
+          <w:b/>
+          <w:bCs/>
+          <w:color w:val="2D3B45"/>
+        </w:rPr>
+      </w:pPr>
+      <w:proofErr w:type="spellStart"/>
+      <w:r>
+        <w:rPr>
+          <w:rFonts w:ascii="Calibri" w:eastAsia="Lato" w:hAnsi="Calibri" w:cs="Calibri"/>
+          <w:b/>
+          <w:bCs/>
+          <w:color w:val="2D3B45"/>
+        </w:rPr>
+        <w:t>Aradaki</w:t>
+      </w:r>
+      <w:proofErr w:type="spellEnd"/>
+      <w:r>
+        <w:rPr>
+          <w:rFonts w:ascii="Calibri" w:eastAsia="Lato" w:hAnsi="Calibri" w:cs="Calibri"/>
+          <w:b/>
+          <w:bCs/>
+          <w:color w:val="2D3B45"/>
+        </w:rPr>
+        <w:t xml:space="preserve"> 5 </w:t>
+      </w:r>
+      <w:proofErr w:type="spellStart"/>
+      <w:r>
+        <w:rPr>
+          <w:rFonts w:ascii="Calibri" w:eastAsia="Lato" w:hAnsi="Calibri" w:cs="Calibri"/>
+          <w:b/>
+          <w:bCs/>
+          <w:color w:val="2D3B45"/>
+        </w:rPr>
+        <w:t>günlük</w:t>
+      </w:r>
+      <w:proofErr w:type="spellEnd"/>
+      <w:r>
+        <w:rPr>
+          <w:rFonts w:ascii="Calibri" w:eastAsia="Lato" w:hAnsi="Calibri" w:cs="Calibri"/>
+          <w:b/>
+          <w:bCs/>
+          <w:color w:val="2D3B45"/>
+        </w:rPr>
+        <w:t xml:space="preserve"> </w:t>
+      </w:r>
+      <w:proofErr w:type="spellStart"/>
+      <w:r>
+        <w:rPr>
+          <w:rFonts w:ascii="Calibri" w:eastAsia="Lato" w:hAnsi="Calibri" w:cs="Calibri"/>
+          <w:b/>
+          <w:bCs/>
+          <w:color w:val="2D3B45"/>
+        </w:rPr>
+        <w:t>süreçte</w:t>
+      </w:r>
+      <w:proofErr w:type="spellEnd"/>
+      <w:r>
+        <w:rPr>
+          <w:rFonts w:ascii="Calibri" w:eastAsia="Lato" w:hAnsi="Calibri" w:cs="Calibri"/>
+          <w:b/>
+          <w:bCs/>
+          <w:color w:val="2D3B45"/>
+        </w:rPr>
+        <w:t xml:space="preserve"> </w:t>
+      </w:r>
+      <w:proofErr w:type="spellStart"/>
+      <w:r>
+        <w:rPr>
+          <w:rFonts w:ascii="Calibri" w:eastAsia="Lato" w:hAnsi="Calibri" w:cs="Calibri"/>
+          <w:b/>
+          <w:bCs/>
+          <w:color w:val="2D3B45"/>
+        </w:rPr>
+        <w:t>takım</w:t>
+      </w:r>
+      <w:proofErr w:type="spellEnd"/>
+      <w:r>
+        <w:rPr>
+          <w:rFonts w:ascii="Calibri" w:eastAsia="Lato" w:hAnsi="Calibri" w:cs="Calibri"/>
+          <w:b/>
+          <w:bCs/>
+          <w:color w:val="2D3B45"/>
+        </w:rPr>
+        <w:t xml:space="preserve"> </w:t>
+      </w:r>
+      <w:proofErr w:type="spellStart"/>
+      <w:r>
+        <w:rPr>
+          <w:rFonts w:ascii="Calibri" w:eastAsia="Lato" w:hAnsi="Calibri" w:cs="Calibri"/>
+          <w:b/>
+          <w:bCs/>
+          <w:color w:val="2D3B45"/>
+        </w:rPr>
+        <w:t>üyelerinin</w:t>
+      </w:r>
+      <w:proofErr w:type="spellEnd"/>
+      <w:r>
+        <w:rPr>
+          <w:rFonts w:ascii="Calibri" w:eastAsia="Lato" w:hAnsi="Calibri" w:cs="Calibri"/>
+          <w:b/>
+          <w:bCs/>
+          <w:color w:val="2D3B45"/>
+        </w:rPr>
+        <w:t xml:space="preserve"> </w:t>
+      </w:r>
+      <w:proofErr w:type="spellStart"/>
+      <w:r>
+        <w:rPr>
+          <w:rFonts w:ascii="Calibri" w:eastAsia="Lato" w:hAnsi="Calibri" w:cs="Calibri"/>
+          <w:b/>
+          <w:bCs/>
+          <w:color w:val="2D3B45"/>
+        </w:rPr>
+        <w:t>bulduğu</w:t>
+      </w:r>
+      <w:proofErr w:type="spellEnd"/>
+      <w:r>
+        <w:rPr>
+          <w:rFonts w:ascii="Calibri" w:eastAsia="Lato" w:hAnsi="Calibri" w:cs="Calibri"/>
+          <w:b/>
+          <w:bCs/>
+          <w:color w:val="2D3B45"/>
+        </w:rPr>
+        <w:t xml:space="preserve"> </w:t>
+      </w:r>
+      <w:proofErr w:type="spellStart"/>
+      <w:r>
+        <w:rPr>
+          <w:rFonts w:ascii="Calibri" w:eastAsia="Lato" w:hAnsi="Calibri" w:cs="Calibri"/>
+          <w:b/>
+          <w:bCs/>
+          <w:color w:val="2D3B45"/>
+        </w:rPr>
+        <w:t>fikirler</w:t>
+      </w:r>
+      <w:proofErr w:type="spellEnd"/>
+      <w:r>
+        <w:rPr>
+          <w:rFonts w:ascii="Calibri" w:eastAsia="Lato" w:hAnsi="Calibri" w:cs="Calibri"/>
+          <w:b/>
+          <w:bCs/>
+          <w:color w:val="2D3B45"/>
+        </w:rPr>
+        <w:t xml:space="preserve"> </w:t>
+      </w:r>
+      <w:proofErr w:type="spellStart"/>
+      <w:r>
+        <w:rPr>
+          <w:rFonts w:ascii="Calibri" w:eastAsia="Lato" w:hAnsi="Calibri" w:cs="Calibri"/>
+          <w:b/>
+          <w:bCs/>
+          <w:color w:val="2D3B45"/>
+        </w:rPr>
+        <w:t>seçilip</w:t>
+      </w:r>
+      <w:proofErr w:type="spellEnd"/>
+      <w:r>
+        <w:rPr>
+          <w:rFonts w:ascii="Calibri" w:eastAsia="Lato" w:hAnsi="Calibri" w:cs="Calibri"/>
+          <w:b/>
+          <w:bCs/>
+          <w:color w:val="2D3B45"/>
+        </w:rPr>
+        <w:t xml:space="preserve"> Unity </w:t>
+      </w:r>
+      <w:proofErr w:type="spellStart"/>
+      <w:r>
+        <w:rPr>
+          <w:rFonts w:ascii="Calibri" w:eastAsia="Lato" w:hAnsi="Calibri" w:cs="Calibri"/>
+          <w:b/>
+          <w:bCs/>
+          <w:color w:val="2D3B45"/>
+        </w:rPr>
+        <w:t>üzerinde</w:t>
+      </w:r>
+      <w:proofErr w:type="spellEnd"/>
+      <w:r>
+        <w:rPr>
+          <w:rFonts w:ascii="Calibri" w:eastAsia="Lato" w:hAnsi="Calibri" w:cs="Calibri"/>
+          <w:b/>
+          <w:bCs/>
+          <w:color w:val="2D3B45"/>
+        </w:rPr>
+        <w:t xml:space="preserve"> </w:t>
+      </w:r>
+      <w:proofErr w:type="spellStart"/>
+      <w:r>
+        <w:rPr>
+          <w:rFonts w:ascii="Calibri" w:eastAsia="Lato" w:hAnsi="Calibri" w:cs="Calibri"/>
+          <w:b/>
+          <w:bCs/>
+          <w:color w:val="2D3B45"/>
+        </w:rPr>
+        <w:t>uygulanmaya</w:t>
+      </w:r>
+      <w:proofErr w:type="spellEnd"/>
+      <w:r>
+        <w:rPr>
+          <w:rFonts w:ascii="Calibri" w:eastAsia="Lato" w:hAnsi="Calibri" w:cs="Calibri"/>
+          <w:b/>
+          <w:bCs/>
+          <w:color w:val="2D3B45"/>
+        </w:rPr>
+        <w:t xml:space="preserve"> </w:t>
+      </w:r>
+      <w:proofErr w:type="spellStart"/>
+      <w:r>
+        <w:rPr>
+          <w:rFonts w:ascii="Calibri" w:eastAsia="Lato" w:hAnsi="Calibri" w:cs="Calibri"/>
+          <w:b/>
+          <w:bCs/>
+          <w:color w:val="2D3B45"/>
+        </w:rPr>
+        <w:t>başlandı</w:t>
+      </w:r>
+      <w:proofErr w:type="spellEnd"/>
+      <w:r>
+        <w:rPr>
+          <w:rFonts w:ascii="Calibri" w:eastAsia="Lato" w:hAnsi="Calibri" w:cs="Calibri"/>
+          <w:b/>
+          <w:bCs/>
+          <w:color w:val="2D3B45"/>
+        </w:rPr>
+        <w:t xml:space="preserve">. Yeni </w:t>
+      </w:r>
+      <w:proofErr w:type="spellStart"/>
+      <w:r>
+        <w:rPr>
+          <w:rFonts w:ascii="Calibri" w:eastAsia="Lato" w:hAnsi="Calibri" w:cs="Calibri"/>
+          <w:b/>
+          <w:bCs/>
+          <w:color w:val="2D3B45"/>
+        </w:rPr>
+        <w:t>fikirlerden</w:t>
+      </w:r>
+      <w:proofErr w:type="spellEnd"/>
+      <w:r>
+        <w:rPr>
+          <w:rFonts w:ascii="Calibri" w:eastAsia="Lato" w:hAnsi="Calibri" w:cs="Calibri"/>
+          <w:b/>
+          <w:bCs/>
+          <w:color w:val="2D3B45"/>
+        </w:rPr>
+        <w:t xml:space="preserve"> </w:t>
+      </w:r>
+      <w:proofErr w:type="spellStart"/>
+      <w:r>
+        <w:rPr>
+          <w:rFonts w:ascii="Calibri" w:eastAsia="Lato" w:hAnsi="Calibri" w:cs="Calibri"/>
+          <w:b/>
+          <w:bCs/>
+          <w:color w:val="2D3B45"/>
+        </w:rPr>
+        <w:t>doğan</w:t>
+      </w:r>
+      <w:proofErr w:type="spellEnd"/>
+      <w:r>
+        <w:rPr>
+          <w:rFonts w:ascii="Calibri" w:eastAsia="Lato" w:hAnsi="Calibri" w:cs="Calibri"/>
+          <w:b/>
+          <w:bCs/>
+          <w:color w:val="2D3B45"/>
+        </w:rPr>
+        <w:t xml:space="preserve"> Asset </w:t>
+      </w:r>
+      <w:proofErr w:type="spellStart"/>
+      <w:r>
+        <w:rPr>
+          <w:rFonts w:ascii="Calibri" w:eastAsia="Lato" w:hAnsi="Calibri" w:cs="Calibri"/>
+          <w:b/>
+          <w:bCs/>
+          <w:color w:val="2D3B45"/>
+        </w:rPr>
+        <w:t>ihtiyaçları</w:t>
+      </w:r>
+      <w:proofErr w:type="spellEnd"/>
+      <w:r>
+        <w:rPr>
+          <w:rFonts w:ascii="Calibri" w:eastAsia="Lato" w:hAnsi="Calibri" w:cs="Calibri"/>
+          <w:b/>
+          <w:bCs/>
+          <w:color w:val="2D3B45"/>
+        </w:rPr>
+        <w:t xml:space="preserve"> </w:t>
+      </w:r>
+      <w:proofErr w:type="spellStart"/>
+      <w:r>
+        <w:rPr>
+          <w:rFonts w:ascii="Calibri" w:eastAsia="Lato" w:hAnsi="Calibri" w:cs="Calibri"/>
+          <w:b/>
+          <w:bCs/>
+          <w:color w:val="2D3B45"/>
+        </w:rPr>
+        <w:t>için</w:t>
+      </w:r>
+      <w:proofErr w:type="spellEnd"/>
+      <w:r>
+        <w:rPr>
+          <w:rFonts w:ascii="Calibri" w:eastAsia="Lato" w:hAnsi="Calibri" w:cs="Calibri"/>
+          <w:b/>
+          <w:bCs/>
+          <w:color w:val="2D3B45"/>
+        </w:rPr>
+        <w:t xml:space="preserve"> </w:t>
+      </w:r>
+      <w:proofErr w:type="spellStart"/>
+      <w:r>
+        <w:rPr>
+          <w:rFonts w:ascii="Calibri" w:eastAsia="Lato" w:hAnsi="Calibri" w:cs="Calibri"/>
+          <w:b/>
+          <w:bCs/>
+          <w:color w:val="2D3B45"/>
+        </w:rPr>
+        <w:t>takımca</w:t>
+      </w:r>
+      <w:proofErr w:type="spellEnd"/>
+      <w:r>
+        <w:rPr>
+          <w:rFonts w:ascii="Calibri" w:eastAsia="Lato" w:hAnsi="Calibri" w:cs="Calibri"/>
+          <w:b/>
+          <w:bCs/>
+          <w:color w:val="2D3B45"/>
+        </w:rPr>
+        <w:t xml:space="preserve"> </w:t>
+      </w:r>
+      <w:proofErr w:type="spellStart"/>
+      <w:r>
+        <w:rPr>
+          <w:rFonts w:ascii="Calibri" w:eastAsia="Lato" w:hAnsi="Calibri" w:cs="Calibri"/>
+          <w:b/>
+          <w:bCs/>
+          <w:color w:val="2D3B45"/>
+        </w:rPr>
+        <w:t>bir</w:t>
+      </w:r>
+      <w:proofErr w:type="spellEnd"/>
+      <w:r>
+        <w:rPr>
+          <w:rFonts w:ascii="Calibri" w:eastAsia="Lato" w:hAnsi="Calibri" w:cs="Calibri"/>
+          <w:b/>
+          <w:bCs/>
+          <w:color w:val="2D3B45"/>
+        </w:rPr>
+        <w:t xml:space="preserve"> </w:t>
+      </w:r>
+      <w:proofErr w:type="spellStart"/>
+      <w:r>
+        <w:rPr>
+          <w:rFonts w:ascii="Calibri" w:eastAsia="Lato" w:hAnsi="Calibri" w:cs="Calibri"/>
+          <w:b/>
+          <w:bCs/>
+          <w:color w:val="2D3B45"/>
+        </w:rPr>
+        <w:t>arayışa</w:t>
+      </w:r>
+      <w:proofErr w:type="spellEnd"/>
+      <w:r>
+        <w:rPr>
+          <w:rFonts w:ascii="Calibri" w:eastAsia="Lato" w:hAnsi="Calibri" w:cs="Calibri"/>
+          <w:b/>
+          <w:bCs/>
+          <w:color w:val="2D3B45"/>
+        </w:rPr>
+        <w:t xml:space="preserve"> </w:t>
+      </w:r>
+      <w:proofErr w:type="spellStart"/>
+      <w:r>
+        <w:rPr>
+          <w:rFonts w:ascii="Calibri" w:eastAsia="Lato" w:hAnsi="Calibri" w:cs="Calibri"/>
+          <w:b/>
+          <w:bCs/>
+          <w:color w:val="2D3B45"/>
+        </w:rPr>
+        <w:t>giriştik</w:t>
+      </w:r>
+      <w:proofErr w:type="spellEnd"/>
+      <w:r>
+        <w:rPr>
+          <w:rFonts w:ascii="Calibri" w:eastAsia="Lato" w:hAnsi="Calibri" w:cs="Calibri"/>
+          <w:b/>
+          <w:bCs/>
+          <w:color w:val="2D3B45"/>
+        </w:rPr>
+        <w:t xml:space="preserve">. </w:t>
+      </w:r>
+      <w:proofErr w:type="spellStart"/>
+      <w:r>
+        <w:rPr>
+          <w:rFonts w:ascii="Calibri" w:eastAsia="Lato" w:hAnsi="Calibri" w:cs="Calibri"/>
+          <w:b/>
+          <w:bCs/>
+          <w:color w:val="2D3B45"/>
+        </w:rPr>
+        <w:t>Bulunan</w:t>
+      </w:r>
+      <w:proofErr w:type="spellEnd"/>
+      <w:r>
+        <w:rPr>
+          <w:rFonts w:ascii="Calibri" w:eastAsia="Lato" w:hAnsi="Calibri" w:cs="Calibri"/>
+          <w:b/>
+          <w:bCs/>
+          <w:color w:val="2D3B45"/>
+        </w:rPr>
+        <w:t xml:space="preserve"> </w:t>
+      </w:r>
+      <w:proofErr w:type="spellStart"/>
+      <w:r>
+        <w:rPr>
+          <w:rFonts w:ascii="Calibri" w:eastAsia="Lato" w:hAnsi="Calibri" w:cs="Calibri"/>
+          <w:b/>
+          <w:bCs/>
+          <w:color w:val="2D3B45"/>
+        </w:rPr>
+        <w:t>assetlerin</w:t>
+      </w:r>
+      <w:proofErr w:type="spellEnd"/>
+      <w:r>
+        <w:rPr>
+          <w:rFonts w:ascii="Calibri" w:eastAsia="Lato" w:hAnsi="Calibri" w:cs="Calibri"/>
+          <w:b/>
+          <w:bCs/>
+          <w:color w:val="2D3B45"/>
+        </w:rPr>
+        <w:t xml:space="preserve"> </w:t>
+      </w:r>
+      <w:proofErr w:type="spellStart"/>
+      <w:r>
+        <w:rPr>
+          <w:rFonts w:ascii="Calibri" w:eastAsia="Lato" w:hAnsi="Calibri" w:cs="Calibri"/>
+          <w:b/>
+          <w:bCs/>
+          <w:color w:val="2D3B45"/>
+        </w:rPr>
+        <w:t>uygunluk</w:t>
+      </w:r>
+      <w:proofErr w:type="spellEnd"/>
+      <w:r>
+        <w:rPr>
+          <w:rFonts w:ascii="Calibri" w:eastAsia="Lato" w:hAnsi="Calibri" w:cs="Calibri"/>
+          <w:b/>
+          <w:bCs/>
+          <w:color w:val="2D3B45"/>
+        </w:rPr>
+        <w:t xml:space="preserve"> </w:t>
+      </w:r>
+      <w:proofErr w:type="spellStart"/>
+      <w:r>
+        <w:rPr>
+          <w:rFonts w:ascii="Calibri" w:eastAsia="Lato" w:hAnsi="Calibri" w:cs="Calibri"/>
+          <w:b/>
+          <w:bCs/>
+          <w:color w:val="2D3B45"/>
+        </w:rPr>
+        <w:t>durumuna</w:t>
+      </w:r>
+      <w:proofErr w:type="spellEnd"/>
+      <w:r>
+        <w:rPr>
+          <w:rFonts w:ascii="Calibri" w:eastAsia="Lato" w:hAnsi="Calibri" w:cs="Calibri"/>
+          <w:b/>
+          <w:bCs/>
+          <w:color w:val="2D3B45"/>
+        </w:rPr>
+        <w:t xml:space="preserve"> </w:t>
+      </w:r>
+      <w:proofErr w:type="spellStart"/>
+      <w:r>
+        <w:rPr>
+          <w:rFonts w:ascii="Calibri" w:eastAsia="Lato" w:hAnsi="Calibri" w:cs="Calibri"/>
+          <w:b/>
+          <w:bCs/>
+          <w:color w:val="2D3B45"/>
+        </w:rPr>
+        <w:t>göre</w:t>
+      </w:r>
+      <w:proofErr w:type="spellEnd"/>
+      <w:r>
+        <w:rPr>
+          <w:rFonts w:ascii="Calibri" w:eastAsia="Lato" w:hAnsi="Calibri" w:cs="Calibri"/>
+          <w:b/>
+          <w:bCs/>
+          <w:color w:val="2D3B45"/>
+        </w:rPr>
+        <w:t xml:space="preserve"> </w:t>
+      </w:r>
+      <w:proofErr w:type="spellStart"/>
+      <w:r>
+        <w:rPr>
+          <w:rFonts w:ascii="Calibri" w:eastAsia="Lato" w:hAnsi="Calibri" w:cs="Calibri"/>
+          <w:b/>
+          <w:bCs/>
+          <w:color w:val="2D3B45"/>
+        </w:rPr>
+        <w:t>kontrol</w:t>
+      </w:r>
+      <w:proofErr w:type="spellEnd"/>
+      <w:r>
+        <w:rPr>
+          <w:rFonts w:ascii="Calibri" w:eastAsia="Lato" w:hAnsi="Calibri" w:cs="Calibri"/>
+          <w:b/>
+          <w:bCs/>
+          <w:color w:val="2D3B45"/>
+        </w:rPr>
+        <w:t xml:space="preserve"> </w:t>
+      </w:r>
+      <w:proofErr w:type="spellStart"/>
+      <w:r>
+        <w:rPr>
+          <w:rFonts w:ascii="Calibri" w:eastAsia="Lato" w:hAnsi="Calibri" w:cs="Calibri"/>
+          <w:b/>
+          <w:bCs/>
+          <w:color w:val="2D3B45"/>
+        </w:rPr>
+        <w:t>edildi</w:t>
+      </w:r>
+      <w:proofErr w:type="spellEnd"/>
+      <w:r>
+        <w:rPr>
+          <w:rFonts w:ascii="Calibri" w:eastAsia="Lato" w:hAnsi="Calibri" w:cs="Calibri"/>
+          <w:b/>
+          <w:bCs/>
+          <w:color w:val="2D3B45"/>
+        </w:rPr>
+        <w:t xml:space="preserve"> </w:t>
+      </w:r>
+    </w:p>
+    <w:p>
+      <w:pPr>
+        <w:pStyle w:val="Body"/>
+        <w:shd w:val="clear" w:color="auto" w:fill="F5F5F5"/>
+        <w:jc w:val="center"/>
+        <w:rPr>
+          <w:rFonts w:ascii="Calibri" w:eastAsia="Lato" w:hAnsi="Calibri" w:cs="Calibri"/>
+          <w:b/>
+          <w:bCs/>
+          <w:color w:val="2D3B45"/>
+        </w:rPr>
+      </w:pPr>
+      <w:r>
+        <w:rPr>
+          <w:rFonts w:ascii="Calibri" w:eastAsia="Lato" w:hAnsi="Calibri" w:cs="Calibri"/>
+          <w:b/>
+          <w:bCs/>
+          <w:noProof/>
+          <w:color w:val="2D3B45"/>
+        </w:rPr>
+        <w:drawing>
+          <wp:inline distT="0" distB="0" distL="0" distR="0" wp14:anchorId="043F0222" wp14:editId="10C26871">
+            <wp:extent cx="4391025" cy="2631527"/>
+            <wp:effectExtent l="0" t="0" r="0" b="0"/>
+            <wp:docPr id="6" name="Resim 6"/>
+            <wp:cNvGraphicFramePr>
+              <a:graphicFrameLocks xmlns:a="http://schemas.openxmlformats.org/drawingml/2006/main" noChangeAspect="1"/>
+            </wp:cNvGraphicFramePr>
+            <a:graphic xmlns:a="http://schemas.openxmlformats.org/drawingml/2006/main">
+              <a:graphicData uri="http://schemas.openxmlformats.org/drawingml/2006/picture">
+                <pic:pic xmlns:pic="http://schemas.openxmlformats.org/drawingml/2006/picture">
+                  <pic:nvPicPr>
+                    <pic:cNvPr id="0" name="Picture 2"/>
+                    <pic:cNvPicPr>
+                      <a:picLocks noChangeAspect="1" noChangeArrowheads="1"/>
+                    </pic:cNvPicPr>
+                  </pic:nvPicPr>
+                  <pic:blipFill>
+                    <a:blip r:embed="rId12">
+                      <a:extLst>
+                        <a:ext uri="{28A0092B-C50C-407E-A947-70E740481C1C}">
+                          <a14:useLocalDpi xmlns:a14="http://schemas.microsoft.com/office/drawing/2010/main" val="0"/>
+                        </a:ext>
+                      </a:extLst>
+                    </a:blip>
+                    <a:srcRect/>
+                    <a:stretch>
+                      <a:fillRect/>
+                    </a:stretch>
+                  </pic:blipFill>
+                  <pic:spPr bwMode="auto">
+                    <a:xfrm>
+                      <a:off x="0" y="0"/>
+                      <a:ext cx="4409444" cy="2642565"/>
+                    </a:xfrm>
+                    <a:prstGeom prst="rect">
+                      <a:avLst/>
+                    </a:prstGeom>
+                    <a:noFill/>
+                    <a:ln>
+                      <a:noFill/>
+                    </a:ln>
+                  </pic:spPr>
+                </pic:pic>
+              </a:graphicData>
+            </a:graphic>
+          </wp:inline>
+        </w:drawing>
+      </w:r>
+    </w:p>
+    <w:p>
+      <w:pPr>
+        <w:pStyle w:val="Body"/>
+        <w:shd w:val="clear" w:color="auto" w:fill="F5F5F5"/>
+        <w:jc w:val="center"/>
+        <w:rPr>
+          <w:rFonts w:ascii="Calibri" w:eastAsia="Lato" w:hAnsi="Calibri" w:cs="Calibri"/>
+          <w:b/>
+          <w:bCs/>
+          <w:color w:val="2D3B45"/>
+        </w:rPr>
+      </w:pPr>
+    </w:p>
+    <w:p>
+      <w:pPr>
+        <w:pStyle w:val="Body"/>
+        <w:shd w:val="clear" w:color="auto" w:fill="F5F5F5"/>
+        <w:jc w:val="center"/>
+        <w:rPr>
+          <w:rFonts w:ascii="Calibri" w:eastAsia="Lato" w:hAnsi="Calibri" w:cs="Calibri"/>
+          <w:b/>
+          <w:bCs/>
+          <w:color w:val="2D3B45"/>
+        </w:rPr>
+      </w:pPr>
+    </w:p>
+    <w:p>
+      <w:pPr>
+        <w:pStyle w:val="Body"/>
+        <w:shd w:val="clear" w:color="auto" w:fill="F5F5F5"/>
+        <w:rPr>
+          <w:rFonts w:ascii="Lato" w:eastAsia="Lato" w:hAnsi="Lato" w:cs="Calibri"/>
+          <w:b/>
+          <w:bCs/>
+          <w:color w:val="2D3B45"/>
+          <w:sz w:val="28"/>
+          <w:szCs w:val="28"/>
+        </w:rPr>
+      </w:pPr>
+      <w:r>
+        <w:rPr>
+          <w:rFonts w:ascii="Lato" w:eastAsia="Lato" w:hAnsi="Lato" w:cs="Calibri"/>
+          <w:b/>
+          <w:bCs/>
+          <w:color w:val="2D3B45"/>
+          <w:sz w:val="28"/>
+          <w:szCs w:val="28"/>
+        </w:rPr>
+        <w:t xml:space="preserve">20.05.22 – 2 Sprint </w:t>
+      </w:r>
+      <w:proofErr w:type="spellStart"/>
+      <w:r>
+        <w:rPr>
+          <w:rFonts w:ascii="Lato" w:eastAsia="Lato" w:hAnsi="Lato" w:cs="Calibri"/>
+          <w:b/>
+          <w:bCs/>
+          <w:color w:val="2D3B45"/>
+          <w:sz w:val="28"/>
+          <w:szCs w:val="28"/>
+        </w:rPr>
+        <w:t>Dördüncü</w:t>
+      </w:r>
+      <w:proofErr w:type="spellEnd"/>
+      <w:r>
+        <w:rPr>
+          <w:rFonts w:ascii="Lato" w:eastAsia="Lato" w:hAnsi="Lato" w:cs="Calibri"/>
+          <w:b/>
+          <w:bCs/>
+          <w:color w:val="2D3B45"/>
+          <w:sz w:val="28"/>
+          <w:szCs w:val="28"/>
+        </w:rPr>
+        <w:t xml:space="preserve"> </w:t>
+      </w:r>
+      <w:proofErr w:type="spellStart"/>
+      <w:r>
+        <w:rPr>
+          <w:rFonts w:ascii="Lato" w:eastAsia="Lato" w:hAnsi="Lato" w:cs="Calibri"/>
+          <w:b/>
+          <w:bCs/>
+          <w:color w:val="2D3B45"/>
+          <w:sz w:val="28"/>
+          <w:szCs w:val="28"/>
+        </w:rPr>
+        <w:t>Toplantı</w:t>
+      </w:r>
+      <w:proofErr w:type="spellEnd"/>
+    </w:p>
+    <w:p>
+      <w:pPr>
+        <w:pStyle w:val="Body"/>
+        <w:shd w:val="clear" w:color="auto" w:fill="F5F5F5"/>
+        <w:jc w:val="center"/>
+        <w:rPr>
+          <w:rFonts w:ascii="Calibri" w:eastAsia="Lato" w:hAnsi="Calibri" w:cs="Calibri"/>
+          <w:b/>
+          <w:bCs/>
+          <w:color w:val="2D3B45"/>
+        </w:rPr>
+      </w:pPr>
+      <w:r>
+        <w:rPr>
+          <w:rFonts w:ascii="Calibri" w:eastAsia="Lato" w:hAnsi="Calibri" w:cs="Calibri"/>
+          <w:b/>
+          <w:bCs/>
+          <w:noProof/>
+          <w:color w:val="2D3B45"/>
+        </w:rPr>
+        <w:drawing>
+          <wp:inline distT="0" distB="0" distL="0" distR="0" wp14:anchorId="10860CBF" wp14:editId="4FED72CC">
+            <wp:extent cx="6115050" cy="1905000"/>
+            <wp:effectExtent l="0" t="0" r="0" b="0"/>
+            <wp:docPr id="7" name="Resim 7"/>
+            <wp:cNvGraphicFramePr>
+              <a:graphicFrameLocks xmlns:a="http://schemas.openxmlformats.org/drawingml/2006/main" noChangeAspect="1"/>
+            </wp:cNvGraphicFramePr>
+            <a:graphic xmlns:a="http://schemas.openxmlformats.org/drawingml/2006/main">
+              <a:graphicData uri="http://schemas.openxmlformats.org/drawingml/2006/picture">
+                <pic:pic xmlns:pic="http://schemas.openxmlformats.org/drawingml/2006/picture">
+                  <pic:nvPicPr>
+                    <pic:cNvPr id="0" name="Picture 3"/>
+                    <pic:cNvPicPr>
+                      <a:picLocks noChangeAspect="1" noChangeArrowheads="1"/>
+                    </pic:cNvPicPr>
+                  </pic:nvPicPr>
+                  <pic:blipFill>
+                    <a:blip r:embed="rId13">
+                      <a:extLst>
+                        <a:ext uri="{28A0092B-C50C-407E-A947-70E740481C1C}">
+                          <a14:useLocalDpi xmlns:a14="http://schemas.microsoft.com/office/drawing/2010/main" val="0"/>
+                        </a:ext>
+                      </a:extLst>
+                    </a:blip>
+                    <a:srcRect/>
+                    <a:stretch>
+                      <a:fillRect/>
+                    </a:stretch>
+                  </pic:blipFill>
+                  <pic:spPr bwMode="auto">
+                    <a:xfrm>
+                      <a:off x="0" y="0"/>
+                      <a:ext cx="6115050" cy="1905000"/>
+                    </a:xfrm>
+                    <a:prstGeom prst="rect">
+                      <a:avLst/>
+                    </a:prstGeom>
+                    <a:noFill/>
+                    <a:ln>
+                      <a:noFill/>
+                    </a:ln>
+                  </pic:spPr>
+                </pic:pic>
+              </a:graphicData>
+            </a:graphic>
+          </wp:inline>
+        </w:drawing>
+      </w:r>
+    </w:p>
+    <w:p>
+      <w:pPr>
+        <w:pStyle w:val="Body"/>
+        <w:shd w:val="clear" w:color="auto" w:fill="F5F5F5"/>
+        <w:jc w:val="center"/>
+        <w:rPr>
+          <w:rFonts w:ascii="Calibri" w:eastAsia="Lato" w:hAnsi="Calibri" w:cs="Calibri"/>
+          <w:b/>
+          <w:bCs/>
+          <w:color w:val="2D3B45"/>
+        </w:rPr>
+      </w:pPr>
+    </w:p>
+    <w:p>
+      <w:pPr>
+        <w:pStyle w:val="Body"/>
+        <w:shd w:val="clear" w:color="auto" w:fill="F5F5F5"/>
+        <w:rPr>
+          <w:rFonts w:ascii="Calibri" w:eastAsia="Lato" w:hAnsi="Calibri" w:cs="Calibri"/>
+          <w:b/>
+          <w:bCs/>
+          <w:color w:val="2D3B45"/>
+        </w:rPr>
+      </w:pPr>
+      <w:proofErr w:type="spellStart"/>
+      <w:r>
+        <w:rPr>
+          <w:rFonts w:ascii="Calibri" w:eastAsia="Lato" w:hAnsi="Calibri" w:cs="Calibri"/>
+          <w:b/>
+          <w:bCs/>
+          <w:color w:val="2D3B45"/>
+        </w:rPr>
+        <w:t>Discorddan</w:t>
+      </w:r>
+      <w:proofErr w:type="spellEnd"/>
+      <w:r>
+        <w:rPr>
+          <w:rFonts w:ascii="Calibri" w:eastAsia="Lato" w:hAnsi="Calibri" w:cs="Calibri"/>
+          <w:b/>
+          <w:bCs/>
+          <w:color w:val="2D3B45"/>
+        </w:rPr>
+        <w:t xml:space="preserve"> </w:t>
+      </w:r>
+      <w:proofErr w:type="spellStart"/>
+      <w:r>
+        <w:rPr>
+          <w:rFonts w:ascii="Calibri" w:eastAsia="Lato" w:hAnsi="Calibri" w:cs="Calibri"/>
+          <w:b/>
+          <w:bCs/>
+          <w:color w:val="2D3B45"/>
+        </w:rPr>
+        <w:t>toplandığımız</w:t>
+      </w:r>
+      <w:proofErr w:type="spellEnd"/>
+      <w:r>
+        <w:rPr>
+          <w:rFonts w:ascii="Calibri" w:eastAsia="Lato" w:hAnsi="Calibri" w:cs="Calibri"/>
+          <w:b/>
+          <w:bCs/>
+          <w:color w:val="2D3B45"/>
+        </w:rPr>
+        <w:t xml:space="preserve"> </w:t>
+      </w:r>
+      <w:proofErr w:type="spellStart"/>
+      <w:r>
+        <w:rPr>
+          <w:rFonts w:ascii="Calibri" w:eastAsia="Lato" w:hAnsi="Calibri" w:cs="Calibri"/>
+          <w:b/>
+          <w:bCs/>
+          <w:color w:val="2D3B45"/>
+        </w:rPr>
+        <w:t>bugün</w:t>
+      </w:r>
+      <w:proofErr w:type="spellEnd"/>
+      <w:r>
+        <w:rPr>
+          <w:rFonts w:ascii="Calibri" w:eastAsia="Lato" w:hAnsi="Calibri" w:cs="Calibri"/>
+          <w:b/>
+          <w:bCs/>
+          <w:color w:val="2D3B45"/>
+        </w:rPr>
+        <w:t xml:space="preserve">, </w:t>
+      </w:r>
+      <w:proofErr w:type="spellStart"/>
+      <w:r>
+        <w:rPr>
+          <w:rFonts w:ascii="Calibri" w:eastAsia="Lato" w:hAnsi="Calibri" w:cs="Calibri"/>
+          <w:b/>
+          <w:bCs/>
+          <w:color w:val="2D3B45"/>
+        </w:rPr>
+        <w:t>oyunun</w:t>
+      </w:r>
+      <w:proofErr w:type="spellEnd"/>
+      <w:r>
+        <w:rPr>
+          <w:rFonts w:ascii="Calibri" w:eastAsia="Lato" w:hAnsi="Calibri" w:cs="Calibri"/>
+          <w:b/>
+          <w:bCs/>
+          <w:color w:val="2D3B45"/>
+        </w:rPr>
+        <w:t xml:space="preserve"> </w:t>
+      </w:r>
+      <w:proofErr w:type="spellStart"/>
+      <w:r>
+        <w:rPr>
+          <w:rFonts w:ascii="Calibri" w:eastAsia="Lato" w:hAnsi="Calibri" w:cs="Calibri"/>
+          <w:b/>
+          <w:bCs/>
+          <w:color w:val="2D3B45"/>
+        </w:rPr>
+        <w:t>geldiği</w:t>
+      </w:r>
+      <w:proofErr w:type="spellEnd"/>
+      <w:r>
+        <w:rPr>
+          <w:rFonts w:ascii="Calibri" w:eastAsia="Lato" w:hAnsi="Calibri" w:cs="Calibri"/>
+          <w:b/>
+          <w:bCs/>
+          <w:color w:val="2D3B45"/>
+        </w:rPr>
+        <w:t xml:space="preserve"> </w:t>
+      </w:r>
+      <w:proofErr w:type="spellStart"/>
+      <w:r>
+        <w:rPr>
+          <w:rFonts w:ascii="Calibri" w:eastAsia="Lato" w:hAnsi="Calibri" w:cs="Calibri"/>
+          <w:b/>
+          <w:bCs/>
+          <w:color w:val="2D3B45"/>
+        </w:rPr>
+        <w:t>nokta</w:t>
+      </w:r>
+      <w:proofErr w:type="spellEnd"/>
+      <w:r>
+        <w:rPr>
+          <w:rFonts w:ascii="Calibri" w:eastAsia="Lato" w:hAnsi="Calibri" w:cs="Calibri"/>
+          <w:b/>
+          <w:bCs/>
+          <w:color w:val="2D3B45"/>
+        </w:rPr>
+        <w:t xml:space="preserve"> </w:t>
+      </w:r>
+      <w:proofErr w:type="spellStart"/>
+      <w:r>
+        <w:rPr>
+          <w:rFonts w:ascii="Calibri" w:eastAsia="Lato" w:hAnsi="Calibri" w:cs="Calibri"/>
+          <w:b/>
+          <w:bCs/>
+          <w:color w:val="2D3B45"/>
+        </w:rPr>
+        <w:t>ile</w:t>
+      </w:r>
+      <w:proofErr w:type="spellEnd"/>
+      <w:r>
+        <w:rPr>
+          <w:rFonts w:ascii="Calibri" w:eastAsia="Lato" w:hAnsi="Calibri" w:cs="Calibri"/>
+          <w:b/>
+          <w:bCs/>
+          <w:color w:val="2D3B45"/>
+        </w:rPr>
+        <w:t xml:space="preserve"> </w:t>
+      </w:r>
+      <w:proofErr w:type="spellStart"/>
+      <w:r>
+        <w:rPr>
+          <w:rFonts w:ascii="Calibri" w:eastAsia="Lato" w:hAnsi="Calibri" w:cs="Calibri"/>
+          <w:b/>
+          <w:bCs/>
+          <w:color w:val="2D3B45"/>
+        </w:rPr>
+        <w:t>ilgili</w:t>
+      </w:r>
+      <w:proofErr w:type="spellEnd"/>
+      <w:r>
+        <w:rPr>
+          <w:rFonts w:ascii="Calibri" w:eastAsia="Lato" w:hAnsi="Calibri" w:cs="Calibri"/>
+          <w:b/>
+          <w:bCs/>
+          <w:color w:val="2D3B45"/>
+        </w:rPr>
+        <w:t xml:space="preserve"> </w:t>
+      </w:r>
+      <w:proofErr w:type="spellStart"/>
+      <w:r>
+        <w:rPr>
+          <w:rFonts w:ascii="Calibri" w:eastAsia="Lato" w:hAnsi="Calibri" w:cs="Calibri"/>
+          <w:b/>
+          <w:bCs/>
+          <w:color w:val="2D3B45"/>
+        </w:rPr>
+        <w:t>bir</w:t>
+      </w:r>
+      <w:proofErr w:type="spellEnd"/>
+      <w:r>
+        <w:rPr>
+          <w:rFonts w:ascii="Calibri" w:eastAsia="Lato" w:hAnsi="Calibri" w:cs="Calibri"/>
+          <w:b/>
+          <w:bCs/>
+          <w:color w:val="2D3B45"/>
+        </w:rPr>
+        <w:t xml:space="preserve"> video </w:t>
+      </w:r>
+      <w:proofErr w:type="spellStart"/>
+      <w:r>
+        <w:rPr>
+          <w:rFonts w:ascii="Calibri" w:eastAsia="Lato" w:hAnsi="Calibri" w:cs="Calibri"/>
+          <w:b/>
+          <w:bCs/>
+          <w:color w:val="2D3B45"/>
+        </w:rPr>
+        <w:t>atıldı</w:t>
+      </w:r>
+      <w:proofErr w:type="spellEnd"/>
+      <w:r>
+        <w:rPr>
+          <w:rFonts w:ascii="Calibri" w:eastAsia="Lato" w:hAnsi="Calibri" w:cs="Calibri"/>
+          <w:b/>
+          <w:bCs/>
+          <w:color w:val="2D3B45"/>
+        </w:rPr>
+        <w:t xml:space="preserve">. Video </w:t>
+      </w:r>
+      <w:proofErr w:type="spellStart"/>
+      <w:r>
+        <w:rPr>
+          <w:rFonts w:ascii="Calibri" w:eastAsia="Lato" w:hAnsi="Calibri" w:cs="Calibri"/>
+          <w:b/>
+          <w:bCs/>
+          <w:color w:val="2D3B45"/>
+        </w:rPr>
+        <w:t>izlendi</w:t>
+      </w:r>
+      <w:proofErr w:type="spellEnd"/>
+      <w:r>
+        <w:rPr>
+          <w:rFonts w:ascii="Calibri" w:eastAsia="Lato" w:hAnsi="Calibri" w:cs="Calibri"/>
+          <w:b/>
+          <w:bCs/>
+          <w:color w:val="2D3B45"/>
+        </w:rPr>
+        <w:t xml:space="preserve"> </w:t>
+      </w:r>
+      <w:proofErr w:type="spellStart"/>
+      <w:r>
+        <w:rPr>
+          <w:rFonts w:ascii="Calibri" w:eastAsia="Lato" w:hAnsi="Calibri" w:cs="Calibri"/>
+          <w:b/>
+          <w:bCs/>
+          <w:color w:val="2D3B45"/>
+        </w:rPr>
+        <w:t>ve</w:t>
+      </w:r>
+      <w:proofErr w:type="spellEnd"/>
+      <w:r>
+        <w:rPr>
+          <w:rFonts w:ascii="Calibri" w:eastAsia="Lato" w:hAnsi="Calibri" w:cs="Calibri"/>
+          <w:b/>
+          <w:bCs/>
+          <w:color w:val="2D3B45"/>
+        </w:rPr>
+        <w:t xml:space="preserve"> </w:t>
+      </w:r>
+      <w:proofErr w:type="spellStart"/>
+      <w:r>
+        <w:rPr>
+          <w:rFonts w:ascii="Calibri" w:eastAsia="Lato" w:hAnsi="Calibri" w:cs="Calibri"/>
+          <w:b/>
+          <w:bCs/>
+          <w:color w:val="2D3B45"/>
+        </w:rPr>
+        <w:t>oyun</w:t>
+      </w:r>
+      <w:proofErr w:type="spellEnd"/>
+      <w:r>
+        <w:rPr>
+          <w:rFonts w:ascii="Calibri" w:eastAsia="Lato" w:hAnsi="Calibri" w:cs="Calibri"/>
+          <w:b/>
+          <w:bCs/>
+          <w:color w:val="2D3B45"/>
+        </w:rPr>
+        <w:t xml:space="preserve"> </w:t>
+      </w:r>
+      <w:proofErr w:type="spellStart"/>
+      <w:r>
+        <w:rPr>
+          <w:rFonts w:ascii="Calibri" w:eastAsia="Lato" w:hAnsi="Calibri" w:cs="Calibri"/>
+          <w:b/>
+          <w:bCs/>
+          <w:color w:val="2D3B45"/>
+        </w:rPr>
+        <w:t>hakkında</w:t>
+      </w:r>
+      <w:proofErr w:type="spellEnd"/>
+      <w:r>
+        <w:rPr>
+          <w:rFonts w:ascii="Calibri" w:eastAsia="Lato" w:hAnsi="Calibri" w:cs="Calibri"/>
+          <w:b/>
+          <w:bCs/>
+          <w:color w:val="2D3B45"/>
+        </w:rPr>
+        <w:t xml:space="preserve"> </w:t>
+      </w:r>
+      <w:proofErr w:type="spellStart"/>
+      <w:r>
+        <w:rPr>
+          <w:rFonts w:ascii="Calibri" w:eastAsia="Lato" w:hAnsi="Calibri" w:cs="Calibri"/>
+          <w:b/>
+          <w:bCs/>
+          <w:color w:val="2D3B45"/>
+        </w:rPr>
+        <w:t>yorumlar</w:t>
+      </w:r>
+      <w:proofErr w:type="spellEnd"/>
+      <w:r>
+        <w:rPr>
+          <w:rFonts w:ascii="Calibri" w:eastAsia="Lato" w:hAnsi="Calibri" w:cs="Calibri"/>
+          <w:b/>
+          <w:bCs/>
+          <w:color w:val="2D3B45"/>
+        </w:rPr>
+        <w:t xml:space="preserve"> </w:t>
+      </w:r>
+      <w:proofErr w:type="spellStart"/>
+      <w:r>
+        <w:rPr>
+          <w:rFonts w:ascii="Calibri" w:eastAsia="Lato" w:hAnsi="Calibri" w:cs="Calibri"/>
+          <w:b/>
+          <w:bCs/>
+          <w:color w:val="2D3B45"/>
+        </w:rPr>
+        <w:t>yapıldı</w:t>
+      </w:r>
+      <w:proofErr w:type="spellEnd"/>
+      <w:r>
+        <w:rPr>
+          <w:rFonts w:ascii="Calibri" w:eastAsia="Lato" w:hAnsi="Calibri" w:cs="Calibri"/>
+          <w:b/>
+          <w:bCs/>
+          <w:color w:val="2D3B45"/>
+        </w:rPr>
+        <w:t>.</w:t>
+      </w:r>
+    </w:p>
+    <w:p>
+      <w:pPr>
+        <w:pStyle w:val="Body"/>
+        <w:shd w:val="clear" w:color="auto" w:fill="F5F5F5"/>
+        <w:rPr>
+          <w:rFonts w:ascii="Calibri" w:eastAsia="Lato" w:hAnsi="Calibri" w:cs="Calibri"/>
+          <w:b/>
+          <w:bCs/>
+          <w:color w:val="2D3B45"/>
+        </w:rPr>
+      </w:pPr>
+    </w:p>
+    <w:p>
+      <w:pPr>
+        <w:pStyle w:val="Body"/>
+        <w:shd w:val="clear" w:color="auto" w:fill="F5F5F5"/>
+        <w:rPr>
+          <w:rFonts w:ascii="Lato" w:eastAsia="Lato" w:hAnsi="Lato" w:cs="Calibri"/>
+          <w:b/>
+          <w:bCs/>
+          <w:color w:val="2D3B45"/>
+          <w:sz w:val="28"/>
+          <w:szCs w:val="28"/>
+        </w:rPr>
+      </w:pPr>
+      <w:r>
+        <w:rPr>
+          <w:rFonts w:ascii="Lato" w:eastAsia="Lato" w:hAnsi="Lato" w:cs="Calibri"/>
+          <w:b/>
+          <w:bCs/>
+          <w:color w:val="2D3B45"/>
+          <w:sz w:val="28"/>
+          <w:szCs w:val="28"/>
+        </w:rPr>
+        <w:t xml:space="preserve">22.05.22 – 2. Sprint </w:t>
+      </w:r>
+      <w:proofErr w:type="spellStart"/>
+      <w:r>
+        <w:rPr>
+          <w:rFonts w:ascii="Lato" w:eastAsia="Lato" w:hAnsi="Lato" w:cs="Calibri"/>
+          <w:b/>
+          <w:bCs/>
+          <w:color w:val="2D3B45"/>
+          <w:sz w:val="28"/>
+          <w:szCs w:val="28"/>
+        </w:rPr>
+        <w:t>Beşinci</w:t>
+      </w:r>
+      <w:proofErr w:type="spellEnd"/>
+      <w:r>
+        <w:rPr>
+          <w:rFonts w:ascii="Lato" w:eastAsia="Lato" w:hAnsi="Lato" w:cs="Calibri"/>
+          <w:b/>
+          <w:bCs/>
+          <w:color w:val="2D3B45"/>
+          <w:sz w:val="28"/>
+          <w:szCs w:val="28"/>
+        </w:rPr>
+        <w:t xml:space="preserve"> </w:t>
+      </w:r>
+      <w:proofErr w:type="spellStart"/>
+      <w:r>
+        <w:rPr>
+          <w:rFonts w:ascii="Lato" w:eastAsia="Lato" w:hAnsi="Lato" w:cs="Calibri"/>
+          <w:b/>
+          <w:bCs/>
+          <w:color w:val="2D3B45"/>
+          <w:sz w:val="28"/>
+          <w:szCs w:val="28"/>
+        </w:rPr>
+        <w:t>Toplantı</w:t>
+      </w:r>
+      <w:proofErr w:type="spellEnd"/>
+    </w:p>
+    <w:p>
+      <w:pPr>
+        <w:pStyle w:val="Body"/>
+        <w:shd w:val="clear" w:color="auto" w:fill="F5F5F5"/>
+        <w:jc w:val="center"/>
+        <w:rPr>
+          <w:rFonts w:ascii="Calibri" w:eastAsia="Lato" w:hAnsi="Calibri" w:cs="Calibri"/>
+          <w:b/>
+          <w:bCs/>
+          <w:color w:val="2D3B45"/>
+        </w:rPr>
+      </w:pPr>
+      <w:r>
+        <w:rPr>
+          <w:rFonts w:ascii="Calibri" w:eastAsia="Lato" w:hAnsi="Calibri" w:cs="Calibri"/>
+          <w:b/>
+          <w:bCs/>
+          <w:noProof/>
+          <w:color w:val="2D3B45"/>
+        </w:rPr>
+        <w:drawing>
+          <wp:inline distT="0" distB="0" distL="0" distR="0" wp14:anchorId="27B807B7" wp14:editId="5A095538">
+            <wp:extent cx="3936333" cy="1971675"/>
+            <wp:effectExtent l="0" t="0" r="7620" b="0"/>
+            <wp:docPr id="8" name="Resim 8"/>
+            <wp:cNvGraphicFramePr>
+              <a:graphicFrameLocks xmlns:a="http://schemas.openxmlformats.org/drawingml/2006/main" noChangeAspect="1"/>
+            </wp:cNvGraphicFramePr>
+            <a:graphic xmlns:a="http://schemas.openxmlformats.org/drawingml/2006/main">
+              <a:graphicData uri="http://schemas.openxmlformats.org/drawingml/2006/picture">
+                <pic:pic xmlns:pic="http://schemas.openxmlformats.org/drawingml/2006/picture">
+                  <pic:nvPicPr>
+                    <pic:cNvPr id="0" name="Picture 4"/>
+                    <pic:cNvPicPr>
+                      <a:picLocks noChangeAspect="1" noChangeArrowheads="1"/>
+                    </pic:cNvPicPr>
+                  </pic:nvPicPr>
+                  <pic:blipFill>
+                    <a:blip r:embed="rId14">
+                      <a:extLst>
+                        <a:ext uri="{28A0092B-C50C-407E-A947-70E740481C1C}">
+                          <a14:useLocalDpi xmlns:a14="http://schemas.microsoft.com/office/drawing/2010/main" val="0"/>
+                        </a:ext>
+                      </a:extLst>
+                    </a:blip>
+                    <a:srcRect/>
+                    <a:stretch>
+                      <a:fillRect/>
+                    </a:stretch>
+                  </pic:blipFill>
+                  <pic:spPr bwMode="auto">
+                    <a:xfrm>
+                      <a:off x="0" y="0"/>
+                      <a:ext cx="3939906" cy="1973464"/>
+                    </a:xfrm>
+                    <a:prstGeom prst="rect">
+                      <a:avLst/>
+                    </a:prstGeom>
+                    <a:noFill/>
+                    <a:ln>
+                      <a:noFill/>
+                    </a:ln>
+                  </pic:spPr>
+                </pic:pic>
+              </a:graphicData>
+            </a:graphic>
+          </wp:inline>
+        </w:drawing>
+      </w:r>
+    </w:p>
+    <w:p>
+      <w:pPr>
+        <w:pStyle w:val="Body"/>
+        <w:shd w:val="clear" w:color="auto" w:fill="F5F5F5"/>
+        <w:rPr>
+          <w:rFonts w:ascii="Calibri" w:eastAsia="Lato" w:hAnsi="Calibri" w:cs="Calibri"/>
+          <w:b/>
+          <w:bCs/>
+          <w:color w:val="2D3B45"/>
+        </w:rPr>
+      </w:pPr>
+      <w:proofErr w:type="spellStart"/>
+      <w:r>
+        <w:rPr>
+          <w:rFonts w:ascii="Calibri" w:eastAsia="Lato" w:hAnsi="Calibri" w:cs="Calibri"/>
+          <w:b/>
+          <w:bCs/>
+          <w:color w:val="2D3B45"/>
+        </w:rPr>
+        <w:lastRenderedPageBreak/>
+        <w:t>Oyunun</w:t>
+      </w:r>
+      <w:proofErr w:type="spellEnd"/>
+      <w:r>
+        <w:rPr>
+          <w:rFonts w:ascii="Calibri" w:eastAsia="Lato" w:hAnsi="Calibri" w:cs="Calibri"/>
+          <w:b/>
+          <w:bCs/>
+          <w:color w:val="2D3B45"/>
+        </w:rPr>
+        <w:t xml:space="preserve"> </w:t>
+      </w:r>
+      <w:proofErr w:type="spellStart"/>
+      <w:r>
+        <w:rPr>
+          <w:rFonts w:ascii="Calibri" w:eastAsia="Lato" w:hAnsi="Calibri" w:cs="Calibri"/>
+          <w:b/>
+          <w:bCs/>
+          <w:color w:val="2D3B45"/>
+        </w:rPr>
+        <w:t>geldiği</w:t>
+      </w:r>
+      <w:proofErr w:type="spellEnd"/>
+      <w:r>
+        <w:rPr>
+          <w:rFonts w:ascii="Calibri" w:eastAsia="Lato" w:hAnsi="Calibri" w:cs="Calibri"/>
+          <w:b/>
+          <w:bCs/>
+          <w:color w:val="2D3B45"/>
+        </w:rPr>
+        <w:t xml:space="preserve"> son durum</w:t>
+      </w:r>
+      <w:r>
+        <w:rPr>
+          <w:rFonts w:ascii="Calibri" w:eastAsia="Lato" w:hAnsi="Calibri" w:cs="Calibri"/>
+          <w:b/>
+          <w:bCs/>
+          <w:color w:val="2D3B45"/>
+        </w:rPr>
+        <w:t xml:space="preserve"> </w:t>
+      </w:r>
+      <w:proofErr w:type="spellStart"/>
+      <w:r>
+        <w:rPr>
+          <w:rFonts w:ascii="Calibri" w:eastAsia="Lato" w:hAnsi="Calibri" w:cs="Calibri"/>
+          <w:b/>
+          <w:bCs/>
+          <w:color w:val="2D3B45"/>
+        </w:rPr>
+        <w:t>Discord’dan</w:t>
+      </w:r>
+      <w:proofErr w:type="spellEnd"/>
+      <w:r>
+        <w:rPr>
+          <w:rFonts w:ascii="Calibri" w:eastAsia="Lato" w:hAnsi="Calibri" w:cs="Calibri"/>
+          <w:b/>
+          <w:bCs/>
+          <w:color w:val="2D3B45"/>
+        </w:rPr>
+        <w:t xml:space="preserve"> </w:t>
+      </w:r>
+      <w:proofErr w:type="spellStart"/>
+      <w:r>
+        <w:rPr>
+          <w:rFonts w:ascii="Calibri" w:eastAsia="Lato" w:hAnsi="Calibri" w:cs="Calibri"/>
+          <w:b/>
+          <w:bCs/>
+          <w:color w:val="2D3B45"/>
+        </w:rPr>
+        <w:t>konuşuldu</w:t>
+      </w:r>
+      <w:proofErr w:type="spellEnd"/>
+      <w:r>
+        <w:rPr>
+          <w:rFonts w:ascii="Calibri" w:eastAsia="Lato" w:hAnsi="Calibri" w:cs="Calibri"/>
+          <w:b/>
+          <w:bCs/>
+          <w:color w:val="2D3B45"/>
+        </w:rPr>
+        <w:t xml:space="preserve">. </w:t>
+      </w:r>
+      <w:proofErr w:type="spellStart"/>
+      <w:r>
+        <w:rPr>
+          <w:rFonts w:ascii="Calibri" w:eastAsia="Lato" w:hAnsi="Calibri" w:cs="Calibri"/>
+          <w:b/>
+          <w:bCs/>
+          <w:color w:val="2D3B45"/>
+        </w:rPr>
+        <w:t>Sprintin</w:t>
+      </w:r>
+      <w:proofErr w:type="spellEnd"/>
+      <w:r>
+        <w:rPr>
+          <w:rFonts w:ascii="Calibri" w:eastAsia="Lato" w:hAnsi="Calibri" w:cs="Calibri"/>
+          <w:b/>
+          <w:bCs/>
+          <w:color w:val="2D3B45"/>
+        </w:rPr>
+        <w:t xml:space="preserve"> son </w:t>
+      </w:r>
+      <w:proofErr w:type="spellStart"/>
+      <w:r>
+        <w:rPr>
+          <w:rFonts w:ascii="Calibri" w:eastAsia="Lato" w:hAnsi="Calibri" w:cs="Calibri"/>
+          <w:b/>
+          <w:bCs/>
+          <w:color w:val="2D3B45"/>
+        </w:rPr>
+        <w:t>gününde</w:t>
+      </w:r>
+      <w:proofErr w:type="spellEnd"/>
+      <w:r>
+        <w:rPr>
+          <w:rFonts w:ascii="Calibri" w:eastAsia="Lato" w:hAnsi="Calibri" w:cs="Calibri"/>
+          <w:b/>
+          <w:bCs/>
+          <w:color w:val="2D3B45"/>
+        </w:rPr>
+        <w:t xml:space="preserve"> </w:t>
+      </w:r>
+      <w:proofErr w:type="spellStart"/>
+      <w:r>
+        <w:rPr>
+          <w:rFonts w:ascii="Calibri" w:eastAsia="Lato" w:hAnsi="Calibri" w:cs="Calibri"/>
+          <w:b/>
+          <w:bCs/>
+          <w:color w:val="2D3B45"/>
+        </w:rPr>
+        <w:t>hedeflerimize</w:t>
+      </w:r>
+      <w:proofErr w:type="spellEnd"/>
+      <w:r>
+        <w:rPr>
+          <w:rFonts w:ascii="Calibri" w:eastAsia="Lato" w:hAnsi="Calibri" w:cs="Calibri"/>
+          <w:b/>
+          <w:bCs/>
+          <w:color w:val="2D3B45"/>
+        </w:rPr>
+        <w:t xml:space="preserve"> </w:t>
+      </w:r>
+      <w:proofErr w:type="spellStart"/>
+      <w:r>
+        <w:rPr>
+          <w:rFonts w:ascii="Calibri" w:eastAsia="Lato" w:hAnsi="Calibri" w:cs="Calibri"/>
+          <w:b/>
+          <w:bCs/>
+          <w:color w:val="2D3B45"/>
+        </w:rPr>
+        <w:t>ulaşmanı</w:t>
+      </w:r>
+      <w:r>
+        <w:rPr>
+          <w:rFonts w:ascii="Calibri" w:eastAsia="Lato" w:hAnsi="Calibri" w:cs="Calibri"/>
+          <w:b/>
+          <w:bCs/>
+          <w:color w:val="2D3B45"/>
+        </w:rPr>
+        <w:t>n</w:t>
+      </w:r>
+      <w:proofErr w:type="spellEnd"/>
+      <w:r>
+        <w:rPr>
+          <w:rFonts w:ascii="Calibri" w:eastAsia="Lato" w:hAnsi="Calibri" w:cs="Calibri"/>
+          <w:b/>
+          <w:bCs/>
+          <w:color w:val="2D3B45"/>
+        </w:rPr>
+        <w:t xml:space="preserve"> </w:t>
+      </w:r>
+      <w:proofErr w:type="spellStart"/>
+      <w:r>
+        <w:rPr>
+          <w:rFonts w:ascii="Calibri" w:eastAsia="Lato" w:hAnsi="Calibri" w:cs="Calibri"/>
+          <w:b/>
+          <w:bCs/>
+          <w:color w:val="2D3B45"/>
+        </w:rPr>
+        <w:t>mutluluğu</w:t>
+      </w:r>
+      <w:proofErr w:type="spellEnd"/>
+      <w:r>
+        <w:rPr>
+          <w:rFonts w:ascii="Calibri" w:eastAsia="Lato" w:hAnsi="Calibri" w:cs="Calibri"/>
+          <w:b/>
+          <w:bCs/>
+          <w:color w:val="2D3B45"/>
+        </w:rPr>
+        <w:t xml:space="preserve"> </w:t>
+      </w:r>
+      <w:proofErr w:type="spellStart"/>
+      <w:r>
+        <w:rPr>
+          <w:rFonts w:ascii="Calibri" w:eastAsia="Lato" w:hAnsi="Calibri" w:cs="Calibri"/>
+          <w:b/>
+          <w:bCs/>
+          <w:color w:val="2D3B45"/>
+        </w:rPr>
+        <w:t>içerisindeydik</w:t>
+      </w:r>
+      <w:proofErr w:type="spellEnd"/>
+      <w:r>
+        <w:rPr>
+          <w:rFonts w:ascii="Calibri" w:eastAsia="Lato" w:hAnsi="Calibri" w:cs="Calibri"/>
+          <w:b/>
+          <w:bCs/>
+          <w:color w:val="2D3B45"/>
+        </w:rPr>
+        <w:t xml:space="preserve">. </w:t>
+      </w:r>
+      <w:proofErr w:type="spellStart"/>
+      <w:r>
+        <w:rPr>
+          <w:rFonts w:ascii="Calibri" w:eastAsia="Lato" w:hAnsi="Calibri" w:cs="Calibri"/>
+          <w:b/>
+          <w:bCs/>
+          <w:color w:val="2D3B45"/>
+        </w:rPr>
+        <w:t>Oyun</w:t>
+      </w:r>
+      <w:proofErr w:type="spellEnd"/>
+      <w:r>
+        <w:rPr>
+          <w:rFonts w:ascii="Calibri" w:eastAsia="Lato" w:hAnsi="Calibri" w:cs="Calibri"/>
+          <w:b/>
+          <w:bCs/>
+          <w:color w:val="2D3B45"/>
+        </w:rPr>
+        <w:t xml:space="preserve"> </w:t>
+      </w:r>
+      <w:proofErr w:type="spellStart"/>
+      <w:r>
+        <w:rPr>
+          <w:rFonts w:ascii="Calibri" w:eastAsia="Lato" w:hAnsi="Calibri" w:cs="Calibri"/>
+          <w:b/>
+          <w:bCs/>
+          <w:color w:val="2D3B45"/>
+        </w:rPr>
+        <w:t>güzel</w:t>
+      </w:r>
+      <w:proofErr w:type="spellEnd"/>
+      <w:r>
+        <w:rPr>
+          <w:rFonts w:ascii="Calibri" w:eastAsia="Lato" w:hAnsi="Calibri" w:cs="Calibri"/>
+          <w:b/>
+          <w:bCs/>
+          <w:color w:val="2D3B45"/>
+        </w:rPr>
+        <w:t xml:space="preserve"> </w:t>
+      </w:r>
+      <w:proofErr w:type="spellStart"/>
+      <w:r>
+        <w:rPr>
+          <w:rFonts w:ascii="Calibri" w:eastAsia="Lato" w:hAnsi="Calibri" w:cs="Calibri"/>
+          <w:b/>
+          <w:bCs/>
+          <w:color w:val="2D3B45"/>
+        </w:rPr>
+        <w:t>gidiyor</w:t>
+      </w:r>
+      <w:proofErr w:type="spellEnd"/>
+      <w:r>
+        <w:rPr>
+          <w:rFonts w:ascii="Calibri" w:eastAsia="Lato" w:hAnsi="Calibri" w:cs="Calibri"/>
+          <w:b/>
+          <w:bCs/>
+          <w:color w:val="2D3B45"/>
+        </w:rPr>
+        <w:t xml:space="preserve"> </w:t>
+      </w:r>
+      <w:proofErr w:type="spellStart"/>
+      <w:r>
+        <w:rPr>
+          <w:rFonts w:ascii="Calibri" w:eastAsia="Lato" w:hAnsi="Calibri" w:cs="Calibri"/>
+          <w:b/>
+          <w:bCs/>
+          <w:color w:val="2D3B45"/>
+        </w:rPr>
+        <w:t>ve</w:t>
+      </w:r>
+      <w:proofErr w:type="spellEnd"/>
+      <w:r>
+        <w:rPr>
+          <w:rFonts w:ascii="Calibri" w:eastAsia="Lato" w:hAnsi="Calibri" w:cs="Calibri"/>
+          <w:b/>
+          <w:bCs/>
+          <w:color w:val="2D3B45"/>
+        </w:rPr>
+        <w:t xml:space="preserve"> </w:t>
+      </w:r>
+      <w:proofErr w:type="spellStart"/>
+      <w:r>
+        <w:rPr>
+          <w:rFonts w:ascii="Calibri" w:eastAsia="Lato" w:hAnsi="Calibri" w:cs="Calibri"/>
+          <w:b/>
+          <w:bCs/>
+          <w:color w:val="2D3B45"/>
+        </w:rPr>
+        <w:t>Mezuniyet</w:t>
+      </w:r>
+      <w:proofErr w:type="spellEnd"/>
+      <w:r>
+        <w:rPr>
+          <w:rFonts w:ascii="Calibri" w:eastAsia="Lato" w:hAnsi="Calibri" w:cs="Calibri"/>
+          <w:b/>
+          <w:bCs/>
+          <w:color w:val="2D3B45"/>
+        </w:rPr>
+        <w:t xml:space="preserve"> </w:t>
+      </w:r>
+      <w:proofErr w:type="spellStart"/>
+      <w:r>
+        <w:rPr>
+          <w:rFonts w:ascii="Calibri" w:eastAsia="Lato" w:hAnsi="Calibri" w:cs="Calibri"/>
+          <w:b/>
+          <w:bCs/>
+          <w:color w:val="2D3B45"/>
+        </w:rPr>
+        <w:t>gününe</w:t>
+      </w:r>
+      <w:proofErr w:type="spellEnd"/>
+      <w:r>
+        <w:rPr>
+          <w:rFonts w:ascii="Calibri" w:eastAsia="Lato" w:hAnsi="Calibri" w:cs="Calibri"/>
+          <w:b/>
+          <w:bCs/>
+          <w:color w:val="2D3B45"/>
+        </w:rPr>
+        <w:t xml:space="preserve"> </w:t>
+      </w:r>
+      <w:proofErr w:type="spellStart"/>
+      <w:r>
+        <w:rPr>
+          <w:rFonts w:ascii="Calibri" w:eastAsia="Lato" w:hAnsi="Calibri" w:cs="Calibri"/>
+          <w:b/>
+          <w:bCs/>
+          <w:color w:val="2D3B45"/>
+        </w:rPr>
+        <w:t>kadar</w:t>
+      </w:r>
+      <w:proofErr w:type="spellEnd"/>
+      <w:r>
+        <w:rPr>
+          <w:rFonts w:ascii="Calibri" w:eastAsia="Lato" w:hAnsi="Calibri" w:cs="Calibri"/>
+          <w:b/>
+          <w:bCs/>
+          <w:color w:val="2D3B45"/>
+        </w:rPr>
+        <w:t xml:space="preserve"> </w:t>
+      </w:r>
+      <w:proofErr w:type="spellStart"/>
+      <w:r>
+        <w:rPr>
+          <w:rFonts w:ascii="Calibri" w:eastAsia="Lato" w:hAnsi="Calibri" w:cs="Calibri"/>
+          <w:b/>
+          <w:bCs/>
+          <w:color w:val="2D3B45"/>
+        </w:rPr>
+        <w:t>hedeflerimizi</w:t>
+      </w:r>
+      <w:proofErr w:type="spellEnd"/>
+      <w:r>
+        <w:rPr>
+          <w:rFonts w:ascii="Calibri" w:eastAsia="Lato" w:hAnsi="Calibri" w:cs="Calibri"/>
+          <w:b/>
+          <w:bCs/>
+          <w:color w:val="2D3B45"/>
+        </w:rPr>
+        <w:t xml:space="preserve"> </w:t>
+      </w:r>
+      <w:proofErr w:type="spellStart"/>
+      <w:r>
+        <w:rPr>
+          <w:rFonts w:ascii="Calibri" w:eastAsia="Lato" w:hAnsi="Calibri" w:cs="Calibri"/>
+          <w:b/>
+          <w:bCs/>
+          <w:color w:val="2D3B45"/>
+        </w:rPr>
+        <w:t>şaşırmadan</w:t>
+      </w:r>
+      <w:proofErr w:type="spellEnd"/>
+      <w:r>
+        <w:rPr>
+          <w:rFonts w:ascii="Calibri" w:eastAsia="Lato" w:hAnsi="Calibri" w:cs="Calibri"/>
+          <w:b/>
+          <w:bCs/>
+          <w:color w:val="2D3B45"/>
+        </w:rPr>
+        <w:t xml:space="preserve"> </w:t>
+      </w:r>
+      <w:proofErr w:type="spellStart"/>
+      <w:r>
+        <w:rPr>
+          <w:rFonts w:ascii="Calibri" w:eastAsia="Lato" w:hAnsi="Calibri" w:cs="Calibri"/>
+          <w:b/>
+          <w:bCs/>
+          <w:color w:val="2D3B45"/>
+        </w:rPr>
+        <w:t>izlersek</w:t>
+      </w:r>
+      <w:proofErr w:type="spellEnd"/>
+      <w:r>
+        <w:rPr>
+          <w:rFonts w:ascii="Calibri" w:eastAsia="Lato" w:hAnsi="Calibri" w:cs="Calibri"/>
+          <w:b/>
+          <w:bCs/>
+          <w:color w:val="2D3B45"/>
+        </w:rPr>
+        <w:t xml:space="preserve"> </w:t>
+      </w:r>
+      <w:proofErr w:type="spellStart"/>
+      <w:r>
+        <w:rPr>
+          <w:rFonts w:ascii="Calibri" w:eastAsia="Lato" w:hAnsi="Calibri" w:cs="Calibri"/>
+          <w:b/>
+          <w:bCs/>
+          <w:color w:val="2D3B45"/>
+        </w:rPr>
+        <w:t>ortaya</w:t>
+      </w:r>
+      <w:proofErr w:type="spellEnd"/>
+      <w:r>
+        <w:rPr>
+          <w:rFonts w:ascii="Calibri" w:eastAsia="Lato" w:hAnsi="Calibri" w:cs="Calibri"/>
+          <w:b/>
+          <w:bCs/>
+          <w:color w:val="2D3B45"/>
+        </w:rPr>
+        <w:t xml:space="preserve"> </w:t>
+      </w:r>
+      <w:proofErr w:type="spellStart"/>
+      <w:r>
+        <w:rPr>
+          <w:rFonts w:ascii="Calibri" w:eastAsia="Lato" w:hAnsi="Calibri" w:cs="Calibri"/>
+          <w:b/>
+          <w:bCs/>
+          <w:color w:val="2D3B45"/>
+        </w:rPr>
+        <w:t>sorunsuz</w:t>
+      </w:r>
+      <w:proofErr w:type="spellEnd"/>
+      <w:r>
+        <w:rPr>
+          <w:rFonts w:ascii="Calibri" w:eastAsia="Lato" w:hAnsi="Calibri" w:cs="Calibri"/>
+          <w:b/>
+          <w:bCs/>
+          <w:color w:val="2D3B45"/>
+        </w:rPr>
+        <w:t xml:space="preserve"> </w:t>
+      </w:r>
+      <w:proofErr w:type="spellStart"/>
+      <w:r>
+        <w:rPr>
+          <w:rFonts w:ascii="Calibri" w:eastAsia="Lato" w:hAnsi="Calibri" w:cs="Calibri"/>
+          <w:b/>
+          <w:bCs/>
+          <w:color w:val="2D3B45"/>
+        </w:rPr>
+        <w:t>ve</w:t>
+      </w:r>
+      <w:proofErr w:type="spellEnd"/>
+      <w:r>
+        <w:rPr>
+          <w:rFonts w:ascii="Calibri" w:eastAsia="Lato" w:hAnsi="Calibri" w:cs="Calibri"/>
+          <w:b/>
+          <w:bCs/>
+          <w:color w:val="2D3B45"/>
+        </w:rPr>
+        <w:t xml:space="preserve"> </w:t>
+      </w:r>
+      <w:proofErr w:type="spellStart"/>
+      <w:r>
+        <w:rPr>
+          <w:rFonts w:ascii="Calibri" w:eastAsia="Lato" w:hAnsi="Calibri" w:cs="Calibri"/>
+          <w:b/>
+          <w:bCs/>
+          <w:color w:val="2D3B45"/>
+        </w:rPr>
+        <w:t>oynaması</w:t>
+      </w:r>
+      <w:proofErr w:type="spellEnd"/>
+      <w:r>
+        <w:rPr>
+          <w:rFonts w:ascii="Calibri" w:eastAsia="Lato" w:hAnsi="Calibri" w:cs="Calibri"/>
+          <w:b/>
+          <w:bCs/>
+          <w:color w:val="2D3B45"/>
+        </w:rPr>
+        <w:t xml:space="preserve"> </w:t>
+      </w:r>
+      <w:proofErr w:type="spellStart"/>
+      <w:r>
+        <w:rPr>
+          <w:rFonts w:ascii="Calibri" w:eastAsia="Lato" w:hAnsi="Calibri" w:cs="Calibri"/>
+          <w:b/>
+          <w:bCs/>
+          <w:color w:val="2D3B45"/>
+        </w:rPr>
+        <w:t>keyifli</w:t>
+      </w:r>
+      <w:proofErr w:type="spellEnd"/>
+      <w:r>
+        <w:rPr>
+          <w:rFonts w:ascii="Calibri" w:eastAsia="Lato" w:hAnsi="Calibri" w:cs="Calibri"/>
+          <w:b/>
+          <w:bCs/>
+          <w:color w:val="2D3B45"/>
+        </w:rPr>
+        <w:t xml:space="preserve"> </w:t>
+      </w:r>
+      <w:proofErr w:type="spellStart"/>
+      <w:r>
+        <w:rPr>
+          <w:rFonts w:ascii="Calibri" w:eastAsia="Lato" w:hAnsi="Calibri" w:cs="Calibri"/>
+          <w:b/>
+          <w:bCs/>
+          <w:color w:val="2D3B45"/>
+        </w:rPr>
+        <w:t>bir</w:t>
+      </w:r>
+      <w:proofErr w:type="spellEnd"/>
+      <w:r>
+        <w:rPr>
+          <w:rFonts w:ascii="Calibri" w:eastAsia="Lato" w:hAnsi="Calibri" w:cs="Calibri"/>
+          <w:b/>
+          <w:bCs/>
+          <w:color w:val="2D3B45"/>
+        </w:rPr>
+        <w:t xml:space="preserve"> </w:t>
+      </w:r>
+      <w:proofErr w:type="spellStart"/>
+      <w:r>
+        <w:rPr>
+          <w:rFonts w:ascii="Calibri" w:eastAsia="Lato" w:hAnsi="Calibri" w:cs="Calibri"/>
+          <w:b/>
+          <w:bCs/>
+          <w:color w:val="2D3B45"/>
+        </w:rPr>
+        <w:t>oyun</w:t>
+      </w:r>
+      <w:proofErr w:type="spellEnd"/>
+      <w:r>
+        <w:rPr>
+          <w:rFonts w:ascii="Calibri" w:eastAsia="Lato" w:hAnsi="Calibri" w:cs="Calibri"/>
+          <w:b/>
+          <w:bCs/>
+          <w:color w:val="2D3B45"/>
+        </w:rPr>
+        <w:t xml:space="preserve"> </w:t>
+      </w:r>
+      <w:proofErr w:type="spellStart"/>
+      <w:r>
+        <w:rPr>
+          <w:rFonts w:ascii="Calibri" w:eastAsia="Lato" w:hAnsi="Calibri" w:cs="Calibri"/>
+          <w:b/>
+          <w:bCs/>
+          <w:color w:val="2D3B45"/>
+        </w:rPr>
+        <w:t>yaratacağımızın</w:t>
+      </w:r>
+      <w:proofErr w:type="spellEnd"/>
+      <w:r>
+        <w:rPr>
+          <w:rFonts w:ascii="Calibri" w:eastAsia="Lato" w:hAnsi="Calibri" w:cs="Calibri"/>
+          <w:b/>
+          <w:bCs/>
+          <w:color w:val="2D3B45"/>
+        </w:rPr>
+        <w:t xml:space="preserve"> </w:t>
+      </w:r>
+      <w:proofErr w:type="spellStart"/>
+      <w:r>
+        <w:rPr>
+          <w:rFonts w:ascii="Calibri" w:eastAsia="Lato" w:hAnsi="Calibri" w:cs="Calibri"/>
+          <w:b/>
+          <w:bCs/>
+          <w:color w:val="2D3B45"/>
+        </w:rPr>
+        <w:t>farkındayız</w:t>
       </w:r>
       <w:proofErr w:type="spellEnd"/>
       <w:r>
@@ -4564,8 +7532,8 @@
       </w:r>
     </w:p>
     <w:sectPr>
-      <w:headerReference w:type="default" r:id="rId11"/>
-      <w:footerReference w:type="default" r:id="rId12"/>
+      <w:headerReference w:type="default" r:id="rId15"/>
+      <w:footerReference w:type="default" r:id="rId16"/>
       <w:pgSz w:w="11906" w:h="16838"/>
       <w:pgMar w:top="1134" w:right="1134" w:bottom="1134" w:left="1134" w:header="709" w:footer="850" w:gutter="0"/>
       <w:cols w:space="720"/>
@@ -4575,7 +7543,7 @@
 </file>
 
 <file path=word/endnotes.xml><?xml version="1.0" encoding="utf-8"?>
-<w:endnotes xmlns:wpc="http://schemas.microsoft.com/office/word/2010/wordprocessingCanvas" xmlns:cx="http://schemas.microsoft.com/office/drawing/2014/chartex" xmlns:cx1="http://schemas.microsoft.com/office/drawing/2015/9/8/chartex" xmlns:cx2="http://schemas.microsoft.com/office/drawing/2015/10/21/chartex" xmlns:cx3="http://schemas.microsoft.com/office/drawing/2016/5/9/chartex" xmlns:cx4="http://schemas.microsoft.com/office/drawing/2016/5/10/chartex" xmlns:cx5="http://schemas.microsoft.com/office/drawing/2016/5/11/chartex" xmlns:cx6="http://schemas.microsoft.com/office/drawing/2016/5/12/chartex" xmlns:cx7="http://schemas.microsoft.com/office/drawing/2016/5/13/chartex" xmlns:cx8="http://schemas.microsoft.com/office/drawing/2016/5/14/chartex" xmlns:mc="http://schemas.openxmlformats.org/markup-compatibility/2006" xmlns:aink="http://schemas.microsoft.com/office/drawing/2016/ink" xmlns:am3d="http://schemas.microsoft.com/office/drawing/2017/model3d" xmlns:o="urn:schemas-microsoft-com:office:office" xmlns:r="http://schemas.openxmlformats.org/officeDocument/2006/relationships" xmlns:m="http://schemas.openxmlformats.org/officeDocument/2006/math" xmlns:v="urn:schemas-microsoft-com:vml" xmlns:wp14="http://schemas.microsoft.com/office/word/2010/wordprocessingDrawing" xmlns:wp="http://schemas.openxmlformats.org/drawingml/2006/wordprocessingDrawing" xmlns:w10="urn:schemas-microsoft-com:office:word" xmlns:w="http://schemas.openxmlformats.org/wordprocessingml/2006/main" xmlns:w14="http://schemas.microsoft.com/office/word/2010/wordml" xmlns:w15="http://schemas.microsoft.com/office/word/2012/wordml" xmlns:w16cex="http://schemas.microsoft.com/office/word/2018/wordml/cex" xmlns:w16cid="http://schemas.microsoft.com/office/word/2016/wordml/cid" xmlns:w16="http://schemas.microsoft.com/office/word/2018/wordml" xmlns:w16sdtdh="http://schemas.microsoft.com/office/word/2020/wordml/sdtdatahash" xmlns:w16se="http://schemas.microsoft.com/office/word/2015/wordml/symex" xmlns:wpg="http://schemas.microsoft.com/office/word/2010/wordprocessingGroup" xmlns:wpi="http://schemas.microsoft.com/office/word/2010/wordprocessingInk" xmlns:wne="http://schemas.microsoft.com/office/word/2006/wordml" xmlns:wps="http://schemas.microsoft.com/office/word/2010/wordprocessingShape" mc:Ignorable="w14 w15 w16se w16cid w16 w16cex w16sdtdh wp14">
+<w:endnotes xmlns:wpc="http://schemas.microsoft.com/office/word/2010/wordprocessingCanvas" xmlns:cx="http://schemas.microsoft.com/office/drawing/2014/chartex" xmlns:cx1="http://schemas.microsoft.com/office/drawing/2015/9/8/chartex" xmlns:cx2="http://schemas.microsoft.com/office/drawing/2015/10/21/chartex" xmlns:cx3="http://schemas.microsoft.com/office/drawing/2016/5/9/chartex" xmlns:cx4="http://schemas.microsoft.com/office/drawing/2016/5/10/chartex" xmlns:cx5="http://schemas.microsoft.com/office/drawing/2016/5/11/chartex" xmlns:cx6="http://schemas.microsoft.com/office/drawing/2016/5/12/chartex" xmlns:cx7="http://schemas.microsoft.com/office/drawing/2016/5/13/chartex" xmlns:cx8="http://schemas.microsoft.com/office/drawing/2016/5/14/chartex" xmlns:mc="http://schemas.openxmlformats.org/markup-compatibility/2006" xmlns:aink="http://schemas.microsoft.com/office/drawing/2016/ink" xmlns:am3d="http://schemas.microsoft.com/office/drawing/2017/model3d" xmlns:o="urn:schemas-microsoft-com:office:office" xmlns:oel="http://schemas.microsoft.com/office/2019/extlst" xmlns:r="http://schemas.openxmlformats.org/officeDocument/2006/relationships" xmlns:m="http://schemas.openxmlformats.org/officeDocument/2006/math" xmlns:v="urn:schemas-microsoft-com:vml" xmlns:wp14="http://schemas.microsoft.com/office/word/2010/wordprocessingDrawing" xmlns:wp="http://schemas.openxmlformats.org/drawingml/2006/wordprocessingDrawing" xmlns:w10="urn:schemas-microsoft-com:office:word" xmlns:w="http://schemas.openxmlformats.org/wordprocessingml/2006/main" xmlns:w14="http://schemas.microsoft.com/office/word/2010/wordml" xmlns:w15="http://schemas.microsoft.com/office/word/2012/wordml" xmlns:w16cex="http://schemas.microsoft.com/office/word/2018/wordml/cex" xmlns:w16cid="http://schemas.microsoft.com/office/word/2016/wordml/cid" xmlns:w16="http://schemas.microsoft.com/office/word/2018/wordml" xmlns:w16sdtdh="http://schemas.microsoft.com/office/word/2020/wordml/sdtdatahash" xmlns:w16se="http://schemas.microsoft.com/office/word/2015/wordml/symex" xmlns:wpg="http://schemas.microsoft.com/office/word/2010/wordprocessingGroup" xmlns:wpi="http://schemas.microsoft.com/office/word/2010/wordprocessingInk" xmlns:wne="http://schemas.microsoft.com/office/word/2006/wordml" xmlns:wps="http://schemas.microsoft.com/office/word/2010/wordprocessingShape" mc:Ignorable="w14 w15 w16se w16cid w16 w16cex w16sdtdh wp14">
   <w:endnote w:type="separator" w:id="-1">
     <w:p>
       <w:r>
@@ -4594,13 +7562,13 @@
 </file>
 
 <file path=word/footer1.xml><?xml version="1.0" encoding="utf-8"?>
-<w:ftr xmlns:wpc="http://schemas.microsoft.com/office/word/2010/wordprocessingCanvas" xmlns:cx="http://schemas.microsoft.com/office/drawing/2014/chartex" xmlns:cx1="http://schemas.microsoft.com/office/drawing/2015/9/8/chartex" xmlns:cx2="http://schemas.microsoft.com/office/drawing/2015/10/21/chartex" xmlns:cx3="http://schemas.microsoft.com/office/drawing/2016/5/9/chartex" xmlns:cx4="http://schemas.microsoft.com/office/drawing/2016/5/10/chartex" xmlns:cx5="http://schemas.microsoft.com/office/drawing/2016/5/11/chartex" xmlns:cx6="http://schemas.microsoft.com/office/drawing/2016/5/12/chartex" xmlns:cx7="http://schemas.microsoft.com/office/drawing/2016/5/13/chartex" xmlns:cx8="http://schemas.microsoft.com/office/drawing/2016/5/14/chartex" xmlns:mc="http://schemas.openxmlformats.org/markup-compatibility/2006" xmlns:aink="http://schemas.microsoft.com/office/drawing/2016/ink" xmlns:am3d="http://schemas.microsoft.com/office/drawing/2017/model3d" xmlns:o="urn:schemas-microsoft-com:office:office" xmlns:r="http://schemas.openxmlformats.org/officeDocument/2006/relationships" xmlns:m="http://schemas.openxmlformats.org/officeDocument/2006/math" xmlns:v="urn:schemas-microsoft-com:vml" xmlns:wp14="http://schemas.microsoft.com/office/word/2010/wordprocessingDrawing" xmlns:wp="http://schemas.openxmlformats.org/drawingml/2006/wordprocessingDrawing" xmlns:w10="urn:schemas-microsoft-com:office:word" xmlns:w="http://schemas.openxmlformats.org/wordprocessingml/2006/main" xmlns:w14="http://schemas.microsoft.com/office/word/2010/wordml" xmlns:w15="http://schemas.microsoft.com/office/word/2012/wordml" xmlns:w16cex="http://schemas.microsoft.com/office/word/2018/wordml/cex" xmlns:w16cid="http://schemas.microsoft.com/office/word/2016/wordml/cid" xmlns:w16="http://schemas.microsoft.com/office/word/2018/wordml" xmlns:w16sdtdh="http://schemas.microsoft.com/office/word/2020/wordml/sdtdatahash" xmlns:w16se="http://schemas.microsoft.com/office/word/2015/wordml/symex" xmlns:wpg="http://schemas.microsoft.com/office/word/2010/wordprocessingGroup" xmlns:wpi="http://schemas.microsoft.com/office/word/2010/wordprocessingInk" xmlns:wne="http://schemas.microsoft.com/office/word/2006/wordml" xmlns:wps="http://schemas.microsoft.com/office/word/2010/wordprocessingShape" mc:Ignorable="w14 w15 w16se w16cid w16 w16cex w16sdtdh wp14">
+<w:ftr xmlns:wpc="http://schemas.microsoft.com/office/word/2010/wordprocessingCanvas" xmlns:cx="http://schemas.microsoft.com/office/drawing/2014/chartex" xmlns:cx1="http://schemas.microsoft.com/office/drawing/2015/9/8/chartex" xmlns:cx2="http://schemas.microsoft.com/office/drawing/2015/10/21/chartex" xmlns:cx3="http://schemas.microsoft.com/office/drawing/2016/5/9/chartex" xmlns:cx4="http://schemas.microsoft.com/office/drawing/2016/5/10/chartex" xmlns:cx5="http://schemas.microsoft.com/office/drawing/2016/5/11/chartex" xmlns:cx6="http://schemas.microsoft.com/office/drawing/2016/5/12/chartex" xmlns:cx7="http://schemas.microsoft.com/office/drawing/2016/5/13/chartex" xmlns:cx8="http://schemas.microsoft.com/office/drawing/2016/5/14/chartex" xmlns:mc="http://schemas.openxmlformats.org/markup-compatibility/2006" xmlns:aink="http://schemas.microsoft.com/office/drawing/2016/ink" xmlns:am3d="http://schemas.microsoft.com/office/drawing/2017/model3d" xmlns:o="urn:schemas-microsoft-com:office:office" xmlns:oel="http://schemas.microsoft.com/office/2019/extlst" xmlns:r="http://schemas.openxmlformats.org/officeDocument/2006/relationships" xmlns:m="http://schemas.openxmlformats.org/officeDocument/2006/math" xmlns:v="urn:schemas-microsoft-com:vml" xmlns:wp14="http://schemas.microsoft.com/office/word/2010/wordprocessingDrawing" xmlns:wp="http://schemas.openxmlformats.org/drawingml/2006/wordprocessingDrawing" xmlns:w10="urn:schemas-microsoft-com:office:word" xmlns:w="http://schemas.openxmlformats.org/wordprocessingml/2006/main" xmlns:w14="http://schemas.microsoft.com/office/word/2010/wordml" xmlns:w15="http://schemas.microsoft.com/office/word/2012/wordml" xmlns:w16cex="http://schemas.microsoft.com/office/word/2018/wordml/cex" xmlns:w16cid="http://schemas.microsoft.com/office/word/2016/wordml/cid" xmlns:w16="http://schemas.microsoft.com/office/word/2018/wordml" xmlns:w16sdtdh="http://schemas.microsoft.com/office/word/2020/wordml/sdtdatahash" xmlns:w16se="http://schemas.microsoft.com/office/word/2015/wordml/symex" xmlns:wpg="http://schemas.microsoft.com/office/word/2010/wordprocessingGroup" xmlns:wpi="http://schemas.microsoft.com/office/word/2010/wordprocessingInk" xmlns:wne="http://schemas.microsoft.com/office/word/2006/wordml" xmlns:wps="http://schemas.microsoft.com/office/word/2010/wordprocessingShape" mc:Ignorable="w14 w15 w16se w16cid w16 w16cex w16sdtdh wp14">
   <w:p/>
 </w:ftr>
 </file>
 
 <file path=word/footnotes.xml><?xml version="1.0" encoding="utf-8"?>
-<w:footnotes xmlns:wpc="http://schemas.microsoft.com/office/word/2010/wordprocessingCanvas" xmlns:cx="http://schemas.microsoft.com/office/drawing/2014/chartex" xmlns:cx1="http://schemas.microsoft.com/office/drawing/2015/9/8/chartex" xmlns:cx2="http://schemas.microsoft.com/office/drawing/2015/10/21/chartex" xmlns:cx3="http://schemas.microsoft.com/office/drawing/2016/5/9/chartex" xmlns:cx4="http://schemas.microsoft.com/office/drawing/2016/5/10/chartex" xmlns:cx5="http://schemas.microsoft.com/office/drawing/2016/5/11/chartex" xmlns:cx6="http://schemas.microsoft.com/office/drawing/2016/5/12/chartex" xmlns:cx7="http://schemas.microsoft.com/office/drawing/2016/5/13/chartex" xmlns:cx8="http://schemas.microsoft.com/office/drawing/2016/5/14/chartex" xmlns:mc="http://schemas.openxmlformats.org/markup-compatibility/2006" xmlns:aink="http://schemas.microsoft.com/office/drawing/2016/ink" xmlns:am3d="http://schemas.microsoft.com/office/drawing/2017/model3d" xmlns:o="urn:schemas-microsoft-com:office:office" xmlns:r="http://schemas.openxmlformats.org/officeDocument/2006/relationships" xmlns:m="http://schemas.openxmlformats.org/officeDocument/2006/math" xmlns:v="urn:schemas-microsoft-com:vml" xmlns:wp14="http://schemas.microsoft.com/office/word/2010/wordprocessingDrawing" xmlns:wp="http://schemas.openxmlformats.org/drawingml/2006/wordprocessingDrawing" xmlns:w10="urn:schemas-microsoft-com:office:word" xmlns:w="http://schemas.openxmlformats.org/wordprocessingml/2006/main" xmlns:w14="http://schemas.microsoft.com/office/word/2010/wordml" xmlns:w15="http://schemas.microsoft.com/office/word/2012/wordml" xmlns:w16cex="http://schemas.microsoft.com/office/word/2018/wordml/cex" xmlns:w16cid="http://schemas.microsoft.com/office/word/2016/wordml/cid" xmlns:w16="http://schemas.microsoft.com/office/word/2018/wordml" xmlns:w16sdtdh="http://schemas.microsoft.com/office/word/2020/wordml/sdtdatahash" xmlns:w16se="http://schemas.microsoft.com/office/word/2015/wordml/symex" xmlns:wpg="http://schemas.microsoft.com/office/word/2010/wordprocessingGroup" xmlns:wpi="http://schemas.microsoft.com/office/word/2010/wordprocessingInk" xmlns:wne="http://schemas.microsoft.com/office/word/2006/wordml" xmlns:wps="http://schemas.microsoft.com/office/word/2010/wordprocessingShape" mc:Ignorable="w14 w15 w16se w16cid w16 w16cex w16sdtdh wp14">
+<w:footnotes xmlns:wpc="http://schemas.microsoft.com/office/word/2010/wordprocessingCanvas" xmlns:cx="http://schemas.microsoft.com/office/drawing/2014/chartex" xmlns:cx1="http://schemas.microsoft.com/office/drawing/2015/9/8/chartex" xmlns:cx2="http://schemas.microsoft.com/office/drawing/2015/10/21/chartex" xmlns:cx3="http://schemas.microsoft.com/office/drawing/2016/5/9/chartex" xmlns:cx4="http://schemas.microsoft.com/office/drawing/2016/5/10/chartex" xmlns:cx5="http://schemas.microsoft.com/office/drawing/2016/5/11/chartex" xmlns:cx6="http://schemas.microsoft.com/office/drawing/2016/5/12/chartex" xmlns:cx7="http://schemas.microsoft.com/office/drawing/2016/5/13/chartex" xmlns:cx8="http://schemas.microsoft.com/office/drawing/2016/5/14/chartex" xmlns:mc="http://schemas.openxmlformats.org/markup-compatibility/2006" xmlns:aink="http://schemas.microsoft.com/office/drawing/2016/ink" xmlns:am3d="http://schemas.microsoft.com/office/drawing/2017/model3d" xmlns:o="urn:schemas-microsoft-com:office:office" xmlns:oel="http://schemas.microsoft.com/office/2019/extlst" xmlns:r="http://schemas.openxmlformats.org/officeDocument/2006/relationships" xmlns:m="http://schemas.openxmlformats.org/officeDocument/2006/math" xmlns:v="urn:schemas-microsoft-com:vml" xmlns:wp14="http://schemas.microsoft.com/office/word/2010/wordprocessingDrawing" xmlns:wp="http://schemas.openxmlformats.org/drawingml/2006/wordprocessingDrawing" xmlns:w10="urn:schemas-microsoft-com:office:word" xmlns:w="http://schemas.openxmlformats.org/wordprocessingml/2006/main" xmlns:w14="http://schemas.microsoft.com/office/word/2010/wordml" xmlns:w15="http://schemas.microsoft.com/office/word/2012/wordml" xmlns:w16cex="http://schemas.microsoft.com/office/word/2018/wordml/cex" xmlns:w16cid="http://schemas.microsoft.com/office/word/2016/wordml/cid" xmlns:w16="http://schemas.microsoft.com/office/word/2018/wordml" xmlns:w16sdtdh="http://schemas.microsoft.com/office/word/2020/wordml/sdtdatahash" xmlns:w16se="http://schemas.microsoft.com/office/word/2015/wordml/symex" xmlns:wpg="http://schemas.microsoft.com/office/word/2010/wordprocessingGroup" xmlns:wpi="http://schemas.microsoft.com/office/word/2010/wordprocessingInk" xmlns:wne="http://schemas.microsoft.com/office/word/2006/wordml" xmlns:wps="http://schemas.microsoft.com/office/word/2010/wordprocessingShape" mc:Ignorable="w14 w15 w16se w16cid w16 w16cex w16sdtdh wp14">
   <w:footnote w:type="separator" w:id="-1">
     <w:p>
       <w:r>
@@ -4619,13 +7587,13 @@
 </file>
 
 <file path=word/header1.xml><?xml version="1.0" encoding="utf-8"?>
-<w:hdr xmlns:wpc="http://schemas.microsoft.com/office/word/2010/wordprocessingCanvas" xmlns:cx="http://schemas.microsoft.com/office/drawing/2014/chartex" xmlns:cx1="http://schemas.microsoft.com/office/drawing/2015/9/8/chartex" xmlns:cx2="http://schemas.microsoft.com/office/drawing/2015/10/21/chartex" xmlns:cx3="http://schemas.microsoft.com/office/drawing/2016/5/9/chartex" xmlns:cx4="http://schemas.microsoft.com/office/drawing/2016/5/10/chartex" xmlns:cx5="http://schemas.microsoft.com/office/drawing/2016/5/11/chartex" xmlns:cx6="http://schemas.microsoft.com/office/drawing/2016/5/12/chartex" xmlns:cx7="http://schemas.microsoft.com/office/drawing/2016/5/13/chartex" xmlns:cx8="http://schemas.microsoft.com/office/drawing/2016/5/14/chartex" xmlns:mc="http://schemas.openxmlformats.org/markup-compatibility/2006" xmlns:aink="http://schemas.microsoft.com/office/drawing/2016/ink" xmlns:am3d="http://schemas.microsoft.com/office/drawing/2017/model3d" xmlns:o="urn:schemas-microsoft-com:office:office" xmlns:r="http://schemas.openxmlformats.org/officeDocument/2006/relationships" xmlns:m="http://schemas.openxmlformats.org/officeDocument/2006/math" xmlns:v="urn:schemas-microsoft-com:vml" xmlns:wp14="http://schemas.microsoft.com/office/word/2010/wordprocessingDrawing" xmlns:wp="http://schemas.openxmlformats.org/drawingml/2006/wordprocessingDrawing" xmlns:w10="urn:schemas-microsoft-com:office:word" xmlns:w="http://schemas.openxmlformats.org/wordprocessingml/2006/main" xmlns:w14="http://schemas.microsoft.com/office/word/2010/wordml" xmlns:w15="http://schemas.microsoft.com/office/word/2012/wordml" xmlns:w16cex="http://schemas.microsoft.com/office/word/2018/wordml/cex" xmlns:w16cid="http://schemas.microsoft.com/office/word/2016/wordml/cid" xmlns:w16="http://schemas.microsoft.com/office/word/2018/wordml" xmlns:w16sdtdh="http://schemas.microsoft.com/office/word/2020/wordml/sdtdatahash" xmlns:w16se="http://schemas.microsoft.com/office/word/2015/wordml/symex" xmlns:wpg="http://schemas.microsoft.com/office/word/2010/wordprocessingGroup" xmlns:wpi="http://schemas.microsoft.com/office/word/2010/wordprocessingInk" xmlns:wne="http://schemas.microsoft.com/office/word/2006/wordml" xmlns:wps="http://schemas.microsoft.com/office/word/2010/wordprocessingShape" mc:Ignorable="w14 w15 w16se w16cid w16 w16cex w16sdtdh wp14">
+<w:hdr xmlns:wpc="http://schemas.microsoft.com/office/word/2010/wordprocessingCanvas" xmlns:cx="http://schemas.microsoft.com/office/drawing/2014/chartex" xmlns:cx1="http://schemas.microsoft.com/office/drawing/2015/9/8/chartex" xmlns:cx2="http://schemas.microsoft.com/office/drawing/2015/10/21/chartex" xmlns:cx3="http://schemas.microsoft.com/office/drawing/2016/5/9/chartex" xmlns:cx4="http://schemas.microsoft.com/office/drawing/2016/5/10/chartex" xmlns:cx5="http://schemas.microsoft.com/office/drawing/2016/5/11/chartex" xmlns:cx6="http://schemas.microsoft.com/office/drawing/2016/5/12/chartex" xmlns:cx7="http://schemas.microsoft.com/office/drawing/2016/5/13/chartex" xmlns:cx8="http://schemas.microsoft.com/office/drawing/2016/5/14/chartex" xmlns:mc="http://schemas.openxmlformats.org/markup-compatibility/2006" xmlns:aink="http://schemas.microsoft.com/office/drawing/2016/ink" xmlns:am3d="http://schemas.microsoft.com/office/drawing/2017/model3d" xmlns:o="urn:schemas-microsoft-com:office:office" xmlns:oel="http://schemas.microsoft.com/office/2019/extlst" xmlns:r="http://schemas.openxmlformats.org/officeDocument/2006/relationships" xmlns:m="http://schemas.openxmlformats.org/officeDocument/2006/math" xmlns:v="urn:schemas-microsoft-com:vml" xmlns:wp14="http://schemas.microsoft.com/office/word/2010/wordprocessingDrawing" xmlns:wp="http://schemas.openxmlformats.org/drawingml/2006/wordprocessingDrawing" xmlns:w10="urn:schemas-microsoft-com:office:word" xmlns:w="http://schemas.openxmlformats.org/wordprocessingml/2006/main" xmlns:w14="http://schemas.microsoft.com/office/word/2010/wordml" xmlns:w15="http://schemas.microsoft.com/office/word/2012/wordml" xmlns:w16cex="http://schemas.microsoft.com/office/word/2018/wordml/cex" xmlns:w16cid="http://schemas.microsoft.com/office/word/2016/wordml/cid" xmlns:w16="http://schemas.microsoft.com/office/word/2018/wordml" xmlns:w16sdtdh="http://schemas.microsoft.com/office/word/2020/wordml/sdtdatahash" xmlns:w16se="http://schemas.microsoft.com/office/word/2015/wordml/symex" xmlns:wpg="http://schemas.microsoft.com/office/word/2010/wordprocessingGroup" xmlns:wpi="http://schemas.microsoft.com/office/word/2010/wordprocessingInk" xmlns:wne="http://schemas.microsoft.com/office/word/2006/wordml" xmlns:wps="http://schemas.microsoft.com/office/word/2010/wordprocessingShape" mc:Ignorable="w14 w15 w16se w16cid w16 w16cex w16sdtdh wp14">
   <w:p/>
 </w:hdr>
 </file>
 
 <file path=word/numbering.xml><?xml version="1.0" encoding="utf-8"?>
-<w:numbering xmlns:wpc="http://schemas.microsoft.com/office/word/2010/wordprocessingCanvas" xmlns:cx="http://schemas.microsoft.com/office/drawing/2014/chartex" xmlns:cx1="http://schemas.microsoft.com/office/drawing/2015/9/8/chartex" xmlns:cx2="http://schemas.microsoft.com/office/drawing/2015/10/21/chartex" xmlns:cx3="http://schemas.microsoft.com/office/drawing/2016/5/9/chartex" xmlns:cx4="http://schemas.microsoft.com/office/drawing/2016/5/10/chartex" xmlns:cx5="http://schemas.microsoft.com/office/drawing/2016/5/11/chartex" xmlns:cx6="http://schemas.microsoft.com/office/drawing/2016/5/12/chartex" xmlns:cx7="http://schemas.microsoft.com/office/drawing/2016/5/13/chartex" xmlns:cx8="http://schemas.microsoft.com/office/drawing/2016/5/14/chartex" xmlns:mc="http://schemas.openxmlformats.org/markup-compatibility/2006" xmlns:aink="http://schemas.microsoft.com/office/drawing/2016/ink" xmlns:am3d="http://schemas.microsoft.com/office/drawing/2017/model3d" xmlns:o="urn:schemas-microsoft-com:office:office" xmlns:r="http://schemas.openxmlformats.org/officeDocument/2006/relationships" xmlns:m="http://schemas.openxmlformats.org/officeDocument/2006/math" xmlns:v="urn:schemas-microsoft-com:vml" xmlns:wp14="http://schemas.microsoft.com/office/word/2010/wordprocessingDrawing" xmlns:wp="http://schemas.openxmlformats.org/drawingml/2006/wordprocessingDrawing" xmlns:w10="urn:schemas-microsoft-com:office:word" xmlns:w="http://schemas.openxmlformats.org/wordprocessingml/2006/main" xmlns:w14="http://schemas.microsoft.com/office/word/2010/wordml" xmlns:w15="http://schemas.microsoft.com/office/word/2012/wordml" xmlns:w16cex="http://schemas.microsoft.com/office/word/2018/wordml/cex" xmlns:w16cid="http://schemas.microsoft.com/office/word/2016/wordml/cid" xmlns:w16="http://schemas.microsoft.com/office/word/2018/wordml" xmlns:w16sdtdh="http://schemas.microsoft.com/office/word/2020/wordml/sdtdatahash" xmlns:w16se="http://schemas.microsoft.com/office/word/2015/wordml/symex" xmlns:wpg="http://schemas.microsoft.com/office/word/2010/wordprocessingGroup" xmlns:wpi="http://schemas.microsoft.com/office/word/2010/wordprocessingInk" xmlns:wne="http://schemas.microsoft.com/office/word/2006/wordml" xmlns:wps="http://schemas.microsoft.com/office/word/2010/wordprocessingShape" mc:Ignorable="w14 w15 w16se w16cid w16 w16cex w16sdtdh wp14">
+<w:numbering xmlns:wpc="http://schemas.microsoft.com/office/word/2010/wordprocessingCanvas" xmlns:cx="http://schemas.microsoft.com/office/drawing/2014/chartex" xmlns:cx1="http://schemas.microsoft.com/office/drawing/2015/9/8/chartex" xmlns:cx2="http://schemas.microsoft.com/office/drawing/2015/10/21/chartex" xmlns:cx3="http://schemas.microsoft.com/office/drawing/2016/5/9/chartex" xmlns:cx4="http://schemas.microsoft.com/office/drawing/2016/5/10/chartex" xmlns:cx5="http://schemas.microsoft.com/office/drawing/2016/5/11/chartex" xmlns:cx6="http://schemas.microsoft.com/office/drawing/2016/5/12/chartex" xmlns:cx7="http://schemas.microsoft.com/office/drawing/2016/5/13/chartex" xmlns:cx8="http://schemas.microsoft.com/office/drawing/2016/5/14/chartex" xmlns:mc="http://schemas.openxmlformats.org/markup-compatibility/2006" xmlns:aink="http://schemas.microsoft.com/office/drawing/2016/ink" xmlns:am3d="http://schemas.microsoft.com/office/drawing/2017/model3d" xmlns:o="urn:schemas-microsoft-com:office:office" xmlns:oel="http://schemas.microsoft.com/office/2019/extlst" xmlns:r="http://schemas.openxmlformats.org/officeDocument/2006/relationships" xmlns:m="http://schemas.openxmlformats.org/officeDocument/2006/math" xmlns:v="urn:schemas-microsoft-com:vml" xmlns:wp14="http://schemas.microsoft.com/office/word/2010/wordprocessingDrawing" xmlns:wp="http://schemas.openxmlformats.org/drawingml/2006/wordprocessingDrawing" xmlns:w10="urn:schemas-microsoft-com:office:word" xmlns:w="http://schemas.openxmlformats.org/wordprocessingml/2006/main" xmlns:w14="http://schemas.microsoft.com/office/word/2010/wordml" xmlns:w15="http://schemas.microsoft.com/office/word/2012/wordml" xmlns:w16cex="http://schemas.microsoft.com/office/word/2018/wordml/cex" xmlns:w16cid="http://schemas.microsoft.com/office/word/2016/wordml/cid" xmlns:w16="http://schemas.microsoft.com/office/word/2018/wordml" xmlns:w16sdtdh="http://schemas.microsoft.com/office/word/2020/wordml/sdtdatahash" xmlns:w16se="http://schemas.microsoft.com/office/word/2015/wordml/symex" xmlns:wpg="http://schemas.microsoft.com/office/word/2010/wordprocessingGroup" xmlns:wpi="http://schemas.microsoft.com/office/word/2010/wordprocessingInk" xmlns:wne="http://schemas.microsoft.com/office/word/2006/wordml" xmlns:wps="http://schemas.microsoft.com/office/word/2010/wordprocessingShape" mc:Ignorable="w14 w15 w16se w16cid w16 w16cex w16sdtdh wp14">
   <w:abstractNum w:abstractNumId="0" w15:restartNumberingAfterBreak="0">
     <w:nsid w:val="2DE97C8F"/>
     <w:multiLevelType w:val="hybridMultilevel"/>
@@ -4899,10 +7867,10 @@
     <w:tmpl w:val="B11E425E"/>
     <w:numStyleLink w:val="ImportedStyle1"/>
   </w:abstractNum>
-  <w:num w:numId="1">
+  <w:num w:numId="1" w16cid:durableId="1878466359">
     <w:abstractNumId w:val="0"/>
   </w:num>
-  <w:num w:numId="2">
+  <w:num w:numId="2" w16cid:durableId="1614746380">
     <w:abstractNumId w:val="1"/>
   </w:num>
 </w:numbering>

</xml_diff>

<commit_message>
Sources Updated | DailyScrumMeetingNotes Updated [Meric's commit]
</commit_message>
<xml_diff>
--- a/daily-scrums-documents/Takim19-DailyScrumMeetingNotes.docx
+++ b/daily-scrums-documents/Takim19-DailyScrumMeetingNotes.docx
@@ -16,6 +16,8 @@
           <w:u w:val="single" w:color="2D3B45"/>
         </w:rPr>
       </w:pPr>
+      <w:bookmarkStart w:id="0" w:name="_Hlk105438609"/>
+      <w:bookmarkEnd w:id="0"/>
       <w:r>
         <w:rPr>
           <w:rFonts w:ascii="Lato" w:eastAsia="Lato" w:hAnsi="Lato" w:cs="Lato"/>
@@ -1736,29 +1738,7 @@
           <w:color w:val="2D3B45"/>
           <w:u w:color="000000"/>
         </w:rPr>
-        <w:t xml:space="preserve">. </w:t>
-      </w:r>
-      <w:proofErr w:type="gramStart"/>
-      <w:r>
-        <w:rPr>
-          <w:rFonts w:ascii="Calibri" w:eastAsia="Lato" w:hAnsi="Calibri" w:cs="Calibri"/>
-          <w:b/>
-          <w:bCs/>
-          <w:color w:val="2D3B45"/>
-          <w:u w:color="000000"/>
-        </w:rPr>
-        <w:t>Runner ,</w:t>
-      </w:r>
-      <w:proofErr w:type="gramEnd"/>
-      <w:r>
-        <w:rPr>
-          <w:rFonts w:ascii="Calibri" w:eastAsia="Lato" w:hAnsi="Calibri" w:cs="Calibri"/>
-          <w:b/>
-          <w:bCs/>
-          <w:color w:val="2D3B45"/>
-          <w:u w:color="000000"/>
-        </w:rPr>
-        <w:t xml:space="preserve"> Turn-Based Action Game </w:t>
+        <w:t xml:space="preserve">. Runner , Turn-Based Action Game </w:t>
       </w:r>
       <w:proofErr w:type="spellStart"/>
       <w:r>
@@ -7531,9 +7511,4182 @@
         <w:t>.</w:t>
       </w:r>
     </w:p>
+    <w:p>
+      <w:pPr>
+        <w:pStyle w:val="Body"/>
+        <w:shd w:val="clear" w:color="auto" w:fill="F5F5F5"/>
+        <w:rPr>
+          <w:rFonts w:ascii="Calibri" w:eastAsia="Lato" w:hAnsi="Calibri" w:cs="Calibri"/>
+          <w:b/>
+          <w:bCs/>
+          <w:color w:val="2D3B45"/>
+        </w:rPr>
+      </w:pPr>
+    </w:p>
+    <w:p>
+      <w:pPr>
+        <w:pStyle w:val="Body"/>
+        <w:shd w:val="clear" w:color="auto" w:fill="F5F5F5"/>
+        <w:rPr>
+          <w:rFonts w:ascii="Calibri" w:eastAsia="Lato" w:hAnsi="Calibri" w:cs="Calibri"/>
+          <w:b/>
+          <w:bCs/>
+          <w:color w:val="2D3B45"/>
+        </w:rPr>
+      </w:pPr>
+    </w:p>
+    <w:p>
+      <w:pPr>
+        <w:pStyle w:val="Body"/>
+        <w:shd w:val="clear" w:color="auto" w:fill="F5F5F5"/>
+        <w:rPr>
+          <w:rFonts w:ascii="Lato" w:eastAsia="Lato" w:hAnsi="Lato" w:cs="Calibri"/>
+          <w:b/>
+          <w:bCs/>
+          <w:color w:val="2D3B45"/>
+          <w:sz w:val="28"/>
+          <w:szCs w:val="28"/>
+        </w:rPr>
+      </w:pPr>
+      <w:r>
+        <w:rPr>
+          <w:rFonts w:ascii="Lato" w:eastAsia="Lato" w:hAnsi="Lato" w:cs="Calibri"/>
+          <w:b/>
+          <w:bCs/>
+          <w:color w:val="2D3B45"/>
+          <w:sz w:val="28"/>
+          <w:szCs w:val="28"/>
+        </w:rPr>
+        <w:t>2</w:t>
+      </w:r>
+      <w:r>
+        <w:rPr>
+          <w:rFonts w:ascii="Lato" w:eastAsia="Lato" w:hAnsi="Lato" w:cs="Calibri"/>
+          <w:b/>
+          <w:bCs/>
+          <w:color w:val="2D3B45"/>
+          <w:sz w:val="28"/>
+          <w:szCs w:val="28"/>
+        </w:rPr>
+        <w:t>6</w:t>
+      </w:r>
+      <w:r>
+        <w:rPr>
+          <w:rFonts w:ascii="Lato" w:eastAsia="Lato" w:hAnsi="Lato" w:cs="Calibri"/>
+          <w:b/>
+          <w:bCs/>
+          <w:color w:val="2D3B45"/>
+          <w:sz w:val="28"/>
+          <w:szCs w:val="28"/>
+        </w:rPr>
+        <w:t xml:space="preserve">.05.22 – </w:t>
+      </w:r>
+      <w:r>
+        <w:rPr>
+          <w:rFonts w:ascii="Lato" w:eastAsia="Lato" w:hAnsi="Lato" w:cs="Calibri"/>
+          <w:b/>
+          <w:bCs/>
+          <w:color w:val="2D3B45"/>
+          <w:sz w:val="28"/>
+          <w:szCs w:val="28"/>
+        </w:rPr>
+        <w:t>3</w:t>
+      </w:r>
+      <w:r>
+        <w:rPr>
+          <w:rFonts w:ascii="Lato" w:eastAsia="Lato" w:hAnsi="Lato" w:cs="Calibri"/>
+          <w:b/>
+          <w:bCs/>
+          <w:color w:val="2D3B45"/>
+          <w:sz w:val="28"/>
+          <w:szCs w:val="28"/>
+        </w:rPr>
+        <w:t xml:space="preserve">. Sprint </w:t>
+      </w:r>
+      <w:proofErr w:type="spellStart"/>
+      <w:r>
+        <w:rPr>
+          <w:rFonts w:ascii="Lato" w:eastAsia="Lato" w:hAnsi="Lato" w:cs="Calibri"/>
+          <w:b/>
+          <w:bCs/>
+          <w:color w:val="2D3B45"/>
+          <w:sz w:val="28"/>
+          <w:szCs w:val="28"/>
+        </w:rPr>
+        <w:t>B</w:t>
+      </w:r>
+      <w:r>
+        <w:rPr>
+          <w:rFonts w:ascii="Lato" w:eastAsia="Lato" w:hAnsi="Lato" w:cs="Calibri"/>
+          <w:b/>
+          <w:bCs/>
+          <w:color w:val="2D3B45"/>
+          <w:sz w:val="28"/>
+          <w:szCs w:val="28"/>
+        </w:rPr>
+        <w:t>irinci</w:t>
+      </w:r>
+      <w:proofErr w:type="spellEnd"/>
+      <w:r>
+        <w:rPr>
+          <w:rFonts w:ascii="Lato" w:eastAsia="Lato" w:hAnsi="Lato" w:cs="Calibri"/>
+          <w:b/>
+          <w:bCs/>
+          <w:color w:val="2D3B45"/>
+          <w:sz w:val="28"/>
+          <w:szCs w:val="28"/>
+        </w:rPr>
+        <w:t xml:space="preserve"> </w:t>
+      </w:r>
+      <w:proofErr w:type="spellStart"/>
+      <w:r>
+        <w:rPr>
+          <w:rFonts w:ascii="Lato" w:eastAsia="Lato" w:hAnsi="Lato" w:cs="Calibri"/>
+          <w:b/>
+          <w:bCs/>
+          <w:color w:val="2D3B45"/>
+          <w:sz w:val="28"/>
+          <w:szCs w:val="28"/>
+        </w:rPr>
+        <w:t>Toplantı</w:t>
+      </w:r>
+      <w:proofErr w:type="spellEnd"/>
+    </w:p>
+    <w:p>
+      <w:pPr>
+        <w:pStyle w:val="Body"/>
+        <w:shd w:val="clear" w:color="auto" w:fill="F5F5F5"/>
+        <w:rPr>
+          <w:rFonts w:ascii="Lato" w:eastAsia="Lato" w:hAnsi="Lato" w:cs="Calibri"/>
+          <w:b/>
+          <w:bCs/>
+          <w:color w:val="2D3B45"/>
+          <w:sz w:val="28"/>
+          <w:szCs w:val="28"/>
+        </w:rPr>
+      </w:pPr>
+    </w:p>
+    <w:p>
+      <w:pPr>
+        <w:pStyle w:val="Body"/>
+        <w:shd w:val="clear" w:color="auto" w:fill="F5F5F5"/>
+        <w:rPr>
+          <w:rFonts w:ascii="Lato" w:eastAsia="Lato" w:hAnsi="Lato" w:cs="Calibri"/>
+          <w:b/>
+          <w:bCs/>
+          <w:color w:val="2D3B45"/>
+          <w:sz w:val="28"/>
+          <w:szCs w:val="28"/>
+        </w:rPr>
+      </w:pPr>
+      <w:r>
+        <w:rPr>
+          <w:rFonts w:ascii="Lato" w:eastAsia="Lato" w:hAnsi="Lato" w:cs="Calibri"/>
+          <w:b/>
+          <w:bCs/>
+          <w:noProof/>
+          <w:color w:val="2D3B45"/>
+          <w:sz w:val="28"/>
+          <w:szCs w:val="28"/>
+        </w:rPr>
+        <w:drawing>
+          <wp:inline distT="0" distB="0" distL="0" distR="0" wp14:anchorId="2014FBD4" wp14:editId="1A5A8EED">
+            <wp:extent cx="2659458" cy="2941320"/>
+            <wp:effectExtent l="0" t="0" r="7620" b="0"/>
+            <wp:docPr id="9" name="Resim 9" descr="metin içeren bir resim&#10;&#10;Açıklama otomatik olarak oluşturuldu"/>
+            <wp:cNvGraphicFramePr>
+              <a:graphicFrameLocks xmlns:a="http://schemas.openxmlformats.org/drawingml/2006/main" noChangeAspect="1"/>
+            </wp:cNvGraphicFramePr>
+            <a:graphic xmlns:a="http://schemas.openxmlformats.org/drawingml/2006/main">
+              <a:graphicData uri="http://schemas.openxmlformats.org/drawingml/2006/picture">
+                <pic:pic xmlns:pic="http://schemas.openxmlformats.org/drawingml/2006/picture">
+                  <pic:nvPicPr>
+                    <pic:cNvPr id="9" name="Resim 9" descr="metin içeren bir resim&#10;&#10;Açıklama otomatik olarak oluşturuldu"/>
+                    <pic:cNvPicPr>
+                      <a:picLocks noChangeAspect="1" noChangeArrowheads="1"/>
+                    </pic:cNvPicPr>
+                  </pic:nvPicPr>
+                  <pic:blipFill>
+                    <a:blip r:embed="rId15" cstate="print">
+                      <a:extLst>
+                        <a:ext uri="{28A0092B-C50C-407E-A947-70E740481C1C}">
+                          <a14:useLocalDpi xmlns:a14="http://schemas.microsoft.com/office/drawing/2010/main" val="0"/>
+                        </a:ext>
+                      </a:extLst>
+                    </a:blip>
+                    <a:srcRect/>
+                    <a:stretch>
+                      <a:fillRect/>
+                    </a:stretch>
+                  </pic:blipFill>
+                  <pic:spPr bwMode="auto">
+                    <a:xfrm>
+                      <a:off x="0" y="0"/>
+                      <a:ext cx="2669261" cy="2952162"/>
+                    </a:xfrm>
+                    <a:prstGeom prst="rect">
+                      <a:avLst/>
+                    </a:prstGeom>
+                    <a:noFill/>
+                    <a:ln>
+                      <a:noFill/>
+                    </a:ln>
+                  </pic:spPr>
+                </pic:pic>
+              </a:graphicData>
+            </a:graphic>
+          </wp:inline>
+        </w:drawing>
+      </w:r>
+    </w:p>
+    <w:p>
+      <w:pPr>
+        <w:pStyle w:val="Body"/>
+        <w:shd w:val="clear" w:color="auto" w:fill="F5F5F5"/>
+        <w:rPr>
+          <w:rFonts w:ascii="Lato" w:eastAsia="Lato" w:hAnsi="Lato" w:cs="Calibri"/>
+          <w:b/>
+          <w:bCs/>
+          <w:color w:val="2D3B45"/>
+          <w:sz w:val="28"/>
+          <w:szCs w:val="28"/>
+        </w:rPr>
+      </w:pPr>
+    </w:p>
+    <w:p>
+      <w:pPr>
+        <w:pStyle w:val="Body"/>
+        <w:shd w:val="clear" w:color="auto" w:fill="F5F5F5"/>
+        <w:rPr>
+          <w:rFonts w:ascii="Calibri" w:eastAsia="Lato" w:hAnsi="Calibri" w:cs="Calibri"/>
+          <w:b/>
+          <w:bCs/>
+          <w:color w:val="2D3B45"/>
+        </w:rPr>
+      </w:pPr>
+      <w:r>
+        <w:rPr>
+          <w:rFonts w:ascii="Calibri" w:eastAsia="Lato" w:hAnsi="Calibri" w:cs="Calibri"/>
+          <w:b/>
+          <w:bCs/>
+          <w:color w:val="2D3B45"/>
+        </w:rPr>
+        <w:t xml:space="preserve">2. </w:t>
+      </w:r>
+      <w:proofErr w:type="spellStart"/>
+      <w:r>
+        <w:rPr>
+          <w:rFonts w:ascii="Calibri" w:eastAsia="Lato" w:hAnsi="Calibri" w:cs="Calibri"/>
+          <w:b/>
+          <w:bCs/>
+          <w:color w:val="2D3B45"/>
+        </w:rPr>
+        <w:t>sprintteki</w:t>
+      </w:r>
+      <w:proofErr w:type="spellEnd"/>
+      <w:r>
+        <w:rPr>
+          <w:rFonts w:ascii="Calibri" w:eastAsia="Lato" w:hAnsi="Calibri" w:cs="Calibri"/>
+          <w:b/>
+          <w:bCs/>
+          <w:color w:val="2D3B45"/>
+        </w:rPr>
+        <w:t xml:space="preserve"> </w:t>
+      </w:r>
+      <w:proofErr w:type="spellStart"/>
+      <w:r>
+        <w:rPr>
+          <w:rFonts w:ascii="Calibri" w:eastAsia="Lato" w:hAnsi="Calibri" w:cs="Calibri"/>
+          <w:b/>
+          <w:bCs/>
+          <w:color w:val="2D3B45"/>
+        </w:rPr>
+        <w:t>eksiğin</w:t>
+      </w:r>
+      <w:proofErr w:type="spellEnd"/>
+      <w:r>
+        <w:rPr>
+          <w:rFonts w:ascii="Calibri" w:eastAsia="Lato" w:hAnsi="Calibri" w:cs="Calibri"/>
+          <w:b/>
+          <w:bCs/>
+          <w:color w:val="2D3B45"/>
+        </w:rPr>
+        <w:t xml:space="preserve"> ne </w:t>
+      </w:r>
+      <w:proofErr w:type="spellStart"/>
+      <w:r>
+        <w:rPr>
+          <w:rFonts w:ascii="Calibri" w:eastAsia="Lato" w:hAnsi="Calibri" w:cs="Calibri"/>
+          <w:b/>
+          <w:bCs/>
+          <w:color w:val="2D3B45"/>
+        </w:rPr>
+        <w:t>olduğu</w:t>
+      </w:r>
+      <w:proofErr w:type="spellEnd"/>
+      <w:r>
+        <w:rPr>
+          <w:rFonts w:ascii="Calibri" w:eastAsia="Lato" w:hAnsi="Calibri" w:cs="Calibri"/>
+          <w:b/>
+          <w:bCs/>
+          <w:color w:val="2D3B45"/>
+        </w:rPr>
+        <w:t xml:space="preserve"> </w:t>
+      </w:r>
+      <w:proofErr w:type="spellStart"/>
+      <w:r>
+        <w:rPr>
+          <w:rFonts w:ascii="Calibri" w:eastAsia="Lato" w:hAnsi="Calibri" w:cs="Calibri"/>
+          <w:b/>
+          <w:bCs/>
+          <w:color w:val="2D3B45"/>
+        </w:rPr>
+        <w:t>öğrenildi</w:t>
+      </w:r>
+      <w:proofErr w:type="spellEnd"/>
+      <w:r>
+        <w:rPr>
+          <w:rFonts w:ascii="Calibri" w:eastAsia="Lato" w:hAnsi="Calibri" w:cs="Calibri"/>
+          <w:b/>
+          <w:bCs/>
+          <w:color w:val="2D3B45"/>
+        </w:rPr>
+        <w:t xml:space="preserve"> </w:t>
+      </w:r>
+      <w:proofErr w:type="spellStart"/>
+      <w:r>
+        <w:rPr>
+          <w:rFonts w:ascii="Calibri" w:eastAsia="Lato" w:hAnsi="Calibri" w:cs="Calibri"/>
+          <w:b/>
+          <w:bCs/>
+          <w:color w:val="2D3B45"/>
+        </w:rPr>
+        <w:t>ve</w:t>
+      </w:r>
+      <w:proofErr w:type="spellEnd"/>
+      <w:r>
+        <w:rPr>
+          <w:rFonts w:ascii="Calibri" w:eastAsia="Lato" w:hAnsi="Calibri" w:cs="Calibri"/>
+          <w:b/>
+          <w:bCs/>
+          <w:color w:val="2D3B45"/>
+        </w:rPr>
+        <w:t xml:space="preserve"> </w:t>
+      </w:r>
+      <w:proofErr w:type="spellStart"/>
+      <w:r>
+        <w:rPr>
+          <w:rFonts w:ascii="Calibri" w:eastAsia="Lato" w:hAnsi="Calibri" w:cs="Calibri"/>
+          <w:b/>
+          <w:bCs/>
+          <w:color w:val="2D3B45"/>
+        </w:rPr>
+        <w:t>bunun</w:t>
+      </w:r>
+      <w:proofErr w:type="spellEnd"/>
+      <w:r>
+        <w:rPr>
+          <w:rFonts w:ascii="Calibri" w:eastAsia="Lato" w:hAnsi="Calibri" w:cs="Calibri"/>
+          <w:b/>
+          <w:bCs/>
+          <w:color w:val="2D3B45"/>
+        </w:rPr>
+        <w:t xml:space="preserve"> </w:t>
+      </w:r>
+      <w:proofErr w:type="spellStart"/>
+      <w:r>
+        <w:rPr>
+          <w:rFonts w:ascii="Calibri" w:eastAsia="Lato" w:hAnsi="Calibri" w:cs="Calibri"/>
+          <w:b/>
+          <w:bCs/>
+          <w:color w:val="2D3B45"/>
+        </w:rPr>
+        <w:t>üzerine</w:t>
+      </w:r>
+      <w:proofErr w:type="spellEnd"/>
+      <w:r>
+        <w:rPr>
+          <w:rFonts w:ascii="Calibri" w:eastAsia="Lato" w:hAnsi="Calibri" w:cs="Calibri"/>
+          <w:b/>
+          <w:bCs/>
+          <w:color w:val="2D3B45"/>
+        </w:rPr>
+        <w:t xml:space="preserve"> </w:t>
+      </w:r>
+      <w:proofErr w:type="spellStart"/>
+      <w:r>
+        <w:rPr>
+          <w:rFonts w:ascii="Calibri" w:eastAsia="Lato" w:hAnsi="Calibri" w:cs="Calibri"/>
+          <w:b/>
+          <w:bCs/>
+          <w:color w:val="2D3B45"/>
+        </w:rPr>
+        <w:t>konuşuldu</w:t>
+      </w:r>
+      <w:proofErr w:type="spellEnd"/>
+      <w:r>
+        <w:rPr>
+          <w:rFonts w:ascii="Calibri" w:eastAsia="Lato" w:hAnsi="Calibri" w:cs="Calibri"/>
+          <w:b/>
+          <w:bCs/>
+          <w:color w:val="2D3B45"/>
+        </w:rPr>
+        <w:t>.</w:t>
+      </w:r>
+    </w:p>
+    <w:p>
+      <w:pPr>
+        <w:pStyle w:val="Body"/>
+        <w:shd w:val="clear" w:color="auto" w:fill="F5F5F5"/>
+        <w:rPr>
+          <w:rFonts w:ascii="Calibri" w:eastAsia="Lato" w:hAnsi="Calibri" w:cs="Calibri"/>
+          <w:b/>
+          <w:bCs/>
+          <w:color w:val="2D3B45"/>
+        </w:rPr>
+      </w:pPr>
+    </w:p>
+    <w:p>
+      <w:pPr>
+        <w:pStyle w:val="Body"/>
+        <w:shd w:val="clear" w:color="auto" w:fill="F5F5F5"/>
+        <w:rPr>
+          <w:rFonts w:ascii="Calibri" w:eastAsia="Lato" w:hAnsi="Calibri" w:cs="Calibri"/>
+          <w:b/>
+          <w:bCs/>
+          <w:color w:val="2D3B45"/>
+        </w:rPr>
+      </w:pPr>
+    </w:p>
+    <w:p>
+      <w:pPr>
+        <w:pStyle w:val="Body"/>
+        <w:shd w:val="clear" w:color="auto" w:fill="F5F5F5"/>
+        <w:rPr>
+          <w:rFonts w:ascii="Calibri" w:eastAsia="Lato" w:hAnsi="Calibri" w:cs="Calibri"/>
+          <w:b/>
+          <w:bCs/>
+          <w:color w:val="2D3B45"/>
+        </w:rPr>
+      </w:pPr>
+    </w:p>
+    <w:p>
+      <w:pPr>
+        <w:pStyle w:val="Body"/>
+        <w:shd w:val="clear" w:color="auto" w:fill="F5F5F5"/>
+        <w:rPr>
+          <w:rFonts w:ascii="Lato" w:eastAsia="Lato" w:hAnsi="Lato" w:cs="Calibri"/>
+          <w:b/>
+          <w:bCs/>
+          <w:color w:val="2D3B45"/>
+          <w:sz w:val="28"/>
+          <w:szCs w:val="28"/>
+        </w:rPr>
+      </w:pPr>
+      <w:r>
+        <w:rPr>
+          <w:rFonts w:ascii="Lato" w:eastAsia="Lato" w:hAnsi="Lato" w:cs="Calibri"/>
+          <w:b/>
+          <w:bCs/>
+          <w:color w:val="2D3B45"/>
+          <w:sz w:val="28"/>
+          <w:szCs w:val="28"/>
+        </w:rPr>
+        <w:t>02</w:t>
+      </w:r>
+      <w:r>
+        <w:rPr>
+          <w:rFonts w:ascii="Lato" w:eastAsia="Lato" w:hAnsi="Lato" w:cs="Calibri"/>
+          <w:b/>
+          <w:bCs/>
+          <w:color w:val="2D3B45"/>
+          <w:sz w:val="28"/>
+          <w:szCs w:val="28"/>
+        </w:rPr>
+        <w:t>.0</w:t>
+      </w:r>
+      <w:r>
+        <w:rPr>
+          <w:rFonts w:ascii="Lato" w:eastAsia="Lato" w:hAnsi="Lato" w:cs="Calibri"/>
+          <w:b/>
+          <w:bCs/>
+          <w:color w:val="2D3B45"/>
+          <w:sz w:val="28"/>
+          <w:szCs w:val="28"/>
+        </w:rPr>
+        <w:t>6</w:t>
+      </w:r>
+      <w:r>
+        <w:rPr>
+          <w:rFonts w:ascii="Lato" w:eastAsia="Lato" w:hAnsi="Lato" w:cs="Calibri"/>
+          <w:b/>
+          <w:bCs/>
+          <w:color w:val="2D3B45"/>
+          <w:sz w:val="28"/>
+          <w:szCs w:val="28"/>
+        </w:rPr>
+        <w:t xml:space="preserve">.22 – </w:t>
+      </w:r>
+      <w:r>
+        <w:rPr>
+          <w:rFonts w:ascii="Lato" w:eastAsia="Lato" w:hAnsi="Lato" w:cs="Calibri"/>
+          <w:b/>
+          <w:bCs/>
+          <w:color w:val="2D3B45"/>
+          <w:sz w:val="28"/>
+          <w:szCs w:val="28"/>
+        </w:rPr>
+        <w:t>3</w:t>
+      </w:r>
+      <w:r>
+        <w:rPr>
+          <w:rFonts w:ascii="Lato" w:eastAsia="Lato" w:hAnsi="Lato" w:cs="Calibri"/>
+          <w:b/>
+          <w:bCs/>
+          <w:color w:val="2D3B45"/>
+          <w:sz w:val="28"/>
+          <w:szCs w:val="28"/>
+        </w:rPr>
+        <w:t xml:space="preserve">. Sprint </w:t>
+      </w:r>
+      <w:proofErr w:type="spellStart"/>
+      <w:r>
+        <w:rPr>
+          <w:rFonts w:ascii="Lato" w:eastAsia="Lato" w:hAnsi="Lato" w:cs="Calibri"/>
+          <w:b/>
+          <w:bCs/>
+          <w:color w:val="2D3B45"/>
+          <w:sz w:val="28"/>
+          <w:szCs w:val="28"/>
+        </w:rPr>
+        <w:t>İkinci</w:t>
+      </w:r>
+      <w:proofErr w:type="spellEnd"/>
+      <w:r>
+        <w:rPr>
+          <w:rFonts w:ascii="Lato" w:eastAsia="Lato" w:hAnsi="Lato" w:cs="Calibri"/>
+          <w:b/>
+          <w:bCs/>
+          <w:color w:val="2D3B45"/>
+          <w:sz w:val="28"/>
+          <w:szCs w:val="28"/>
+        </w:rPr>
+        <w:t xml:space="preserve"> </w:t>
+      </w:r>
+      <w:proofErr w:type="spellStart"/>
+      <w:r>
+        <w:rPr>
+          <w:rFonts w:ascii="Lato" w:eastAsia="Lato" w:hAnsi="Lato" w:cs="Calibri"/>
+          <w:b/>
+          <w:bCs/>
+          <w:color w:val="2D3B45"/>
+          <w:sz w:val="28"/>
+          <w:szCs w:val="28"/>
+        </w:rPr>
+        <w:t>Toplantı</w:t>
+      </w:r>
+      <w:proofErr w:type="spellEnd"/>
+    </w:p>
+    <w:p>
+      <w:pPr>
+        <w:pStyle w:val="Body"/>
+        <w:shd w:val="clear" w:color="auto" w:fill="F5F5F5"/>
+        <w:rPr>
+          <w:rFonts w:ascii="Lato" w:eastAsia="Lato" w:hAnsi="Lato" w:cs="Calibri"/>
+          <w:b/>
+          <w:bCs/>
+          <w:color w:val="2D3B45"/>
+          <w:sz w:val="28"/>
+          <w:szCs w:val="28"/>
+        </w:rPr>
+      </w:pPr>
+    </w:p>
+    <w:p>
+      <w:pPr>
+        <w:pStyle w:val="Body"/>
+        <w:shd w:val="clear" w:color="auto" w:fill="F5F5F5"/>
+        <w:rPr>
+          <w:rFonts w:ascii="Lato" w:eastAsia="Lato" w:hAnsi="Lato" w:cs="Calibri"/>
+          <w:b/>
+          <w:bCs/>
+          <w:color w:val="2D3B45"/>
+          <w:sz w:val="28"/>
+          <w:szCs w:val="28"/>
+        </w:rPr>
+      </w:pPr>
+      <w:r>
+        <w:rPr>
+          <w:rFonts w:ascii="Lato" w:eastAsia="Lato" w:hAnsi="Lato" w:cs="Calibri"/>
+          <w:b/>
+          <w:bCs/>
+          <w:noProof/>
+          <w:color w:val="2D3B45"/>
+          <w:sz w:val="28"/>
+          <w:szCs w:val="28"/>
+        </w:rPr>
+        <w:drawing>
+          <wp:inline distT="0" distB="0" distL="0" distR="0" wp14:anchorId="5AA8947C" wp14:editId="37E00A8A">
+            <wp:extent cx="2339340" cy="3447756"/>
+            <wp:effectExtent l="0" t="0" r="3810" b="635"/>
+            <wp:docPr id="10" name="Resim 10"/>
+            <wp:cNvGraphicFramePr>
+              <a:graphicFrameLocks xmlns:a="http://schemas.openxmlformats.org/drawingml/2006/main" noChangeAspect="1"/>
+            </wp:cNvGraphicFramePr>
+            <a:graphic xmlns:a="http://schemas.openxmlformats.org/drawingml/2006/main">
+              <a:graphicData uri="http://schemas.openxmlformats.org/drawingml/2006/picture">
+                <pic:pic xmlns:pic="http://schemas.openxmlformats.org/drawingml/2006/picture">
+                  <pic:nvPicPr>
+                    <pic:cNvPr id="0" name="Picture 2"/>
+                    <pic:cNvPicPr>
+                      <a:picLocks noChangeAspect="1" noChangeArrowheads="1"/>
+                    </pic:cNvPicPr>
+                  </pic:nvPicPr>
+                  <pic:blipFill>
+                    <a:blip r:embed="rId16" cstate="print">
+                      <a:extLst>
+                        <a:ext uri="{28A0092B-C50C-407E-A947-70E740481C1C}">
+                          <a14:useLocalDpi xmlns:a14="http://schemas.microsoft.com/office/drawing/2010/main" val="0"/>
+                        </a:ext>
+                      </a:extLst>
+                    </a:blip>
+                    <a:srcRect/>
+                    <a:stretch>
+                      <a:fillRect/>
+                    </a:stretch>
+                  </pic:blipFill>
+                  <pic:spPr bwMode="auto">
+                    <a:xfrm>
+                      <a:off x="0" y="0"/>
+                      <a:ext cx="2346975" cy="3459009"/>
+                    </a:xfrm>
+                    <a:prstGeom prst="rect">
+                      <a:avLst/>
+                    </a:prstGeom>
+                    <a:noFill/>
+                    <a:ln>
+                      <a:noFill/>
+                    </a:ln>
+                  </pic:spPr>
+                </pic:pic>
+              </a:graphicData>
+            </a:graphic>
+          </wp:inline>
+        </w:drawing>
+      </w:r>
+      <w:r>
+        <w:rPr>
+          <w:rFonts w:ascii="Lato" w:eastAsia="Lato" w:hAnsi="Lato" w:cs="Calibri"/>
+          <w:b/>
+          <w:bCs/>
+          <w:noProof/>
+          <w:color w:val="2D3B45"/>
+          <w:sz w:val="28"/>
+          <w:szCs w:val="28"/>
+        </w:rPr>
+        <w:drawing>
+          <wp:inline distT="0" distB="0" distL="0" distR="0" wp14:anchorId="7A787030" wp14:editId="5A279C7B">
+            <wp:extent cx="1584960" cy="3482893"/>
+            <wp:effectExtent l="0" t="0" r="0" b="3810"/>
+            <wp:docPr id="11" name="Resim 11"/>
+            <wp:cNvGraphicFramePr>
+              <a:graphicFrameLocks xmlns:a="http://schemas.openxmlformats.org/drawingml/2006/main" noChangeAspect="1"/>
+            </wp:cNvGraphicFramePr>
+            <a:graphic xmlns:a="http://schemas.openxmlformats.org/drawingml/2006/main">
+              <a:graphicData uri="http://schemas.openxmlformats.org/drawingml/2006/picture">
+                <pic:pic xmlns:pic="http://schemas.openxmlformats.org/drawingml/2006/picture">
+                  <pic:nvPicPr>
+                    <pic:cNvPr id="0" name="Picture 3"/>
+                    <pic:cNvPicPr>
+                      <a:picLocks noChangeAspect="1" noChangeArrowheads="1"/>
+                    </pic:cNvPicPr>
+                  </pic:nvPicPr>
+                  <pic:blipFill>
+                    <a:blip r:embed="rId17" cstate="print">
+                      <a:extLst>
+                        <a:ext uri="{28A0092B-C50C-407E-A947-70E740481C1C}">
+                          <a14:useLocalDpi xmlns:a14="http://schemas.microsoft.com/office/drawing/2010/main" val="0"/>
+                        </a:ext>
+                      </a:extLst>
+                    </a:blip>
+                    <a:srcRect/>
+                    <a:stretch>
+                      <a:fillRect/>
+                    </a:stretch>
+                  </pic:blipFill>
+                  <pic:spPr bwMode="auto">
+                    <a:xfrm>
+                      <a:off x="0" y="0"/>
+                      <a:ext cx="1592815" cy="3500155"/>
+                    </a:xfrm>
+                    <a:prstGeom prst="rect">
+                      <a:avLst/>
+                    </a:prstGeom>
+                    <a:noFill/>
+                    <a:ln>
+                      <a:noFill/>
+                    </a:ln>
+                  </pic:spPr>
+                </pic:pic>
+              </a:graphicData>
+            </a:graphic>
+          </wp:inline>
+        </w:drawing>
+      </w:r>
+    </w:p>
+    <w:p>
+      <w:pPr>
+        <w:pStyle w:val="Body"/>
+        <w:shd w:val="clear" w:color="auto" w:fill="F5F5F5"/>
+        <w:rPr>
+          <w:rFonts w:ascii="Lato" w:eastAsia="Lato" w:hAnsi="Lato" w:cs="Calibri"/>
+          <w:b/>
+          <w:bCs/>
+          <w:color w:val="2D3B45"/>
+          <w:sz w:val="28"/>
+          <w:szCs w:val="28"/>
+        </w:rPr>
+      </w:pPr>
+    </w:p>
+    <w:p>
+      <w:pPr>
+        <w:pStyle w:val="Body"/>
+        <w:shd w:val="clear" w:color="auto" w:fill="F5F5F5"/>
+        <w:rPr>
+          <w:rFonts w:ascii="Calibri" w:eastAsia="Lato" w:hAnsi="Calibri" w:cs="Calibri"/>
+          <w:b/>
+          <w:bCs/>
+          <w:color w:val="2D3B45"/>
+        </w:rPr>
+      </w:pPr>
+      <w:proofErr w:type="spellStart"/>
+      <w:r>
+        <w:rPr>
+          <w:rFonts w:ascii="Calibri" w:eastAsia="Lato" w:hAnsi="Calibri" w:cs="Calibri"/>
+          <w:b/>
+          <w:bCs/>
+          <w:color w:val="2D3B45"/>
+        </w:rPr>
+        <w:lastRenderedPageBreak/>
+        <w:t>Projedeki</w:t>
+      </w:r>
+      <w:proofErr w:type="spellEnd"/>
+      <w:r>
+        <w:rPr>
+          <w:rFonts w:ascii="Calibri" w:eastAsia="Lato" w:hAnsi="Calibri" w:cs="Calibri"/>
+          <w:b/>
+          <w:bCs/>
+          <w:color w:val="2D3B45"/>
+        </w:rPr>
+        <w:t xml:space="preserve"> </w:t>
+      </w:r>
+      <w:proofErr w:type="spellStart"/>
+      <w:r>
+        <w:rPr>
+          <w:rFonts w:ascii="Calibri" w:eastAsia="Lato" w:hAnsi="Calibri" w:cs="Calibri"/>
+          <w:b/>
+          <w:bCs/>
+          <w:color w:val="2D3B45"/>
+        </w:rPr>
+        <w:t>acil</w:t>
+      </w:r>
+      <w:proofErr w:type="spellEnd"/>
+      <w:r>
+        <w:rPr>
+          <w:rFonts w:ascii="Calibri" w:eastAsia="Lato" w:hAnsi="Calibri" w:cs="Calibri"/>
+          <w:b/>
+          <w:bCs/>
+          <w:color w:val="2D3B45"/>
+        </w:rPr>
+        <w:t xml:space="preserve"> </w:t>
+      </w:r>
+      <w:proofErr w:type="spellStart"/>
+      <w:r>
+        <w:rPr>
+          <w:rFonts w:ascii="Calibri" w:eastAsia="Lato" w:hAnsi="Calibri" w:cs="Calibri"/>
+          <w:b/>
+          <w:bCs/>
+          <w:color w:val="2D3B45"/>
+        </w:rPr>
+        <w:t>eksikler</w:t>
+      </w:r>
+      <w:proofErr w:type="spellEnd"/>
+      <w:r>
+        <w:rPr>
+          <w:rFonts w:ascii="Calibri" w:eastAsia="Lato" w:hAnsi="Calibri" w:cs="Calibri"/>
+          <w:b/>
+          <w:bCs/>
+          <w:color w:val="2D3B45"/>
+        </w:rPr>
+        <w:t xml:space="preserve"> </w:t>
+      </w:r>
+      <w:proofErr w:type="spellStart"/>
+      <w:r>
+        <w:rPr>
+          <w:rFonts w:ascii="Calibri" w:eastAsia="Lato" w:hAnsi="Calibri" w:cs="Calibri"/>
+          <w:b/>
+          <w:bCs/>
+          <w:color w:val="2D3B45"/>
+        </w:rPr>
+        <w:t>konusunda</w:t>
+      </w:r>
+      <w:proofErr w:type="spellEnd"/>
+      <w:r>
+        <w:rPr>
+          <w:rFonts w:ascii="Calibri" w:eastAsia="Lato" w:hAnsi="Calibri" w:cs="Calibri"/>
+          <w:b/>
+          <w:bCs/>
+          <w:color w:val="2D3B45"/>
+        </w:rPr>
+        <w:t xml:space="preserve"> </w:t>
+      </w:r>
+      <w:proofErr w:type="spellStart"/>
+      <w:r>
+        <w:rPr>
+          <w:rFonts w:ascii="Calibri" w:eastAsia="Lato" w:hAnsi="Calibri" w:cs="Calibri"/>
+          <w:b/>
+          <w:bCs/>
+          <w:color w:val="2D3B45"/>
+        </w:rPr>
+        <w:t>konuşuldu</w:t>
+      </w:r>
+      <w:proofErr w:type="spellEnd"/>
+      <w:r>
+        <w:rPr>
+          <w:rFonts w:ascii="Calibri" w:eastAsia="Lato" w:hAnsi="Calibri" w:cs="Calibri"/>
+          <w:b/>
+          <w:bCs/>
+          <w:color w:val="2D3B45"/>
+        </w:rPr>
+        <w:t xml:space="preserve"> </w:t>
+      </w:r>
+      <w:proofErr w:type="spellStart"/>
+      <w:r>
+        <w:rPr>
+          <w:rFonts w:ascii="Calibri" w:eastAsia="Lato" w:hAnsi="Calibri" w:cs="Calibri"/>
+          <w:b/>
+          <w:bCs/>
+          <w:color w:val="2D3B45"/>
+        </w:rPr>
+        <w:t>ve</w:t>
+      </w:r>
+      <w:proofErr w:type="spellEnd"/>
+      <w:r>
+        <w:rPr>
+          <w:rFonts w:ascii="Calibri" w:eastAsia="Lato" w:hAnsi="Calibri" w:cs="Calibri"/>
+          <w:b/>
+          <w:bCs/>
+          <w:color w:val="2D3B45"/>
+        </w:rPr>
+        <w:t xml:space="preserve"> </w:t>
+      </w:r>
+      <w:proofErr w:type="spellStart"/>
+      <w:r>
+        <w:rPr>
+          <w:rFonts w:ascii="Calibri" w:eastAsia="Lato" w:hAnsi="Calibri" w:cs="Calibri"/>
+          <w:b/>
+          <w:bCs/>
+          <w:color w:val="2D3B45"/>
+        </w:rPr>
+        <w:t>eksiklerin</w:t>
+      </w:r>
+      <w:proofErr w:type="spellEnd"/>
+      <w:r>
+        <w:rPr>
+          <w:rFonts w:ascii="Calibri" w:eastAsia="Lato" w:hAnsi="Calibri" w:cs="Calibri"/>
+          <w:b/>
+          <w:bCs/>
+          <w:color w:val="2D3B45"/>
+        </w:rPr>
+        <w:t xml:space="preserve"> </w:t>
+      </w:r>
+      <w:proofErr w:type="spellStart"/>
+      <w:r>
+        <w:rPr>
+          <w:rFonts w:ascii="Calibri" w:eastAsia="Lato" w:hAnsi="Calibri" w:cs="Calibri"/>
+          <w:b/>
+          <w:bCs/>
+          <w:color w:val="2D3B45"/>
+        </w:rPr>
+        <w:t>giderilmesi</w:t>
+      </w:r>
+      <w:proofErr w:type="spellEnd"/>
+      <w:r>
+        <w:rPr>
+          <w:rFonts w:ascii="Calibri" w:eastAsia="Lato" w:hAnsi="Calibri" w:cs="Calibri"/>
+          <w:b/>
+          <w:bCs/>
+          <w:color w:val="2D3B45"/>
+        </w:rPr>
+        <w:t xml:space="preserve"> </w:t>
+      </w:r>
+      <w:proofErr w:type="spellStart"/>
+      <w:r>
+        <w:rPr>
+          <w:rFonts w:ascii="Calibri" w:eastAsia="Lato" w:hAnsi="Calibri" w:cs="Calibri"/>
+          <w:b/>
+          <w:bCs/>
+          <w:color w:val="2D3B45"/>
+        </w:rPr>
+        <w:t>için</w:t>
+      </w:r>
+      <w:proofErr w:type="spellEnd"/>
+      <w:r>
+        <w:rPr>
+          <w:rFonts w:ascii="Calibri" w:eastAsia="Lato" w:hAnsi="Calibri" w:cs="Calibri"/>
+          <w:b/>
+          <w:bCs/>
+          <w:color w:val="2D3B45"/>
+        </w:rPr>
+        <w:t xml:space="preserve"> asset </w:t>
+      </w:r>
+      <w:proofErr w:type="spellStart"/>
+      <w:r>
+        <w:rPr>
+          <w:rFonts w:ascii="Calibri" w:eastAsia="Lato" w:hAnsi="Calibri" w:cs="Calibri"/>
+          <w:b/>
+          <w:bCs/>
+          <w:color w:val="2D3B45"/>
+        </w:rPr>
+        <w:t>taraması</w:t>
+      </w:r>
+      <w:proofErr w:type="spellEnd"/>
+      <w:r>
+        <w:rPr>
+          <w:rFonts w:ascii="Calibri" w:eastAsia="Lato" w:hAnsi="Calibri" w:cs="Calibri"/>
+          <w:b/>
+          <w:bCs/>
+          <w:color w:val="2D3B45"/>
+        </w:rPr>
+        <w:t xml:space="preserve"> </w:t>
+      </w:r>
+      <w:proofErr w:type="spellStart"/>
+      <w:r>
+        <w:rPr>
+          <w:rFonts w:ascii="Calibri" w:eastAsia="Lato" w:hAnsi="Calibri" w:cs="Calibri"/>
+          <w:b/>
+          <w:bCs/>
+          <w:color w:val="2D3B45"/>
+        </w:rPr>
+        <w:t>yapıldı</w:t>
+      </w:r>
+      <w:proofErr w:type="spellEnd"/>
+      <w:r>
+        <w:rPr>
+          <w:rFonts w:ascii="Calibri" w:eastAsia="Lato" w:hAnsi="Calibri" w:cs="Calibri"/>
+          <w:b/>
+          <w:bCs/>
+          <w:color w:val="2D3B45"/>
+        </w:rPr>
+        <w:t>.</w:t>
+      </w:r>
+    </w:p>
+    <w:p>
+      <w:pPr>
+        <w:pStyle w:val="Body"/>
+        <w:shd w:val="clear" w:color="auto" w:fill="F5F5F5"/>
+        <w:rPr>
+          <w:rFonts w:ascii="Calibri" w:eastAsia="Lato" w:hAnsi="Calibri" w:cs="Calibri"/>
+          <w:b/>
+          <w:bCs/>
+          <w:color w:val="2D3B45"/>
+        </w:rPr>
+      </w:pPr>
+    </w:p>
+    <w:p>
+      <w:pPr>
+        <w:pStyle w:val="Body"/>
+        <w:shd w:val="clear" w:color="auto" w:fill="F5F5F5"/>
+        <w:rPr>
+          <w:rFonts w:ascii="Calibri" w:eastAsia="Lato" w:hAnsi="Calibri" w:cs="Calibri"/>
+          <w:b/>
+          <w:bCs/>
+          <w:color w:val="2D3B45"/>
+        </w:rPr>
+      </w:pPr>
+      <w:r>
+        <w:rPr>
+          <w:rFonts w:ascii="Calibri" w:eastAsia="Lato" w:hAnsi="Calibri" w:cs="Calibri"/>
+          <w:b/>
+          <w:bCs/>
+          <w:noProof/>
+          <w:color w:val="2D3B45"/>
+        </w:rPr>
+        <w:drawing>
+          <wp:inline distT="0" distB="0" distL="0" distR="0" wp14:anchorId="399343D9" wp14:editId="6D8F10D4">
+            <wp:extent cx="2225040" cy="4943176"/>
+            <wp:effectExtent l="0" t="0" r="3810" b="0"/>
+            <wp:docPr id="12" name="Resim 12"/>
+            <wp:cNvGraphicFramePr>
+              <a:graphicFrameLocks xmlns:a="http://schemas.openxmlformats.org/drawingml/2006/main" noChangeAspect="1"/>
+            </wp:cNvGraphicFramePr>
+            <a:graphic xmlns:a="http://schemas.openxmlformats.org/drawingml/2006/main">
+              <a:graphicData uri="http://schemas.openxmlformats.org/drawingml/2006/picture">
+                <pic:pic xmlns:pic="http://schemas.openxmlformats.org/drawingml/2006/picture">
+                  <pic:nvPicPr>
+                    <pic:cNvPr id="0" name="Picture 4"/>
+                    <pic:cNvPicPr>
+                      <a:picLocks noChangeAspect="1" noChangeArrowheads="1"/>
+                    </pic:cNvPicPr>
+                  </pic:nvPicPr>
+                  <pic:blipFill>
+                    <a:blip r:embed="rId18" cstate="print">
+                      <a:extLst>
+                        <a:ext uri="{28A0092B-C50C-407E-A947-70E740481C1C}">
+                          <a14:useLocalDpi xmlns:a14="http://schemas.microsoft.com/office/drawing/2010/main" val="0"/>
+                        </a:ext>
+                      </a:extLst>
+                    </a:blip>
+                    <a:srcRect/>
+                    <a:stretch>
+                      <a:fillRect/>
+                    </a:stretch>
+                  </pic:blipFill>
+                  <pic:spPr bwMode="auto">
+                    <a:xfrm>
+                      <a:off x="0" y="0"/>
+                      <a:ext cx="2230801" cy="4955975"/>
+                    </a:xfrm>
+                    <a:prstGeom prst="rect">
+                      <a:avLst/>
+                    </a:prstGeom>
+                    <a:noFill/>
+                    <a:ln>
+                      <a:noFill/>
+                    </a:ln>
+                  </pic:spPr>
+                </pic:pic>
+              </a:graphicData>
+            </a:graphic>
+          </wp:inline>
+        </w:drawing>
+      </w:r>
+    </w:p>
+    <w:p>
+      <w:pPr>
+        <w:pStyle w:val="Body"/>
+        <w:shd w:val="clear" w:color="auto" w:fill="F5F5F5"/>
+        <w:rPr>
+          <w:rFonts w:ascii="Calibri" w:eastAsia="Lato" w:hAnsi="Calibri" w:cs="Calibri"/>
+          <w:b/>
+          <w:bCs/>
+          <w:color w:val="2D3B45"/>
+        </w:rPr>
+      </w:pPr>
+    </w:p>
+    <w:p>
+      <w:pPr>
+        <w:pStyle w:val="Body"/>
+        <w:shd w:val="clear" w:color="auto" w:fill="F5F5F5"/>
+        <w:rPr>
+          <w:rFonts w:ascii="Calibri" w:eastAsia="Lato" w:hAnsi="Calibri" w:cs="Calibri"/>
+          <w:b/>
+          <w:bCs/>
+          <w:color w:val="2D3B45"/>
+        </w:rPr>
+      </w:pPr>
+      <w:proofErr w:type="spellStart"/>
+      <w:r>
+        <w:rPr>
+          <w:rFonts w:ascii="Calibri" w:eastAsia="Lato" w:hAnsi="Calibri" w:cs="Calibri"/>
+          <w:b/>
+          <w:bCs/>
+          <w:color w:val="2D3B45"/>
+        </w:rPr>
+        <w:t>Ertesi</w:t>
+      </w:r>
+      <w:proofErr w:type="spellEnd"/>
+      <w:r>
+        <w:rPr>
+          <w:rFonts w:ascii="Calibri" w:eastAsia="Lato" w:hAnsi="Calibri" w:cs="Calibri"/>
+          <w:b/>
+          <w:bCs/>
+          <w:color w:val="2D3B45"/>
+        </w:rPr>
+        <w:t xml:space="preserve"> </w:t>
+      </w:r>
+      <w:proofErr w:type="spellStart"/>
+      <w:r>
+        <w:rPr>
+          <w:rFonts w:ascii="Calibri" w:eastAsia="Lato" w:hAnsi="Calibri" w:cs="Calibri"/>
+          <w:b/>
+          <w:bCs/>
+          <w:color w:val="2D3B45"/>
+        </w:rPr>
+        <w:t>gün</w:t>
+      </w:r>
+      <w:proofErr w:type="spellEnd"/>
+      <w:r>
+        <w:rPr>
+          <w:rFonts w:ascii="Calibri" w:eastAsia="Lato" w:hAnsi="Calibri" w:cs="Calibri"/>
+          <w:b/>
+          <w:bCs/>
+          <w:color w:val="2D3B45"/>
+        </w:rPr>
+        <w:t xml:space="preserve"> (03.06.2022) </w:t>
+      </w:r>
+      <w:proofErr w:type="spellStart"/>
+      <w:r>
+        <w:rPr>
+          <w:rFonts w:ascii="Calibri" w:eastAsia="Lato" w:hAnsi="Calibri" w:cs="Calibri"/>
+          <w:b/>
+          <w:bCs/>
+          <w:color w:val="2D3B45"/>
+        </w:rPr>
+        <w:t>için</w:t>
+      </w:r>
+      <w:proofErr w:type="spellEnd"/>
+      <w:r>
+        <w:rPr>
+          <w:rFonts w:ascii="Calibri" w:eastAsia="Lato" w:hAnsi="Calibri" w:cs="Calibri"/>
+          <w:b/>
+          <w:bCs/>
+          <w:color w:val="2D3B45"/>
+        </w:rPr>
+        <w:t xml:space="preserve"> Discord </w:t>
+      </w:r>
+      <w:proofErr w:type="spellStart"/>
+      <w:r>
+        <w:rPr>
+          <w:rFonts w:ascii="Calibri" w:eastAsia="Lato" w:hAnsi="Calibri" w:cs="Calibri"/>
+          <w:b/>
+          <w:bCs/>
+          <w:color w:val="2D3B45"/>
+        </w:rPr>
+        <w:t>üzerinden</w:t>
+      </w:r>
+      <w:proofErr w:type="spellEnd"/>
+      <w:r>
+        <w:rPr>
+          <w:rFonts w:ascii="Calibri" w:eastAsia="Lato" w:hAnsi="Calibri" w:cs="Calibri"/>
+          <w:b/>
+          <w:bCs/>
+          <w:color w:val="2D3B45"/>
+        </w:rPr>
+        <w:t xml:space="preserve"> </w:t>
+      </w:r>
+      <w:proofErr w:type="spellStart"/>
+      <w:r>
+        <w:rPr>
+          <w:rFonts w:ascii="Calibri" w:eastAsia="Lato" w:hAnsi="Calibri" w:cs="Calibri"/>
+          <w:b/>
+          <w:bCs/>
+          <w:color w:val="2D3B45"/>
+        </w:rPr>
+        <w:t>bir</w:t>
+      </w:r>
+      <w:proofErr w:type="spellEnd"/>
+      <w:r>
+        <w:rPr>
+          <w:rFonts w:ascii="Calibri" w:eastAsia="Lato" w:hAnsi="Calibri" w:cs="Calibri"/>
+          <w:b/>
+          <w:bCs/>
+          <w:color w:val="2D3B45"/>
+        </w:rPr>
+        <w:t xml:space="preserve"> </w:t>
+      </w:r>
+      <w:proofErr w:type="spellStart"/>
+      <w:r>
+        <w:rPr>
+          <w:rFonts w:ascii="Calibri" w:eastAsia="Lato" w:hAnsi="Calibri" w:cs="Calibri"/>
+          <w:b/>
+          <w:bCs/>
+          <w:color w:val="2D3B45"/>
+        </w:rPr>
+        <w:t>sesli</w:t>
+      </w:r>
+      <w:proofErr w:type="spellEnd"/>
+      <w:r>
+        <w:rPr>
+          <w:rFonts w:ascii="Calibri" w:eastAsia="Lato" w:hAnsi="Calibri" w:cs="Calibri"/>
+          <w:b/>
+          <w:bCs/>
+          <w:color w:val="2D3B45"/>
+        </w:rPr>
+        <w:t xml:space="preserve"> </w:t>
+      </w:r>
+      <w:proofErr w:type="spellStart"/>
+      <w:r>
+        <w:rPr>
+          <w:rFonts w:ascii="Calibri" w:eastAsia="Lato" w:hAnsi="Calibri" w:cs="Calibri"/>
+          <w:b/>
+          <w:bCs/>
+          <w:color w:val="2D3B45"/>
+        </w:rPr>
+        <w:t>toplantı</w:t>
+      </w:r>
+      <w:proofErr w:type="spellEnd"/>
+      <w:r>
+        <w:rPr>
+          <w:rFonts w:ascii="Calibri" w:eastAsia="Lato" w:hAnsi="Calibri" w:cs="Calibri"/>
+          <w:b/>
+          <w:bCs/>
+          <w:color w:val="2D3B45"/>
+        </w:rPr>
+        <w:t xml:space="preserve"> </w:t>
+      </w:r>
+      <w:proofErr w:type="spellStart"/>
+      <w:r>
+        <w:rPr>
+          <w:rFonts w:ascii="Calibri" w:eastAsia="Lato" w:hAnsi="Calibri" w:cs="Calibri"/>
+          <w:b/>
+          <w:bCs/>
+          <w:color w:val="2D3B45"/>
+        </w:rPr>
+        <w:t>yapılması</w:t>
+      </w:r>
+      <w:proofErr w:type="spellEnd"/>
+      <w:r>
+        <w:rPr>
+          <w:rFonts w:ascii="Calibri" w:eastAsia="Lato" w:hAnsi="Calibri" w:cs="Calibri"/>
+          <w:b/>
+          <w:bCs/>
+          <w:color w:val="2D3B45"/>
+        </w:rPr>
+        <w:t xml:space="preserve"> </w:t>
+      </w:r>
+      <w:proofErr w:type="spellStart"/>
+      <w:r>
+        <w:rPr>
+          <w:rFonts w:ascii="Calibri" w:eastAsia="Lato" w:hAnsi="Calibri" w:cs="Calibri"/>
+          <w:b/>
+          <w:bCs/>
+          <w:color w:val="2D3B45"/>
+        </w:rPr>
+        <w:t>kara</w:t>
+      </w:r>
+      <w:r>
+        <w:rPr>
+          <w:rFonts w:ascii="Calibri" w:eastAsia="Lato" w:hAnsi="Calibri" w:cs="Calibri"/>
+          <w:b/>
+          <w:bCs/>
+          <w:color w:val="2D3B45"/>
+        </w:rPr>
+        <w:t>r</w:t>
+      </w:r>
+      <w:r>
+        <w:rPr>
+          <w:rFonts w:ascii="Calibri" w:eastAsia="Lato" w:hAnsi="Calibri" w:cs="Calibri"/>
+          <w:b/>
+          <w:bCs/>
+          <w:color w:val="2D3B45"/>
+        </w:rPr>
+        <w:t>laştırıldı</w:t>
+      </w:r>
+      <w:proofErr w:type="spellEnd"/>
+      <w:r>
+        <w:rPr>
+          <w:rFonts w:ascii="Calibri" w:eastAsia="Lato" w:hAnsi="Calibri" w:cs="Calibri"/>
+          <w:b/>
+          <w:bCs/>
+          <w:color w:val="2D3B45"/>
+        </w:rPr>
+        <w:t>.</w:t>
+      </w:r>
+    </w:p>
+    <w:p>
+      <w:pPr>
+        <w:pStyle w:val="Body"/>
+        <w:shd w:val="clear" w:color="auto" w:fill="F5F5F5"/>
+        <w:rPr>
+          <w:rFonts w:ascii="Calibri" w:eastAsia="Lato" w:hAnsi="Calibri" w:cs="Calibri"/>
+          <w:b/>
+          <w:bCs/>
+          <w:color w:val="2D3B45"/>
+        </w:rPr>
+      </w:pPr>
+    </w:p>
+    <w:p>
+      <w:pPr>
+        <w:pStyle w:val="Body"/>
+        <w:shd w:val="clear" w:color="auto" w:fill="F5F5F5"/>
+        <w:rPr>
+          <w:rFonts w:ascii="Calibri" w:eastAsia="Lato" w:hAnsi="Calibri" w:cs="Calibri"/>
+          <w:b/>
+          <w:bCs/>
+          <w:color w:val="2D3B45"/>
+        </w:rPr>
+      </w:pPr>
+    </w:p>
+    <w:p>
+      <w:pPr>
+        <w:pStyle w:val="Body"/>
+        <w:shd w:val="clear" w:color="auto" w:fill="F5F5F5"/>
+        <w:rPr>
+          <w:rFonts w:ascii="Lato" w:eastAsia="Lato" w:hAnsi="Lato" w:cs="Calibri"/>
+          <w:b/>
+          <w:bCs/>
+          <w:color w:val="2D3B45"/>
+          <w:sz w:val="28"/>
+          <w:szCs w:val="28"/>
+        </w:rPr>
+      </w:pPr>
+      <w:r>
+        <w:rPr>
+          <w:rFonts w:ascii="Lato" w:eastAsia="Lato" w:hAnsi="Lato" w:cs="Calibri"/>
+          <w:b/>
+          <w:bCs/>
+          <w:color w:val="2D3B45"/>
+          <w:sz w:val="28"/>
+          <w:szCs w:val="28"/>
+        </w:rPr>
+        <w:t>03</w:t>
+      </w:r>
+      <w:r>
+        <w:rPr>
+          <w:rFonts w:ascii="Lato" w:eastAsia="Lato" w:hAnsi="Lato" w:cs="Calibri"/>
+          <w:b/>
+          <w:bCs/>
+          <w:color w:val="2D3B45"/>
+          <w:sz w:val="28"/>
+          <w:szCs w:val="28"/>
+        </w:rPr>
+        <w:t>.0</w:t>
+      </w:r>
+      <w:r>
+        <w:rPr>
+          <w:rFonts w:ascii="Lato" w:eastAsia="Lato" w:hAnsi="Lato" w:cs="Calibri"/>
+          <w:b/>
+          <w:bCs/>
+          <w:color w:val="2D3B45"/>
+          <w:sz w:val="28"/>
+          <w:szCs w:val="28"/>
+        </w:rPr>
+        <w:t>6</w:t>
+      </w:r>
+      <w:r>
+        <w:rPr>
+          <w:rFonts w:ascii="Lato" w:eastAsia="Lato" w:hAnsi="Lato" w:cs="Calibri"/>
+          <w:b/>
+          <w:bCs/>
+          <w:color w:val="2D3B45"/>
+          <w:sz w:val="28"/>
+          <w:szCs w:val="28"/>
+        </w:rPr>
+        <w:t xml:space="preserve">.22 – </w:t>
+      </w:r>
+      <w:r>
+        <w:rPr>
+          <w:rFonts w:ascii="Lato" w:eastAsia="Lato" w:hAnsi="Lato" w:cs="Calibri"/>
+          <w:b/>
+          <w:bCs/>
+          <w:color w:val="2D3B45"/>
+          <w:sz w:val="28"/>
+          <w:szCs w:val="28"/>
+        </w:rPr>
+        <w:t>3</w:t>
+      </w:r>
+      <w:r>
+        <w:rPr>
+          <w:rFonts w:ascii="Lato" w:eastAsia="Lato" w:hAnsi="Lato" w:cs="Calibri"/>
+          <w:b/>
+          <w:bCs/>
+          <w:color w:val="2D3B45"/>
+          <w:sz w:val="28"/>
+          <w:szCs w:val="28"/>
+        </w:rPr>
+        <w:t xml:space="preserve">. Sprint </w:t>
+      </w:r>
+      <w:proofErr w:type="spellStart"/>
+      <w:r>
+        <w:rPr>
+          <w:rFonts w:ascii="Lato" w:eastAsia="Lato" w:hAnsi="Lato" w:cs="Calibri"/>
+          <w:b/>
+          <w:bCs/>
+          <w:color w:val="2D3B45"/>
+          <w:sz w:val="28"/>
+          <w:szCs w:val="28"/>
+        </w:rPr>
+        <w:t>Üçüncü</w:t>
+      </w:r>
+      <w:proofErr w:type="spellEnd"/>
+      <w:r>
+        <w:rPr>
+          <w:rFonts w:ascii="Lato" w:eastAsia="Lato" w:hAnsi="Lato" w:cs="Calibri"/>
+          <w:b/>
+          <w:bCs/>
+          <w:color w:val="2D3B45"/>
+          <w:sz w:val="28"/>
+          <w:szCs w:val="28"/>
+        </w:rPr>
+        <w:t xml:space="preserve"> </w:t>
+      </w:r>
+      <w:proofErr w:type="spellStart"/>
+      <w:r>
+        <w:rPr>
+          <w:rFonts w:ascii="Lato" w:eastAsia="Lato" w:hAnsi="Lato" w:cs="Calibri"/>
+          <w:b/>
+          <w:bCs/>
+          <w:color w:val="2D3B45"/>
+          <w:sz w:val="28"/>
+          <w:szCs w:val="28"/>
+        </w:rPr>
+        <w:t>Toplantı</w:t>
+      </w:r>
+      <w:proofErr w:type="spellEnd"/>
+    </w:p>
+    <w:p>
+      <w:pPr>
+        <w:pStyle w:val="Body"/>
+        <w:shd w:val="clear" w:color="auto" w:fill="F5F5F5"/>
+        <w:rPr>
+          <w:rFonts w:ascii="Lato" w:eastAsia="Lato" w:hAnsi="Lato" w:cs="Calibri"/>
+          <w:b/>
+          <w:bCs/>
+          <w:color w:val="2D3B45"/>
+          <w:sz w:val="28"/>
+          <w:szCs w:val="28"/>
+        </w:rPr>
+      </w:pPr>
+    </w:p>
+    <w:p>
+      <w:pPr>
+        <w:pStyle w:val="Body"/>
+        <w:shd w:val="clear" w:color="auto" w:fill="F5F5F5"/>
+        <w:rPr>
+          <w:rFonts w:ascii="Lato" w:eastAsia="Lato" w:hAnsi="Lato" w:cs="Calibri"/>
+          <w:b/>
+          <w:bCs/>
+          <w:color w:val="2D3B45"/>
+          <w:sz w:val="28"/>
+          <w:szCs w:val="28"/>
+        </w:rPr>
+      </w:pPr>
+      <w:r>
+        <w:rPr>
+          <w:rFonts w:ascii="Lato" w:eastAsia="Lato" w:hAnsi="Lato" w:cs="Calibri"/>
+          <w:b/>
+          <w:bCs/>
+          <w:noProof/>
+          <w:color w:val="2D3B45"/>
+          <w:sz w:val="28"/>
+          <w:szCs w:val="28"/>
+        </w:rPr>
+        <w:drawing>
+          <wp:inline distT="0" distB="0" distL="0" distR="0" wp14:anchorId="769B00DA" wp14:editId="6A1005A9">
+            <wp:extent cx="5615940" cy="1417320"/>
+            <wp:effectExtent l="0" t="0" r="3810" b="0"/>
+            <wp:docPr id="13" name="Resim 13"/>
+            <wp:cNvGraphicFramePr>
+              <a:graphicFrameLocks xmlns:a="http://schemas.openxmlformats.org/drawingml/2006/main" noChangeAspect="1"/>
+            </wp:cNvGraphicFramePr>
+            <a:graphic xmlns:a="http://schemas.openxmlformats.org/drawingml/2006/main">
+              <a:graphicData uri="http://schemas.openxmlformats.org/drawingml/2006/picture">
+                <pic:pic xmlns:pic="http://schemas.openxmlformats.org/drawingml/2006/picture">
+                  <pic:nvPicPr>
+                    <pic:cNvPr id="0" name="Picture 5"/>
+                    <pic:cNvPicPr>
+                      <a:picLocks noChangeAspect="1" noChangeArrowheads="1"/>
+                    </pic:cNvPicPr>
+                  </pic:nvPicPr>
+                  <pic:blipFill>
+                    <a:blip r:embed="rId19">
+                      <a:extLst>
+                        <a:ext uri="{28A0092B-C50C-407E-A947-70E740481C1C}">
+                          <a14:useLocalDpi xmlns:a14="http://schemas.microsoft.com/office/drawing/2010/main" val="0"/>
+                        </a:ext>
+                      </a:extLst>
+                    </a:blip>
+                    <a:srcRect/>
+                    <a:stretch>
+                      <a:fillRect/>
+                    </a:stretch>
+                  </pic:blipFill>
+                  <pic:spPr bwMode="auto">
+                    <a:xfrm>
+                      <a:off x="0" y="0"/>
+                      <a:ext cx="5615940" cy="1417320"/>
+                    </a:xfrm>
+                    <a:prstGeom prst="rect">
+                      <a:avLst/>
+                    </a:prstGeom>
+                    <a:noFill/>
+                    <a:ln>
+                      <a:noFill/>
+                    </a:ln>
+                  </pic:spPr>
+                </pic:pic>
+              </a:graphicData>
+            </a:graphic>
+          </wp:inline>
+        </w:drawing>
+      </w:r>
+    </w:p>
+    <w:p>
+      <w:pPr>
+        <w:pStyle w:val="Body"/>
+        <w:shd w:val="clear" w:color="auto" w:fill="F5F5F5"/>
+        <w:rPr>
+          <w:rFonts w:ascii="Calibri" w:eastAsia="Lato" w:hAnsi="Calibri" w:cs="Calibri"/>
+          <w:b/>
+          <w:bCs/>
+          <w:color w:val="2D3B45"/>
+        </w:rPr>
+      </w:pPr>
+    </w:p>
+    <w:p>
+      <w:pPr>
+        <w:pStyle w:val="Body"/>
+        <w:shd w:val="clear" w:color="auto" w:fill="F5F5F5"/>
+        <w:rPr>
+          <w:rFonts w:ascii="Calibri" w:eastAsia="Lato" w:hAnsi="Calibri" w:cs="Calibri"/>
+          <w:b/>
+          <w:bCs/>
+          <w:color w:val="2D3B45"/>
+        </w:rPr>
+      </w:pPr>
+      <w:r>
+        <w:rPr>
+          <w:rFonts w:ascii="Calibri" w:eastAsia="Lato" w:hAnsi="Calibri" w:cs="Calibri"/>
+          <w:b/>
+          <w:bCs/>
+          <w:color w:val="2D3B45"/>
+        </w:rPr>
+        <w:t xml:space="preserve">Discord </w:t>
+      </w:r>
+      <w:proofErr w:type="spellStart"/>
+      <w:r>
+        <w:rPr>
+          <w:rFonts w:ascii="Calibri" w:eastAsia="Lato" w:hAnsi="Calibri" w:cs="Calibri"/>
+          <w:b/>
+          <w:bCs/>
+          <w:color w:val="2D3B45"/>
+        </w:rPr>
+        <w:t>üzerinden</w:t>
+      </w:r>
+      <w:proofErr w:type="spellEnd"/>
+      <w:r>
+        <w:rPr>
+          <w:rFonts w:ascii="Calibri" w:eastAsia="Lato" w:hAnsi="Calibri" w:cs="Calibri"/>
+          <w:b/>
+          <w:bCs/>
+          <w:color w:val="2D3B45"/>
+        </w:rPr>
+        <w:t xml:space="preserve"> </w:t>
+      </w:r>
+      <w:proofErr w:type="spellStart"/>
+      <w:r>
+        <w:rPr>
+          <w:rFonts w:ascii="Calibri" w:eastAsia="Lato" w:hAnsi="Calibri" w:cs="Calibri"/>
+          <w:b/>
+          <w:bCs/>
+          <w:color w:val="2D3B45"/>
+        </w:rPr>
+        <w:t>gerçekleştirilen</w:t>
+      </w:r>
+      <w:proofErr w:type="spellEnd"/>
+      <w:r>
+        <w:rPr>
+          <w:rFonts w:ascii="Calibri" w:eastAsia="Lato" w:hAnsi="Calibri" w:cs="Calibri"/>
+          <w:b/>
+          <w:bCs/>
+          <w:color w:val="2D3B45"/>
+        </w:rPr>
+        <w:t xml:space="preserve"> </w:t>
+      </w:r>
+      <w:proofErr w:type="spellStart"/>
+      <w:r>
+        <w:rPr>
+          <w:rFonts w:ascii="Calibri" w:eastAsia="Lato" w:hAnsi="Calibri" w:cs="Calibri"/>
+          <w:b/>
+          <w:bCs/>
+          <w:color w:val="2D3B45"/>
+        </w:rPr>
+        <w:t>toplantıda</w:t>
+      </w:r>
+      <w:proofErr w:type="spellEnd"/>
+      <w:r>
+        <w:rPr>
+          <w:rFonts w:ascii="Calibri" w:eastAsia="Lato" w:hAnsi="Calibri" w:cs="Calibri"/>
+          <w:b/>
+          <w:bCs/>
+          <w:color w:val="2D3B45"/>
+        </w:rPr>
+        <w:t xml:space="preserve"> </w:t>
+      </w:r>
+      <w:proofErr w:type="spellStart"/>
+      <w:r>
+        <w:rPr>
+          <w:rFonts w:ascii="Calibri" w:eastAsia="Lato" w:hAnsi="Calibri" w:cs="Calibri"/>
+          <w:b/>
+          <w:bCs/>
+          <w:color w:val="2D3B45"/>
+        </w:rPr>
+        <w:t>oyun</w:t>
+      </w:r>
+      <w:proofErr w:type="spellEnd"/>
+      <w:r>
+        <w:rPr>
+          <w:rFonts w:ascii="Calibri" w:eastAsia="Lato" w:hAnsi="Calibri" w:cs="Calibri"/>
+          <w:b/>
+          <w:bCs/>
+          <w:color w:val="2D3B45"/>
+        </w:rPr>
+        <w:t xml:space="preserve"> </w:t>
+      </w:r>
+      <w:proofErr w:type="spellStart"/>
+      <w:r>
+        <w:rPr>
+          <w:rFonts w:ascii="Calibri" w:eastAsia="Lato" w:hAnsi="Calibri" w:cs="Calibri"/>
+          <w:b/>
+          <w:bCs/>
+          <w:color w:val="2D3B45"/>
+        </w:rPr>
+        <w:t>yapısı</w:t>
+      </w:r>
+      <w:proofErr w:type="spellEnd"/>
+      <w:r>
+        <w:rPr>
+          <w:rFonts w:ascii="Calibri" w:eastAsia="Lato" w:hAnsi="Calibri" w:cs="Calibri"/>
+          <w:b/>
+          <w:bCs/>
+          <w:color w:val="2D3B45"/>
+        </w:rPr>
+        <w:t xml:space="preserve"> </w:t>
+      </w:r>
+      <w:proofErr w:type="spellStart"/>
+      <w:r>
+        <w:rPr>
+          <w:rFonts w:ascii="Calibri" w:eastAsia="Lato" w:hAnsi="Calibri" w:cs="Calibri"/>
+          <w:b/>
+          <w:bCs/>
+          <w:color w:val="2D3B45"/>
+        </w:rPr>
+        <w:t>ve</w:t>
+      </w:r>
+      <w:proofErr w:type="spellEnd"/>
+      <w:r>
+        <w:rPr>
+          <w:rFonts w:ascii="Calibri" w:eastAsia="Lato" w:hAnsi="Calibri" w:cs="Calibri"/>
+          <w:b/>
+          <w:bCs/>
+          <w:color w:val="2D3B45"/>
+        </w:rPr>
+        <w:t xml:space="preserve"> </w:t>
+      </w:r>
+      <w:proofErr w:type="spellStart"/>
+      <w:r>
+        <w:rPr>
+          <w:rFonts w:ascii="Calibri" w:eastAsia="Lato" w:hAnsi="Calibri" w:cs="Calibri"/>
+          <w:b/>
+          <w:bCs/>
+          <w:color w:val="2D3B45"/>
+        </w:rPr>
+        <w:t>kodlar</w:t>
+      </w:r>
+      <w:proofErr w:type="spellEnd"/>
+      <w:r>
+        <w:rPr>
+          <w:rFonts w:ascii="Calibri" w:eastAsia="Lato" w:hAnsi="Calibri" w:cs="Calibri"/>
+          <w:b/>
+          <w:bCs/>
+          <w:color w:val="2D3B45"/>
+        </w:rPr>
+        <w:t xml:space="preserve"> </w:t>
+      </w:r>
+      <w:proofErr w:type="spellStart"/>
+      <w:r>
+        <w:rPr>
+          <w:rFonts w:ascii="Calibri" w:eastAsia="Lato" w:hAnsi="Calibri" w:cs="Calibri"/>
+          <w:b/>
+          <w:bCs/>
+          <w:color w:val="2D3B45"/>
+        </w:rPr>
+        <w:t>incelendi</w:t>
+      </w:r>
+      <w:proofErr w:type="spellEnd"/>
+      <w:r>
+        <w:rPr>
+          <w:rFonts w:ascii="Calibri" w:eastAsia="Lato" w:hAnsi="Calibri" w:cs="Calibri"/>
+          <w:b/>
+          <w:bCs/>
+          <w:color w:val="2D3B45"/>
+        </w:rPr>
+        <w:t xml:space="preserve">, </w:t>
+      </w:r>
+      <w:proofErr w:type="spellStart"/>
+      <w:r>
+        <w:rPr>
+          <w:rFonts w:ascii="Calibri" w:eastAsia="Lato" w:hAnsi="Calibri" w:cs="Calibri"/>
+          <w:b/>
+          <w:bCs/>
+          <w:color w:val="2D3B45"/>
+        </w:rPr>
+        <w:t>proje</w:t>
+      </w:r>
+      <w:proofErr w:type="spellEnd"/>
+      <w:r>
+        <w:rPr>
+          <w:rFonts w:ascii="Calibri" w:eastAsia="Lato" w:hAnsi="Calibri" w:cs="Calibri"/>
+          <w:b/>
+          <w:bCs/>
+          <w:color w:val="2D3B45"/>
+        </w:rPr>
+        <w:t xml:space="preserve"> </w:t>
+      </w:r>
+      <w:proofErr w:type="spellStart"/>
+      <w:r>
+        <w:rPr>
+          <w:rFonts w:ascii="Calibri" w:eastAsia="Lato" w:hAnsi="Calibri" w:cs="Calibri"/>
+          <w:b/>
+          <w:bCs/>
+          <w:color w:val="2D3B45"/>
+        </w:rPr>
+        <w:t>üzerine</w:t>
+      </w:r>
+      <w:proofErr w:type="spellEnd"/>
+      <w:r>
+        <w:rPr>
+          <w:rFonts w:ascii="Calibri" w:eastAsia="Lato" w:hAnsi="Calibri" w:cs="Calibri"/>
+          <w:b/>
+          <w:bCs/>
+          <w:color w:val="2D3B45"/>
+        </w:rPr>
+        <w:t xml:space="preserve"> </w:t>
+      </w:r>
+      <w:proofErr w:type="spellStart"/>
+      <w:r>
+        <w:rPr>
+          <w:rFonts w:ascii="Calibri" w:eastAsia="Lato" w:hAnsi="Calibri" w:cs="Calibri"/>
+          <w:b/>
+          <w:bCs/>
+          <w:color w:val="2D3B45"/>
+        </w:rPr>
+        <w:t>kritik</w:t>
+      </w:r>
+      <w:proofErr w:type="spellEnd"/>
+      <w:r>
+        <w:rPr>
+          <w:rFonts w:ascii="Calibri" w:eastAsia="Lato" w:hAnsi="Calibri" w:cs="Calibri"/>
+          <w:b/>
+          <w:bCs/>
+          <w:color w:val="2D3B45"/>
+        </w:rPr>
+        <w:t xml:space="preserve"> </w:t>
+      </w:r>
+      <w:proofErr w:type="spellStart"/>
+      <w:r>
+        <w:rPr>
+          <w:rFonts w:ascii="Calibri" w:eastAsia="Lato" w:hAnsi="Calibri" w:cs="Calibri"/>
+          <w:b/>
+          <w:bCs/>
+          <w:color w:val="2D3B45"/>
+        </w:rPr>
+        <w:t>yapıldı</w:t>
+      </w:r>
+      <w:proofErr w:type="spellEnd"/>
+      <w:r>
+        <w:rPr>
+          <w:rFonts w:ascii="Calibri" w:eastAsia="Lato" w:hAnsi="Calibri" w:cs="Calibri"/>
+          <w:b/>
+          <w:bCs/>
+          <w:color w:val="2D3B45"/>
+        </w:rPr>
+        <w:t xml:space="preserve"> </w:t>
+      </w:r>
+      <w:proofErr w:type="spellStart"/>
+      <w:r>
+        <w:rPr>
+          <w:rFonts w:ascii="Calibri" w:eastAsia="Lato" w:hAnsi="Calibri" w:cs="Calibri"/>
+          <w:b/>
+          <w:bCs/>
+          <w:color w:val="2D3B45"/>
+        </w:rPr>
+        <w:t>ve</w:t>
+      </w:r>
+      <w:proofErr w:type="spellEnd"/>
+      <w:r>
+        <w:rPr>
+          <w:rFonts w:ascii="Calibri" w:eastAsia="Lato" w:hAnsi="Calibri" w:cs="Calibri"/>
+          <w:b/>
+          <w:bCs/>
+          <w:color w:val="2D3B45"/>
+        </w:rPr>
+        <w:t xml:space="preserve"> 2-3. </w:t>
+      </w:r>
+      <w:proofErr w:type="spellStart"/>
+      <w:r>
+        <w:rPr>
+          <w:rFonts w:ascii="Calibri" w:eastAsia="Lato" w:hAnsi="Calibri" w:cs="Calibri"/>
+          <w:b/>
+          <w:bCs/>
+          <w:color w:val="2D3B45"/>
+        </w:rPr>
+        <w:t>l</w:t>
+      </w:r>
+      <w:r>
+        <w:rPr>
+          <w:rFonts w:ascii="Calibri" w:eastAsia="Lato" w:hAnsi="Calibri" w:cs="Calibri"/>
+          <w:b/>
+          <w:bCs/>
+          <w:color w:val="2D3B45"/>
+        </w:rPr>
+        <w:t>evellar</w:t>
+      </w:r>
+      <w:proofErr w:type="spellEnd"/>
+      <w:r>
+        <w:rPr>
+          <w:rFonts w:ascii="Calibri" w:eastAsia="Lato" w:hAnsi="Calibri" w:cs="Calibri"/>
+          <w:b/>
+          <w:bCs/>
+          <w:color w:val="2D3B45"/>
+        </w:rPr>
+        <w:t xml:space="preserve"> </w:t>
+      </w:r>
+      <w:proofErr w:type="spellStart"/>
+      <w:r>
+        <w:rPr>
+          <w:rFonts w:ascii="Calibri" w:eastAsia="Lato" w:hAnsi="Calibri" w:cs="Calibri"/>
+          <w:b/>
+          <w:bCs/>
+          <w:color w:val="2D3B45"/>
+        </w:rPr>
+        <w:t>için</w:t>
+      </w:r>
+      <w:proofErr w:type="spellEnd"/>
+      <w:r>
+        <w:rPr>
+          <w:rFonts w:ascii="Calibri" w:eastAsia="Lato" w:hAnsi="Calibri" w:cs="Calibri"/>
+          <w:b/>
+          <w:bCs/>
+          <w:color w:val="2D3B45"/>
+        </w:rPr>
+        <w:t xml:space="preserve"> </w:t>
+      </w:r>
+      <w:proofErr w:type="spellStart"/>
+      <w:r>
+        <w:rPr>
+          <w:rFonts w:ascii="Calibri" w:eastAsia="Lato" w:hAnsi="Calibri" w:cs="Calibri"/>
+          <w:b/>
+          <w:bCs/>
+          <w:color w:val="2D3B45"/>
+        </w:rPr>
+        <w:t>kararlar</w:t>
+      </w:r>
+      <w:proofErr w:type="spellEnd"/>
+      <w:r>
+        <w:rPr>
+          <w:rFonts w:ascii="Calibri" w:eastAsia="Lato" w:hAnsi="Calibri" w:cs="Calibri"/>
+          <w:b/>
+          <w:bCs/>
+          <w:color w:val="2D3B45"/>
+        </w:rPr>
+        <w:t xml:space="preserve"> </w:t>
+      </w:r>
+      <w:proofErr w:type="spellStart"/>
+      <w:r>
+        <w:rPr>
+          <w:rFonts w:ascii="Calibri" w:eastAsia="Lato" w:hAnsi="Calibri" w:cs="Calibri"/>
+          <w:b/>
+          <w:bCs/>
+          <w:color w:val="2D3B45"/>
+        </w:rPr>
+        <w:t>alındı</w:t>
+      </w:r>
+      <w:proofErr w:type="spellEnd"/>
+      <w:r>
+        <w:rPr>
+          <w:rFonts w:ascii="Calibri" w:eastAsia="Lato" w:hAnsi="Calibri" w:cs="Calibri"/>
+          <w:b/>
+          <w:bCs/>
+          <w:color w:val="2D3B45"/>
+        </w:rPr>
+        <w:t>.</w:t>
+      </w:r>
+    </w:p>
+    <w:p>
+      <w:pPr>
+        <w:pStyle w:val="Body"/>
+        <w:shd w:val="clear" w:color="auto" w:fill="F5F5F5"/>
+        <w:rPr>
+          <w:rFonts w:ascii="Calibri" w:eastAsia="Lato" w:hAnsi="Calibri" w:cs="Calibri"/>
+          <w:b/>
+          <w:bCs/>
+          <w:color w:val="2D3B45"/>
+        </w:rPr>
+      </w:pPr>
+    </w:p>
+    <w:p>
+      <w:pPr>
+        <w:pStyle w:val="Body"/>
+        <w:shd w:val="clear" w:color="auto" w:fill="F5F5F5"/>
+        <w:rPr>
+          <w:rFonts w:ascii="Calibri" w:eastAsia="Lato" w:hAnsi="Calibri" w:cs="Calibri"/>
+          <w:b/>
+          <w:bCs/>
+          <w:color w:val="2D3B45"/>
+        </w:rPr>
+      </w:pPr>
+    </w:p>
+    <w:p>
+      <w:pPr>
+        <w:pStyle w:val="Body"/>
+        <w:shd w:val="clear" w:color="auto" w:fill="F5F5F5"/>
+        <w:rPr>
+          <w:rFonts w:ascii="Calibri" w:eastAsia="Lato" w:hAnsi="Calibri" w:cs="Calibri"/>
+          <w:b/>
+          <w:bCs/>
+          <w:color w:val="2D3B45"/>
+        </w:rPr>
+      </w:pPr>
+    </w:p>
+    <w:p>
+      <w:pPr>
+        <w:pStyle w:val="Body"/>
+        <w:shd w:val="clear" w:color="auto" w:fill="F5F5F5"/>
+        <w:rPr>
+          <w:rFonts w:ascii="Calibri" w:eastAsia="Lato" w:hAnsi="Calibri" w:cs="Calibri"/>
+          <w:b/>
+          <w:bCs/>
+          <w:color w:val="2D3B45"/>
+        </w:rPr>
+      </w:pPr>
+    </w:p>
+    <w:p>
+      <w:pPr>
+        <w:pStyle w:val="Body"/>
+        <w:shd w:val="clear" w:color="auto" w:fill="F5F5F5"/>
+        <w:rPr>
+          <w:rFonts w:ascii="Calibri" w:eastAsia="Lato" w:hAnsi="Calibri" w:cs="Calibri"/>
+          <w:b/>
+          <w:bCs/>
+          <w:color w:val="2D3B45"/>
+        </w:rPr>
+      </w:pPr>
+      <w:r>
+        <w:rPr>
+          <w:rFonts w:ascii="Calibri" w:eastAsia="Lato" w:hAnsi="Calibri" w:cs="Calibri"/>
+          <w:b/>
+          <w:bCs/>
+          <w:color w:val="2D3B45"/>
+        </w:rPr>
+        <w:t xml:space="preserve"> </w:t>
+      </w:r>
+    </w:p>
+    <w:p>
+      <w:pPr>
+        <w:pStyle w:val="Body"/>
+        <w:shd w:val="clear" w:color="auto" w:fill="F5F5F5"/>
+        <w:rPr>
+          <w:rFonts w:ascii="Lato" w:eastAsia="Lato" w:hAnsi="Lato" w:cs="Calibri"/>
+          <w:b/>
+          <w:bCs/>
+          <w:color w:val="2D3B45"/>
+          <w:sz w:val="28"/>
+          <w:szCs w:val="28"/>
+        </w:rPr>
+      </w:pPr>
+      <w:r>
+        <w:rPr>
+          <w:rFonts w:ascii="Lato" w:eastAsia="Lato" w:hAnsi="Lato" w:cs="Calibri"/>
+          <w:b/>
+          <w:bCs/>
+          <w:color w:val="2D3B45"/>
+          <w:sz w:val="28"/>
+          <w:szCs w:val="28"/>
+        </w:rPr>
+        <w:lastRenderedPageBreak/>
+        <w:t>06</w:t>
+      </w:r>
+      <w:r>
+        <w:rPr>
+          <w:rFonts w:ascii="Lato" w:eastAsia="Lato" w:hAnsi="Lato" w:cs="Calibri"/>
+          <w:b/>
+          <w:bCs/>
+          <w:color w:val="2D3B45"/>
+          <w:sz w:val="28"/>
+          <w:szCs w:val="28"/>
+        </w:rPr>
+        <w:t>.0</w:t>
+      </w:r>
+      <w:r>
+        <w:rPr>
+          <w:rFonts w:ascii="Lato" w:eastAsia="Lato" w:hAnsi="Lato" w:cs="Calibri"/>
+          <w:b/>
+          <w:bCs/>
+          <w:color w:val="2D3B45"/>
+          <w:sz w:val="28"/>
+          <w:szCs w:val="28"/>
+        </w:rPr>
+        <w:t>6</w:t>
+      </w:r>
+      <w:r>
+        <w:rPr>
+          <w:rFonts w:ascii="Lato" w:eastAsia="Lato" w:hAnsi="Lato" w:cs="Calibri"/>
+          <w:b/>
+          <w:bCs/>
+          <w:color w:val="2D3B45"/>
+          <w:sz w:val="28"/>
+          <w:szCs w:val="28"/>
+        </w:rPr>
+        <w:t xml:space="preserve">.22 – </w:t>
+      </w:r>
+      <w:r>
+        <w:rPr>
+          <w:rFonts w:ascii="Lato" w:eastAsia="Lato" w:hAnsi="Lato" w:cs="Calibri"/>
+          <w:b/>
+          <w:bCs/>
+          <w:color w:val="2D3B45"/>
+          <w:sz w:val="28"/>
+          <w:szCs w:val="28"/>
+        </w:rPr>
+        <w:t>3</w:t>
+      </w:r>
+      <w:r>
+        <w:rPr>
+          <w:rFonts w:ascii="Lato" w:eastAsia="Lato" w:hAnsi="Lato" w:cs="Calibri"/>
+          <w:b/>
+          <w:bCs/>
+          <w:color w:val="2D3B45"/>
+          <w:sz w:val="28"/>
+          <w:szCs w:val="28"/>
+        </w:rPr>
+        <w:t xml:space="preserve">. Sprint </w:t>
+      </w:r>
+      <w:proofErr w:type="spellStart"/>
+      <w:r>
+        <w:rPr>
+          <w:rFonts w:ascii="Lato" w:eastAsia="Lato" w:hAnsi="Lato" w:cs="Calibri"/>
+          <w:b/>
+          <w:bCs/>
+          <w:color w:val="2D3B45"/>
+          <w:sz w:val="28"/>
+          <w:szCs w:val="28"/>
+        </w:rPr>
+        <w:t>Dördüncü</w:t>
+      </w:r>
+      <w:proofErr w:type="spellEnd"/>
+      <w:r>
+        <w:rPr>
+          <w:rFonts w:ascii="Lato" w:eastAsia="Lato" w:hAnsi="Lato" w:cs="Calibri"/>
+          <w:b/>
+          <w:bCs/>
+          <w:color w:val="2D3B45"/>
+          <w:sz w:val="28"/>
+          <w:szCs w:val="28"/>
+        </w:rPr>
+        <w:t xml:space="preserve"> </w:t>
+      </w:r>
+      <w:proofErr w:type="spellStart"/>
+      <w:r>
+        <w:rPr>
+          <w:rFonts w:ascii="Lato" w:eastAsia="Lato" w:hAnsi="Lato" w:cs="Calibri"/>
+          <w:b/>
+          <w:bCs/>
+          <w:color w:val="2D3B45"/>
+          <w:sz w:val="28"/>
+          <w:szCs w:val="28"/>
+        </w:rPr>
+        <w:t>Toplantı</w:t>
+      </w:r>
+      <w:proofErr w:type="spellEnd"/>
+    </w:p>
+    <w:p>
+      <w:pPr>
+        <w:pStyle w:val="Body"/>
+        <w:shd w:val="clear" w:color="auto" w:fill="F5F5F5"/>
+        <w:rPr>
+          <w:rFonts w:ascii="Lato" w:eastAsia="Lato" w:hAnsi="Lato" w:cs="Calibri"/>
+          <w:b/>
+          <w:bCs/>
+          <w:color w:val="2D3B45"/>
+          <w:sz w:val="28"/>
+          <w:szCs w:val="28"/>
+        </w:rPr>
+      </w:pPr>
+    </w:p>
+    <w:p>
+      <w:pPr>
+        <w:pStyle w:val="Body"/>
+        <w:shd w:val="clear" w:color="auto" w:fill="F5F5F5"/>
+        <w:rPr>
+          <w:rFonts w:ascii="Lato" w:eastAsia="Lato" w:hAnsi="Lato" w:cs="Calibri"/>
+          <w:b/>
+          <w:bCs/>
+          <w:color w:val="2D3B45"/>
+          <w:sz w:val="28"/>
+          <w:szCs w:val="28"/>
+        </w:rPr>
+      </w:pPr>
+      <w:r>
+        <w:rPr>
+          <w:rFonts w:ascii="Lato" w:eastAsia="Lato" w:hAnsi="Lato" w:cs="Calibri"/>
+          <w:b/>
+          <w:bCs/>
+          <w:noProof/>
+          <w:color w:val="2D3B45"/>
+          <w:sz w:val="28"/>
+          <w:szCs w:val="28"/>
+        </w:rPr>
+        <w:drawing>
+          <wp:inline distT="0" distB="0" distL="0" distR="0" wp14:anchorId="1C7F49A8" wp14:editId="4A7F0A71">
+            <wp:extent cx="2217420" cy="3442389"/>
+            <wp:effectExtent l="0" t="0" r="0" b="5715"/>
+            <wp:docPr id="14" name="Resim 14"/>
+            <wp:cNvGraphicFramePr>
+              <a:graphicFrameLocks xmlns:a="http://schemas.openxmlformats.org/drawingml/2006/main" noChangeAspect="1"/>
+            </wp:cNvGraphicFramePr>
+            <a:graphic xmlns:a="http://schemas.openxmlformats.org/drawingml/2006/main">
+              <a:graphicData uri="http://schemas.openxmlformats.org/drawingml/2006/picture">
+                <pic:pic xmlns:pic="http://schemas.openxmlformats.org/drawingml/2006/picture">
+                  <pic:nvPicPr>
+                    <pic:cNvPr id="0" name="Picture 6"/>
+                    <pic:cNvPicPr>
+                      <a:picLocks noChangeAspect="1" noChangeArrowheads="1"/>
+                    </pic:cNvPicPr>
+                  </pic:nvPicPr>
+                  <pic:blipFill>
+                    <a:blip r:embed="rId20" cstate="print">
+                      <a:extLst>
+                        <a:ext uri="{28A0092B-C50C-407E-A947-70E740481C1C}">
+                          <a14:useLocalDpi xmlns:a14="http://schemas.microsoft.com/office/drawing/2010/main" val="0"/>
+                        </a:ext>
+                      </a:extLst>
+                    </a:blip>
+                    <a:srcRect/>
+                    <a:stretch>
+                      <a:fillRect/>
+                    </a:stretch>
+                  </pic:blipFill>
+                  <pic:spPr bwMode="auto">
+                    <a:xfrm>
+                      <a:off x="0" y="0"/>
+                      <a:ext cx="2227650" cy="3458270"/>
+                    </a:xfrm>
+                    <a:prstGeom prst="rect">
+                      <a:avLst/>
+                    </a:prstGeom>
+                    <a:noFill/>
+                    <a:ln>
+                      <a:noFill/>
+                    </a:ln>
+                  </pic:spPr>
+                </pic:pic>
+              </a:graphicData>
+            </a:graphic>
+          </wp:inline>
+        </w:drawing>
+      </w:r>
+      <w:r>
+        <w:rPr>
+          <w:rFonts w:ascii="Lato" w:eastAsia="Lato" w:hAnsi="Lato" w:cs="Calibri"/>
+          <w:b/>
+          <w:bCs/>
+          <w:noProof/>
+          <w:color w:val="2D3B45"/>
+          <w:sz w:val="28"/>
+          <w:szCs w:val="28"/>
+        </w:rPr>
+        <w:drawing>
+          <wp:inline distT="0" distB="0" distL="0" distR="0" wp14:anchorId="1AE25B27" wp14:editId="2B717861">
+            <wp:extent cx="2034540" cy="3443944"/>
+            <wp:effectExtent l="0" t="0" r="3810" b="4445"/>
+            <wp:docPr id="15" name="Resim 15"/>
+            <wp:cNvGraphicFramePr>
+              <a:graphicFrameLocks xmlns:a="http://schemas.openxmlformats.org/drawingml/2006/main" noChangeAspect="1"/>
+            </wp:cNvGraphicFramePr>
+            <a:graphic xmlns:a="http://schemas.openxmlformats.org/drawingml/2006/main">
+              <a:graphicData uri="http://schemas.openxmlformats.org/drawingml/2006/picture">
+                <pic:pic xmlns:pic="http://schemas.openxmlformats.org/drawingml/2006/picture">
+                  <pic:nvPicPr>
+                    <pic:cNvPr id="0" name="Picture 7"/>
+                    <pic:cNvPicPr>
+                      <a:picLocks noChangeAspect="1" noChangeArrowheads="1"/>
+                    </pic:cNvPicPr>
+                  </pic:nvPicPr>
+                  <pic:blipFill>
+                    <a:blip r:embed="rId21" cstate="print">
+                      <a:extLst>
+                        <a:ext uri="{28A0092B-C50C-407E-A947-70E740481C1C}">
+                          <a14:useLocalDpi xmlns:a14="http://schemas.microsoft.com/office/drawing/2010/main" val="0"/>
+                        </a:ext>
+                      </a:extLst>
+                    </a:blip>
+                    <a:srcRect/>
+                    <a:stretch>
+                      <a:fillRect/>
+                    </a:stretch>
+                  </pic:blipFill>
+                  <pic:spPr bwMode="auto">
+                    <a:xfrm>
+                      <a:off x="0" y="0"/>
+                      <a:ext cx="2047404" cy="3465719"/>
+                    </a:xfrm>
+                    <a:prstGeom prst="rect">
+                      <a:avLst/>
+                    </a:prstGeom>
+                    <a:noFill/>
+                    <a:ln>
+                      <a:noFill/>
+                    </a:ln>
+                  </pic:spPr>
+                </pic:pic>
+              </a:graphicData>
+            </a:graphic>
+          </wp:inline>
+        </w:drawing>
+      </w:r>
+      <w:r>
+        <w:rPr>
+          <w:rFonts w:ascii="Lato" w:eastAsia="Lato" w:hAnsi="Lato" w:cs="Calibri"/>
+          <w:b/>
+          <w:bCs/>
+          <w:noProof/>
+          <w:color w:val="2D3B45"/>
+          <w:sz w:val="28"/>
+          <w:szCs w:val="28"/>
+        </w:rPr>
+        <w:drawing>
+          <wp:inline distT="0" distB="0" distL="0" distR="0" wp14:anchorId="18499654" wp14:editId="1DDBC5EB">
+            <wp:extent cx="2209800" cy="3245815"/>
+            <wp:effectExtent l="0" t="0" r="0" b="0"/>
+            <wp:docPr id="16" name="Resim 16"/>
+            <wp:cNvGraphicFramePr>
+              <a:graphicFrameLocks xmlns:a="http://schemas.openxmlformats.org/drawingml/2006/main" noChangeAspect="1"/>
+            </wp:cNvGraphicFramePr>
+            <a:graphic xmlns:a="http://schemas.openxmlformats.org/drawingml/2006/main">
+              <a:graphicData uri="http://schemas.openxmlformats.org/drawingml/2006/picture">
+                <pic:pic xmlns:pic="http://schemas.openxmlformats.org/drawingml/2006/picture">
+                  <pic:nvPicPr>
+                    <pic:cNvPr id="0" name="Picture 8"/>
+                    <pic:cNvPicPr>
+                      <a:picLocks noChangeAspect="1" noChangeArrowheads="1"/>
+                    </pic:cNvPicPr>
+                  </pic:nvPicPr>
+                  <pic:blipFill>
+                    <a:blip r:embed="rId22" cstate="print">
+                      <a:extLst>
+                        <a:ext uri="{28A0092B-C50C-407E-A947-70E740481C1C}">
+                          <a14:useLocalDpi xmlns:a14="http://schemas.microsoft.com/office/drawing/2010/main" val="0"/>
+                        </a:ext>
+                      </a:extLst>
+                    </a:blip>
+                    <a:srcRect/>
+                    <a:stretch>
+                      <a:fillRect/>
+                    </a:stretch>
+                  </pic:blipFill>
+                  <pic:spPr bwMode="auto">
+                    <a:xfrm>
+                      <a:off x="0" y="0"/>
+                      <a:ext cx="2216334" cy="3255413"/>
+                    </a:xfrm>
+                    <a:prstGeom prst="rect">
+                      <a:avLst/>
+                    </a:prstGeom>
+                    <a:noFill/>
+                    <a:ln>
+                      <a:noFill/>
+                    </a:ln>
+                  </pic:spPr>
+                </pic:pic>
+              </a:graphicData>
+            </a:graphic>
+          </wp:inline>
+        </w:drawing>
+      </w:r>
+    </w:p>
+    <w:p>
+      <w:pPr>
+        <w:pStyle w:val="Body"/>
+        <w:shd w:val="clear" w:color="auto" w:fill="F5F5F5"/>
+        <w:rPr>
+          <w:rFonts w:ascii="Lato" w:eastAsia="Lato" w:hAnsi="Lato" w:cs="Calibri"/>
+          <w:b/>
+          <w:bCs/>
+          <w:color w:val="2D3B45"/>
+          <w:sz w:val="28"/>
+          <w:szCs w:val="28"/>
+        </w:rPr>
+      </w:pPr>
+    </w:p>
+    <w:p>
+      <w:pPr>
+        <w:pStyle w:val="Body"/>
+        <w:shd w:val="clear" w:color="auto" w:fill="F5F5F5"/>
+        <w:rPr>
+          <w:rFonts w:ascii="Calibri" w:eastAsia="Lato" w:hAnsi="Calibri" w:cs="Calibri"/>
+          <w:b/>
+          <w:bCs/>
+          <w:color w:val="2D3B45"/>
+        </w:rPr>
+      </w:pPr>
+    </w:p>
+    <w:p>
+      <w:pPr>
+        <w:pStyle w:val="Body"/>
+        <w:shd w:val="clear" w:color="auto" w:fill="F5F5F5"/>
+        <w:rPr>
+          <w:rFonts w:ascii="Calibri" w:eastAsia="Lato" w:hAnsi="Calibri" w:cs="Calibri"/>
+          <w:b/>
+          <w:bCs/>
+          <w:color w:val="2D3B45"/>
+        </w:rPr>
+      </w:pPr>
+      <w:proofErr w:type="spellStart"/>
+      <w:r>
+        <w:rPr>
+          <w:rFonts w:ascii="Calibri" w:eastAsia="Lato" w:hAnsi="Calibri" w:cs="Calibri"/>
+          <w:b/>
+          <w:bCs/>
+          <w:color w:val="2D3B45"/>
+        </w:rPr>
+        <w:t>Takım</w:t>
+      </w:r>
+      <w:proofErr w:type="spellEnd"/>
+      <w:r>
+        <w:rPr>
+          <w:rFonts w:ascii="Calibri" w:eastAsia="Lato" w:hAnsi="Calibri" w:cs="Calibri"/>
+          <w:b/>
+          <w:bCs/>
+          <w:color w:val="2D3B45"/>
+        </w:rPr>
+        <w:t xml:space="preserve"> </w:t>
+      </w:r>
+      <w:proofErr w:type="spellStart"/>
+      <w:r>
+        <w:rPr>
+          <w:rFonts w:ascii="Calibri" w:eastAsia="Lato" w:hAnsi="Calibri" w:cs="Calibri"/>
+          <w:b/>
+          <w:bCs/>
+          <w:color w:val="2D3B45"/>
+        </w:rPr>
+        <w:t>üyelerimizden</w:t>
+      </w:r>
+      <w:proofErr w:type="spellEnd"/>
+      <w:r>
+        <w:rPr>
+          <w:rFonts w:ascii="Calibri" w:eastAsia="Lato" w:hAnsi="Calibri" w:cs="Calibri"/>
+          <w:b/>
+          <w:bCs/>
+          <w:color w:val="2D3B45"/>
+        </w:rPr>
+        <w:t xml:space="preserve"> Cenk Tuna, </w:t>
+      </w:r>
+      <w:proofErr w:type="spellStart"/>
+      <w:r>
+        <w:rPr>
+          <w:rFonts w:ascii="Calibri" w:eastAsia="Lato" w:hAnsi="Calibri" w:cs="Calibri"/>
+          <w:b/>
+          <w:bCs/>
+          <w:color w:val="2D3B45"/>
+        </w:rPr>
+        <w:t>hayatında</w:t>
+      </w:r>
+      <w:proofErr w:type="spellEnd"/>
+      <w:r>
+        <w:rPr>
+          <w:rFonts w:ascii="Calibri" w:eastAsia="Lato" w:hAnsi="Calibri" w:cs="Calibri"/>
+          <w:b/>
+          <w:bCs/>
+          <w:color w:val="2D3B45"/>
+        </w:rPr>
+        <w:t xml:space="preserve"> </w:t>
+      </w:r>
+      <w:proofErr w:type="spellStart"/>
+      <w:r>
+        <w:rPr>
+          <w:rFonts w:ascii="Calibri" w:eastAsia="Lato" w:hAnsi="Calibri" w:cs="Calibri"/>
+          <w:b/>
+          <w:bCs/>
+          <w:color w:val="2D3B45"/>
+        </w:rPr>
+        <w:t>çalkantılı</w:t>
+      </w:r>
+      <w:proofErr w:type="spellEnd"/>
+      <w:r>
+        <w:rPr>
+          <w:rFonts w:ascii="Calibri" w:eastAsia="Lato" w:hAnsi="Calibri" w:cs="Calibri"/>
+          <w:b/>
+          <w:bCs/>
+          <w:color w:val="2D3B45"/>
+        </w:rPr>
+        <w:t xml:space="preserve"> </w:t>
+      </w:r>
+      <w:proofErr w:type="spellStart"/>
+      <w:r>
+        <w:rPr>
+          <w:rFonts w:ascii="Calibri" w:eastAsia="Lato" w:hAnsi="Calibri" w:cs="Calibri"/>
+          <w:b/>
+          <w:bCs/>
+          <w:color w:val="2D3B45"/>
+        </w:rPr>
+        <w:t>giden</w:t>
+      </w:r>
+      <w:proofErr w:type="spellEnd"/>
+      <w:r>
+        <w:rPr>
+          <w:rFonts w:ascii="Calibri" w:eastAsia="Lato" w:hAnsi="Calibri" w:cs="Calibri"/>
+          <w:b/>
+          <w:bCs/>
+          <w:color w:val="2D3B45"/>
+        </w:rPr>
+        <w:t xml:space="preserve"> </w:t>
+      </w:r>
+      <w:proofErr w:type="spellStart"/>
+      <w:r>
+        <w:rPr>
+          <w:rFonts w:ascii="Calibri" w:eastAsia="Lato" w:hAnsi="Calibri" w:cs="Calibri"/>
+          <w:b/>
+          <w:bCs/>
+          <w:color w:val="2D3B45"/>
+        </w:rPr>
+        <w:t>durumlara</w:t>
+      </w:r>
+      <w:proofErr w:type="spellEnd"/>
+      <w:r>
+        <w:rPr>
+          <w:rFonts w:ascii="Calibri" w:eastAsia="Lato" w:hAnsi="Calibri" w:cs="Calibri"/>
+          <w:b/>
+          <w:bCs/>
+          <w:color w:val="2D3B45"/>
+        </w:rPr>
+        <w:t xml:space="preserve"> </w:t>
+      </w:r>
+      <w:proofErr w:type="spellStart"/>
+      <w:r>
+        <w:rPr>
+          <w:rFonts w:ascii="Calibri" w:eastAsia="Lato" w:hAnsi="Calibri" w:cs="Calibri"/>
+          <w:b/>
+          <w:bCs/>
+          <w:color w:val="2D3B45"/>
+        </w:rPr>
+        <w:t>ra</w:t>
+      </w:r>
+      <w:r>
+        <w:rPr>
+          <w:rFonts w:ascii="Calibri" w:eastAsia="Lato" w:hAnsi="Calibri" w:cs="Calibri"/>
+          <w:b/>
+          <w:bCs/>
+          <w:color w:val="2D3B45"/>
+        </w:rPr>
+        <w:t>ğ</w:t>
+      </w:r>
+      <w:r>
+        <w:rPr>
+          <w:rFonts w:ascii="Calibri" w:eastAsia="Lato" w:hAnsi="Calibri" w:cs="Calibri"/>
+          <w:b/>
+          <w:bCs/>
+          <w:color w:val="2D3B45"/>
+        </w:rPr>
+        <w:t>men</w:t>
+      </w:r>
+      <w:proofErr w:type="spellEnd"/>
+      <w:r>
+        <w:rPr>
+          <w:rFonts w:ascii="Calibri" w:eastAsia="Lato" w:hAnsi="Calibri" w:cs="Calibri"/>
+          <w:b/>
+          <w:bCs/>
+          <w:color w:val="2D3B45"/>
+        </w:rPr>
+        <w:t xml:space="preserve"> </w:t>
+      </w:r>
+      <w:proofErr w:type="spellStart"/>
+      <w:r>
+        <w:rPr>
+          <w:rFonts w:ascii="Calibri" w:eastAsia="Lato" w:hAnsi="Calibri" w:cs="Calibri"/>
+          <w:b/>
+          <w:bCs/>
+          <w:color w:val="2D3B45"/>
+        </w:rPr>
+        <w:t>elinden</w:t>
+      </w:r>
+      <w:proofErr w:type="spellEnd"/>
+      <w:r>
+        <w:rPr>
+          <w:rFonts w:ascii="Calibri" w:eastAsia="Lato" w:hAnsi="Calibri" w:cs="Calibri"/>
+          <w:b/>
+          <w:bCs/>
+          <w:color w:val="2D3B45"/>
+        </w:rPr>
+        <w:t xml:space="preserve"> </w:t>
+      </w:r>
+      <w:proofErr w:type="spellStart"/>
+      <w:r>
+        <w:rPr>
+          <w:rFonts w:ascii="Calibri" w:eastAsia="Lato" w:hAnsi="Calibri" w:cs="Calibri"/>
+          <w:b/>
+          <w:bCs/>
+          <w:color w:val="2D3B45"/>
+        </w:rPr>
+        <w:t>gelen</w:t>
+      </w:r>
+      <w:proofErr w:type="spellEnd"/>
+      <w:r>
+        <w:rPr>
+          <w:rFonts w:ascii="Calibri" w:eastAsia="Lato" w:hAnsi="Calibri" w:cs="Calibri"/>
+          <w:b/>
+          <w:bCs/>
+          <w:color w:val="2D3B45"/>
+        </w:rPr>
+        <w:t xml:space="preserve"> </w:t>
+      </w:r>
+      <w:proofErr w:type="spellStart"/>
+      <w:r>
+        <w:rPr>
+          <w:rFonts w:ascii="Calibri" w:eastAsia="Lato" w:hAnsi="Calibri" w:cs="Calibri"/>
+          <w:b/>
+          <w:bCs/>
+          <w:color w:val="2D3B45"/>
+        </w:rPr>
+        <w:t>emeği</w:t>
+      </w:r>
+      <w:proofErr w:type="spellEnd"/>
+      <w:r>
+        <w:rPr>
+          <w:rFonts w:ascii="Calibri" w:eastAsia="Lato" w:hAnsi="Calibri" w:cs="Calibri"/>
+          <w:b/>
+          <w:bCs/>
+          <w:color w:val="2D3B45"/>
+        </w:rPr>
+        <w:t xml:space="preserve"> </w:t>
+      </w:r>
+      <w:proofErr w:type="spellStart"/>
+      <w:r>
+        <w:rPr>
+          <w:rFonts w:ascii="Calibri" w:eastAsia="Lato" w:hAnsi="Calibri" w:cs="Calibri"/>
+          <w:b/>
+          <w:bCs/>
+          <w:color w:val="2D3B45"/>
+        </w:rPr>
+        <w:t>ortaya</w:t>
+      </w:r>
+      <w:proofErr w:type="spellEnd"/>
+      <w:r>
+        <w:rPr>
+          <w:rFonts w:ascii="Calibri" w:eastAsia="Lato" w:hAnsi="Calibri" w:cs="Calibri"/>
+          <w:b/>
+          <w:bCs/>
+          <w:color w:val="2D3B45"/>
+        </w:rPr>
+        <w:t xml:space="preserve"> </w:t>
+      </w:r>
+      <w:proofErr w:type="spellStart"/>
+      <w:r>
+        <w:rPr>
+          <w:rFonts w:ascii="Calibri" w:eastAsia="Lato" w:hAnsi="Calibri" w:cs="Calibri"/>
+          <w:b/>
+          <w:bCs/>
+          <w:color w:val="2D3B45"/>
+        </w:rPr>
+        <w:t>koymaya</w:t>
+      </w:r>
+      <w:proofErr w:type="spellEnd"/>
+      <w:r>
+        <w:rPr>
+          <w:rFonts w:ascii="Calibri" w:eastAsia="Lato" w:hAnsi="Calibri" w:cs="Calibri"/>
+          <w:b/>
+          <w:bCs/>
+          <w:color w:val="2D3B45"/>
+        </w:rPr>
+        <w:t xml:space="preserve"> </w:t>
+      </w:r>
+      <w:proofErr w:type="spellStart"/>
+      <w:r>
+        <w:rPr>
+          <w:rFonts w:ascii="Calibri" w:eastAsia="Lato" w:hAnsi="Calibri" w:cs="Calibri"/>
+          <w:b/>
+          <w:bCs/>
+          <w:color w:val="2D3B45"/>
+        </w:rPr>
+        <w:t>devam</w:t>
+      </w:r>
+      <w:proofErr w:type="spellEnd"/>
+      <w:r>
+        <w:rPr>
+          <w:rFonts w:ascii="Calibri" w:eastAsia="Lato" w:hAnsi="Calibri" w:cs="Calibri"/>
+          <w:b/>
+          <w:bCs/>
+          <w:color w:val="2D3B45"/>
+        </w:rPr>
+        <w:t xml:space="preserve"> </w:t>
+      </w:r>
+      <w:proofErr w:type="spellStart"/>
+      <w:r>
+        <w:rPr>
+          <w:rFonts w:ascii="Calibri" w:eastAsia="Lato" w:hAnsi="Calibri" w:cs="Calibri"/>
+          <w:b/>
+          <w:bCs/>
+          <w:color w:val="2D3B45"/>
+        </w:rPr>
+        <w:t>etti</w:t>
+      </w:r>
+      <w:proofErr w:type="spellEnd"/>
+      <w:r>
+        <w:rPr>
+          <w:rFonts w:ascii="Calibri" w:eastAsia="Lato" w:hAnsi="Calibri" w:cs="Calibri"/>
+          <w:b/>
+          <w:bCs/>
+          <w:color w:val="2D3B45"/>
+        </w:rPr>
+        <w:t xml:space="preserve">. </w:t>
+      </w:r>
+      <w:proofErr w:type="spellStart"/>
+      <w:r>
+        <w:rPr>
+          <w:rFonts w:ascii="Calibri" w:eastAsia="Lato" w:hAnsi="Calibri" w:cs="Calibri"/>
+          <w:b/>
+          <w:bCs/>
+          <w:color w:val="2D3B45"/>
+        </w:rPr>
+        <w:t>Akşam</w:t>
+      </w:r>
+      <w:proofErr w:type="spellEnd"/>
+      <w:r>
+        <w:rPr>
+          <w:rFonts w:ascii="Calibri" w:eastAsia="Lato" w:hAnsi="Calibri" w:cs="Calibri"/>
+          <w:b/>
+          <w:bCs/>
+          <w:color w:val="2D3B45"/>
+        </w:rPr>
+        <w:t xml:space="preserve"> </w:t>
+      </w:r>
+      <w:proofErr w:type="spellStart"/>
+      <w:r>
+        <w:rPr>
+          <w:rFonts w:ascii="Calibri" w:eastAsia="Lato" w:hAnsi="Calibri" w:cs="Calibri"/>
+          <w:b/>
+          <w:bCs/>
+          <w:color w:val="2D3B45"/>
+        </w:rPr>
+        <w:t>saatlerinde</w:t>
+      </w:r>
+      <w:proofErr w:type="spellEnd"/>
+      <w:r>
+        <w:rPr>
+          <w:rFonts w:ascii="Calibri" w:eastAsia="Lato" w:hAnsi="Calibri" w:cs="Calibri"/>
+          <w:b/>
+          <w:bCs/>
+          <w:color w:val="2D3B45"/>
+        </w:rPr>
+        <w:t xml:space="preserve"> sprint </w:t>
+      </w:r>
+      <w:proofErr w:type="spellStart"/>
+      <w:r>
+        <w:rPr>
+          <w:rFonts w:ascii="Calibri" w:eastAsia="Lato" w:hAnsi="Calibri" w:cs="Calibri"/>
+          <w:b/>
+          <w:bCs/>
+          <w:color w:val="2D3B45"/>
+        </w:rPr>
+        <w:t>sonu</w:t>
+      </w:r>
+      <w:proofErr w:type="spellEnd"/>
+      <w:r>
+        <w:rPr>
+          <w:rFonts w:ascii="Calibri" w:eastAsia="Lato" w:hAnsi="Calibri" w:cs="Calibri"/>
+          <w:b/>
+          <w:bCs/>
+          <w:color w:val="2D3B45"/>
+        </w:rPr>
+        <w:t xml:space="preserve"> </w:t>
+      </w:r>
+      <w:proofErr w:type="spellStart"/>
+      <w:r>
+        <w:rPr>
+          <w:rFonts w:ascii="Calibri" w:eastAsia="Lato" w:hAnsi="Calibri" w:cs="Calibri"/>
+          <w:b/>
+          <w:bCs/>
+          <w:color w:val="2D3B45"/>
+        </w:rPr>
+        <w:t>ve</w:t>
+      </w:r>
+      <w:proofErr w:type="spellEnd"/>
+      <w:r>
+        <w:rPr>
+          <w:rFonts w:ascii="Calibri" w:eastAsia="Lato" w:hAnsi="Calibri" w:cs="Calibri"/>
+          <w:b/>
+          <w:bCs/>
+          <w:color w:val="2D3B45"/>
+        </w:rPr>
+        <w:t xml:space="preserve"> </w:t>
+      </w:r>
+      <w:proofErr w:type="spellStart"/>
+      <w:r>
+        <w:rPr>
+          <w:rFonts w:ascii="Calibri" w:eastAsia="Lato" w:hAnsi="Calibri" w:cs="Calibri"/>
+          <w:b/>
+          <w:bCs/>
+          <w:color w:val="2D3B45"/>
+        </w:rPr>
+        <w:t>retrospe</w:t>
+      </w:r>
+      <w:r>
+        <w:rPr>
+          <w:rFonts w:ascii="Calibri" w:eastAsia="Lato" w:hAnsi="Calibri" w:cs="Calibri"/>
+          <w:b/>
+          <w:bCs/>
+          <w:color w:val="2D3B45"/>
+        </w:rPr>
+        <w:t>ktif</w:t>
+      </w:r>
+      <w:proofErr w:type="spellEnd"/>
+      <w:r>
+        <w:rPr>
+          <w:rFonts w:ascii="Calibri" w:eastAsia="Lato" w:hAnsi="Calibri" w:cs="Calibri"/>
+          <w:b/>
+          <w:bCs/>
+          <w:color w:val="2D3B45"/>
+        </w:rPr>
+        <w:t xml:space="preserve"> </w:t>
+      </w:r>
+      <w:proofErr w:type="spellStart"/>
+      <w:r>
+        <w:rPr>
+          <w:rFonts w:ascii="Calibri" w:eastAsia="Lato" w:hAnsi="Calibri" w:cs="Calibri"/>
+          <w:b/>
+          <w:bCs/>
+          <w:color w:val="2D3B45"/>
+        </w:rPr>
+        <w:t>notları</w:t>
+      </w:r>
+      <w:proofErr w:type="spellEnd"/>
+      <w:r>
+        <w:rPr>
+          <w:rFonts w:ascii="Calibri" w:eastAsia="Lato" w:hAnsi="Calibri" w:cs="Calibri"/>
+          <w:b/>
+          <w:bCs/>
+          <w:color w:val="2D3B45"/>
+        </w:rPr>
+        <w:t xml:space="preserve"> </w:t>
+      </w:r>
+      <w:proofErr w:type="spellStart"/>
+      <w:r>
+        <w:rPr>
+          <w:rFonts w:ascii="Calibri" w:eastAsia="Lato" w:hAnsi="Calibri" w:cs="Calibri"/>
+          <w:b/>
+          <w:bCs/>
+          <w:color w:val="2D3B45"/>
+        </w:rPr>
+        <w:t>üzerine</w:t>
+      </w:r>
+      <w:proofErr w:type="spellEnd"/>
+      <w:r>
+        <w:rPr>
+          <w:rFonts w:ascii="Calibri" w:eastAsia="Lato" w:hAnsi="Calibri" w:cs="Calibri"/>
+          <w:b/>
+          <w:bCs/>
+          <w:color w:val="2D3B45"/>
+        </w:rPr>
+        <w:t xml:space="preserve"> </w:t>
+      </w:r>
+      <w:proofErr w:type="spellStart"/>
+      <w:r>
+        <w:rPr>
+          <w:rFonts w:ascii="Calibri" w:eastAsia="Lato" w:hAnsi="Calibri" w:cs="Calibri"/>
+          <w:b/>
+          <w:bCs/>
+          <w:color w:val="2D3B45"/>
+        </w:rPr>
+        <w:t>konuşmak</w:t>
+      </w:r>
+      <w:proofErr w:type="spellEnd"/>
+      <w:r>
+        <w:rPr>
+          <w:rFonts w:ascii="Calibri" w:eastAsia="Lato" w:hAnsi="Calibri" w:cs="Calibri"/>
+          <w:b/>
+          <w:bCs/>
+          <w:color w:val="2D3B45"/>
+        </w:rPr>
+        <w:t xml:space="preserve"> </w:t>
+      </w:r>
+      <w:proofErr w:type="spellStart"/>
+      <w:r>
+        <w:rPr>
+          <w:rFonts w:ascii="Calibri" w:eastAsia="Lato" w:hAnsi="Calibri" w:cs="Calibri"/>
+          <w:b/>
+          <w:bCs/>
+          <w:color w:val="2D3B45"/>
+        </w:rPr>
+        <w:t>için</w:t>
+      </w:r>
+      <w:proofErr w:type="spellEnd"/>
+      <w:r>
+        <w:rPr>
+          <w:rFonts w:ascii="Calibri" w:eastAsia="Lato" w:hAnsi="Calibri" w:cs="Calibri"/>
+          <w:b/>
+          <w:bCs/>
+          <w:color w:val="2D3B45"/>
+        </w:rPr>
+        <w:t xml:space="preserve"> son </w:t>
+      </w:r>
+      <w:proofErr w:type="spellStart"/>
+      <w:r>
+        <w:rPr>
+          <w:rFonts w:ascii="Calibri" w:eastAsia="Lato" w:hAnsi="Calibri" w:cs="Calibri"/>
+          <w:b/>
+          <w:bCs/>
+          <w:color w:val="2D3B45"/>
+        </w:rPr>
+        <w:t>bir</w:t>
+      </w:r>
+      <w:proofErr w:type="spellEnd"/>
+      <w:r>
+        <w:rPr>
+          <w:rFonts w:ascii="Calibri" w:eastAsia="Lato" w:hAnsi="Calibri" w:cs="Calibri"/>
+          <w:b/>
+          <w:bCs/>
+          <w:color w:val="2D3B45"/>
+        </w:rPr>
+        <w:t xml:space="preserve"> </w:t>
+      </w:r>
+      <w:proofErr w:type="spellStart"/>
+      <w:r>
+        <w:rPr>
+          <w:rFonts w:ascii="Calibri" w:eastAsia="Lato" w:hAnsi="Calibri" w:cs="Calibri"/>
+          <w:b/>
+          <w:bCs/>
+          <w:color w:val="2D3B45"/>
+        </w:rPr>
+        <w:t>toplantı</w:t>
+      </w:r>
+      <w:proofErr w:type="spellEnd"/>
+      <w:r>
+        <w:rPr>
+          <w:rFonts w:ascii="Calibri" w:eastAsia="Lato" w:hAnsi="Calibri" w:cs="Calibri"/>
+          <w:b/>
+          <w:bCs/>
+          <w:color w:val="2D3B45"/>
+        </w:rPr>
+        <w:t xml:space="preserve"> </w:t>
+      </w:r>
+      <w:proofErr w:type="spellStart"/>
+      <w:r>
+        <w:rPr>
+          <w:rFonts w:ascii="Calibri" w:eastAsia="Lato" w:hAnsi="Calibri" w:cs="Calibri"/>
+          <w:b/>
+          <w:bCs/>
+          <w:color w:val="2D3B45"/>
+        </w:rPr>
+        <w:t>yapılması</w:t>
+      </w:r>
+      <w:proofErr w:type="spellEnd"/>
+      <w:r>
+        <w:rPr>
+          <w:rFonts w:ascii="Calibri" w:eastAsia="Lato" w:hAnsi="Calibri" w:cs="Calibri"/>
+          <w:b/>
+          <w:bCs/>
+          <w:color w:val="2D3B45"/>
+        </w:rPr>
+        <w:t xml:space="preserve"> </w:t>
+      </w:r>
+      <w:proofErr w:type="spellStart"/>
+      <w:r>
+        <w:rPr>
+          <w:rFonts w:ascii="Calibri" w:eastAsia="Lato" w:hAnsi="Calibri" w:cs="Calibri"/>
+          <w:b/>
+          <w:bCs/>
+          <w:color w:val="2D3B45"/>
+        </w:rPr>
+        <w:t>kararlaştırıldı</w:t>
+      </w:r>
+      <w:proofErr w:type="spellEnd"/>
+      <w:r>
+        <w:rPr>
+          <w:rFonts w:ascii="Calibri" w:eastAsia="Lato" w:hAnsi="Calibri" w:cs="Calibri"/>
+          <w:b/>
+          <w:bCs/>
+          <w:color w:val="2D3B45"/>
+        </w:rPr>
+        <w:t xml:space="preserve">. </w:t>
+      </w:r>
+    </w:p>
+    <w:p>
+      <w:pPr>
+        <w:pStyle w:val="Body"/>
+        <w:shd w:val="clear" w:color="auto" w:fill="F5F5F5"/>
+        <w:rPr>
+          <w:rFonts w:ascii="Calibri" w:eastAsia="Lato" w:hAnsi="Calibri" w:cs="Calibri"/>
+          <w:b/>
+          <w:bCs/>
+          <w:color w:val="2D3B45"/>
+        </w:rPr>
+      </w:pPr>
+    </w:p>
+    <w:p>
+      <w:pPr>
+        <w:pStyle w:val="Body"/>
+        <w:shd w:val="clear" w:color="auto" w:fill="F5F5F5"/>
+        <w:rPr>
+          <w:rFonts w:ascii="Calibri" w:eastAsia="Lato" w:hAnsi="Calibri" w:cs="Calibri"/>
+          <w:b/>
+          <w:bCs/>
+          <w:color w:val="2D3B45"/>
+        </w:rPr>
+      </w:pPr>
+    </w:p>
+    <w:p>
+      <w:pPr>
+        <w:pStyle w:val="Body"/>
+        <w:shd w:val="clear" w:color="auto" w:fill="F5F5F5"/>
+        <w:rPr>
+          <w:rFonts w:ascii="Calibri" w:eastAsia="Lato" w:hAnsi="Calibri" w:cs="Calibri"/>
+          <w:b/>
+          <w:bCs/>
+          <w:color w:val="2D3B45"/>
+        </w:rPr>
+      </w:pPr>
+    </w:p>
+    <w:p>
+      <w:pPr>
+        <w:pStyle w:val="Body"/>
+        <w:shd w:val="clear" w:color="auto" w:fill="F5F5F5"/>
+        <w:rPr>
+          <w:rFonts w:ascii="Calibri" w:eastAsia="Lato" w:hAnsi="Calibri" w:cs="Calibri"/>
+          <w:b/>
+          <w:bCs/>
+          <w:color w:val="2D3B45"/>
+        </w:rPr>
+      </w:pPr>
+    </w:p>
+    <w:p>
+      <w:pPr>
+        <w:pStyle w:val="Body"/>
+        <w:shd w:val="clear" w:color="auto" w:fill="F5F5F5"/>
+        <w:rPr>
+          <w:rFonts w:ascii="Calibri" w:eastAsia="Lato" w:hAnsi="Calibri" w:cs="Calibri"/>
+          <w:b/>
+          <w:bCs/>
+          <w:color w:val="2D3B45"/>
+        </w:rPr>
+      </w:pPr>
+    </w:p>
+    <w:p>
+      <w:pPr>
+        <w:pStyle w:val="Body"/>
+        <w:shd w:val="clear" w:color="auto" w:fill="F5F5F5"/>
+        <w:rPr>
+          <w:rFonts w:ascii="Calibri" w:eastAsia="Lato" w:hAnsi="Calibri" w:cs="Calibri"/>
+          <w:b/>
+          <w:bCs/>
+          <w:color w:val="2D3B45"/>
+        </w:rPr>
+      </w:pPr>
+    </w:p>
+    <w:p>
+      <w:pPr>
+        <w:pStyle w:val="Body"/>
+        <w:shd w:val="clear" w:color="auto" w:fill="F5F5F5"/>
+        <w:rPr>
+          <w:rFonts w:ascii="Calibri" w:eastAsia="Lato" w:hAnsi="Calibri" w:cs="Calibri"/>
+          <w:b/>
+          <w:bCs/>
+          <w:color w:val="2D3B45"/>
+        </w:rPr>
+      </w:pPr>
+    </w:p>
+    <w:p>
+      <w:pPr>
+        <w:pStyle w:val="Body"/>
+        <w:shd w:val="clear" w:color="auto" w:fill="F5F5F5"/>
+        <w:rPr>
+          <w:rFonts w:ascii="Calibri" w:eastAsia="Lato" w:hAnsi="Calibri" w:cs="Calibri"/>
+          <w:b/>
+          <w:bCs/>
+          <w:color w:val="2D3B45"/>
+        </w:rPr>
+      </w:pPr>
+      <w:r>
+        <w:rPr>
+          <w:rFonts w:ascii="Calibri" w:eastAsia="Lato" w:hAnsi="Calibri" w:cs="Calibri"/>
+          <w:b/>
+          <w:bCs/>
+          <w:noProof/>
+          <w:color w:val="2D3B45"/>
+        </w:rPr>
+        <w:lastRenderedPageBreak/>
+        <w:drawing>
+          <wp:inline distT="0" distB="0" distL="0" distR="0" wp14:anchorId="73880B77" wp14:editId="7485DF05">
+            <wp:extent cx="2773940" cy="3306593"/>
+            <wp:effectExtent l="0" t="0" r="7620" b="8255"/>
+            <wp:docPr id="18" name="Resim 18"/>
+            <wp:cNvGraphicFramePr>
+              <a:graphicFrameLocks xmlns:a="http://schemas.openxmlformats.org/drawingml/2006/main" noChangeAspect="1"/>
+            </wp:cNvGraphicFramePr>
+            <a:graphic xmlns:a="http://schemas.openxmlformats.org/drawingml/2006/main">
+              <a:graphicData uri="http://schemas.openxmlformats.org/drawingml/2006/picture">
+                <pic:pic xmlns:pic="http://schemas.openxmlformats.org/drawingml/2006/picture">
+                  <pic:nvPicPr>
+                    <pic:cNvPr id="0" name="Picture 10"/>
+                    <pic:cNvPicPr>
+                      <a:picLocks noChangeAspect="1" noChangeArrowheads="1"/>
+                    </pic:cNvPicPr>
+                  </pic:nvPicPr>
+                  <pic:blipFill>
+                    <a:blip r:embed="rId23" cstate="print">
+                      <a:extLst>
+                        <a:ext uri="{28A0092B-C50C-407E-A947-70E740481C1C}">
+                          <a14:useLocalDpi xmlns:a14="http://schemas.microsoft.com/office/drawing/2010/main" val="0"/>
+                        </a:ext>
+                      </a:extLst>
+                    </a:blip>
+                    <a:srcRect/>
+                    <a:stretch>
+                      <a:fillRect/>
+                    </a:stretch>
+                  </pic:blipFill>
+                  <pic:spPr bwMode="auto">
+                    <a:xfrm>
+                      <a:off x="0" y="0"/>
+                      <a:ext cx="2788444" cy="3323882"/>
+                    </a:xfrm>
+                    <a:prstGeom prst="rect">
+                      <a:avLst/>
+                    </a:prstGeom>
+                    <a:noFill/>
+                    <a:ln>
+                      <a:noFill/>
+                    </a:ln>
+                  </pic:spPr>
+                </pic:pic>
+              </a:graphicData>
+            </a:graphic>
+          </wp:inline>
+        </w:drawing>
+      </w:r>
+      <w:r>
+        <w:rPr>
+          <w:rFonts w:ascii="Calibri" w:eastAsia="Lato" w:hAnsi="Calibri" w:cs="Calibri"/>
+          <w:b/>
+          <w:bCs/>
+          <w:noProof/>
+          <w:color w:val="2D3B45"/>
+        </w:rPr>
+        <w:drawing>
+          <wp:inline distT="0" distB="0" distL="0" distR="0" wp14:anchorId="60C192D9" wp14:editId="48BEBDED">
+            <wp:extent cx="2013906" cy="4130040"/>
+            <wp:effectExtent l="0" t="0" r="5715" b="3810"/>
+            <wp:docPr id="19" name="Resim 19"/>
+            <wp:cNvGraphicFramePr>
+              <a:graphicFrameLocks xmlns:a="http://schemas.openxmlformats.org/drawingml/2006/main" noChangeAspect="1"/>
+            </wp:cNvGraphicFramePr>
+            <a:graphic xmlns:a="http://schemas.openxmlformats.org/drawingml/2006/main">
+              <a:graphicData uri="http://schemas.openxmlformats.org/drawingml/2006/picture">
+                <pic:pic xmlns:pic="http://schemas.openxmlformats.org/drawingml/2006/picture">
+                  <pic:nvPicPr>
+                    <pic:cNvPr id="0" name="Picture 11"/>
+                    <pic:cNvPicPr>
+                      <a:picLocks noChangeAspect="1" noChangeArrowheads="1"/>
+                    </pic:cNvPicPr>
+                  </pic:nvPicPr>
+                  <pic:blipFill>
+                    <a:blip r:embed="rId24" cstate="print">
+                      <a:extLst>
+                        <a:ext uri="{28A0092B-C50C-407E-A947-70E740481C1C}">
+                          <a14:useLocalDpi xmlns:a14="http://schemas.microsoft.com/office/drawing/2010/main" val="0"/>
+                        </a:ext>
+                      </a:extLst>
+                    </a:blip>
+                    <a:srcRect/>
+                    <a:stretch>
+                      <a:fillRect/>
+                    </a:stretch>
+                  </pic:blipFill>
+                  <pic:spPr bwMode="auto">
+                    <a:xfrm>
+                      <a:off x="0" y="0"/>
+                      <a:ext cx="2030911" cy="4164913"/>
+                    </a:xfrm>
+                    <a:prstGeom prst="rect">
+                      <a:avLst/>
+                    </a:prstGeom>
+                    <a:noFill/>
+                    <a:ln>
+                      <a:noFill/>
+                    </a:ln>
+                  </pic:spPr>
+                </pic:pic>
+              </a:graphicData>
+            </a:graphic>
+          </wp:inline>
+        </w:drawing>
+      </w:r>
+    </w:p>
+    <w:p>
+      <w:pPr>
+        <w:pStyle w:val="Body"/>
+        <w:shd w:val="clear" w:color="auto" w:fill="F5F5F5"/>
+        <w:rPr>
+          <w:rFonts w:ascii="Calibri" w:eastAsia="Lato" w:hAnsi="Calibri" w:cs="Calibri"/>
+          <w:b/>
+          <w:bCs/>
+          <w:color w:val="2D3B45"/>
+        </w:rPr>
+      </w:pPr>
+    </w:p>
+    <w:p>
+      <w:pPr>
+        <w:pStyle w:val="Body"/>
+        <w:shd w:val="clear" w:color="auto" w:fill="F5F5F5"/>
+        <w:rPr>
+          <w:rFonts w:ascii="Calibri" w:eastAsia="Lato" w:hAnsi="Calibri" w:cs="Calibri"/>
+          <w:b/>
+          <w:bCs/>
+          <w:color w:val="2D3B45"/>
+        </w:rPr>
+      </w:pPr>
+    </w:p>
+    <w:p>
+      <w:pPr>
+        <w:pStyle w:val="Body"/>
+        <w:shd w:val="clear" w:color="auto" w:fill="F5F5F5"/>
+        <w:rPr>
+          <w:rFonts w:ascii="Calibri" w:eastAsia="Lato" w:hAnsi="Calibri" w:cs="Calibri"/>
+          <w:b/>
+          <w:bCs/>
+          <w:color w:val="2D3B45"/>
+        </w:rPr>
+      </w:pPr>
+      <w:proofErr w:type="spellStart"/>
+      <w:r>
+        <w:rPr>
+          <w:rFonts w:ascii="Calibri" w:eastAsia="Lato" w:hAnsi="Calibri" w:cs="Calibri"/>
+          <w:b/>
+          <w:bCs/>
+          <w:color w:val="2D3B45"/>
+        </w:rPr>
+        <w:t>Saat</w:t>
+      </w:r>
+      <w:proofErr w:type="spellEnd"/>
+      <w:r>
+        <w:rPr>
+          <w:rFonts w:ascii="Calibri" w:eastAsia="Lato" w:hAnsi="Calibri" w:cs="Calibri"/>
+          <w:b/>
+          <w:bCs/>
+          <w:color w:val="2D3B45"/>
+        </w:rPr>
+        <w:t xml:space="preserve"> 15 </w:t>
+      </w:r>
+      <w:proofErr w:type="spellStart"/>
+      <w:r>
+        <w:rPr>
+          <w:rFonts w:ascii="Calibri" w:eastAsia="Lato" w:hAnsi="Calibri" w:cs="Calibri"/>
+          <w:b/>
+          <w:bCs/>
+          <w:color w:val="2D3B45"/>
+        </w:rPr>
+        <w:t>sularında</w:t>
+      </w:r>
+      <w:proofErr w:type="spellEnd"/>
+      <w:r>
+        <w:rPr>
+          <w:rFonts w:ascii="Calibri" w:eastAsia="Lato" w:hAnsi="Calibri" w:cs="Calibri"/>
+          <w:b/>
+          <w:bCs/>
+          <w:color w:val="2D3B45"/>
+        </w:rPr>
+        <w:t xml:space="preserve"> </w:t>
+      </w:r>
+      <w:proofErr w:type="spellStart"/>
+      <w:r>
+        <w:rPr>
+          <w:rFonts w:ascii="Calibri" w:eastAsia="Lato" w:hAnsi="Calibri" w:cs="Calibri"/>
+          <w:b/>
+          <w:bCs/>
+          <w:color w:val="2D3B45"/>
+        </w:rPr>
+        <w:t>mutlu</w:t>
+      </w:r>
+      <w:proofErr w:type="spellEnd"/>
+      <w:r>
+        <w:rPr>
+          <w:rFonts w:ascii="Calibri" w:eastAsia="Lato" w:hAnsi="Calibri" w:cs="Calibri"/>
+          <w:b/>
+          <w:bCs/>
+          <w:color w:val="2D3B45"/>
+        </w:rPr>
+        <w:t xml:space="preserve"> </w:t>
+      </w:r>
+      <w:proofErr w:type="spellStart"/>
+      <w:r>
+        <w:rPr>
+          <w:rFonts w:ascii="Calibri" w:eastAsia="Lato" w:hAnsi="Calibri" w:cs="Calibri"/>
+          <w:b/>
+          <w:bCs/>
+          <w:color w:val="2D3B45"/>
+        </w:rPr>
+        <w:t>sona</w:t>
+      </w:r>
+      <w:proofErr w:type="spellEnd"/>
+      <w:r>
+        <w:rPr>
+          <w:rFonts w:ascii="Calibri" w:eastAsia="Lato" w:hAnsi="Calibri" w:cs="Calibri"/>
+          <w:b/>
+          <w:bCs/>
+          <w:color w:val="2D3B45"/>
+        </w:rPr>
+        <w:t xml:space="preserve"> </w:t>
+      </w:r>
+      <w:proofErr w:type="spellStart"/>
+      <w:r>
+        <w:rPr>
+          <w:rFonts w:ascii="Calibri" w:eastAsia="Lato" w:hAnsi="Calibri" w:cs="Calibri"/>
+          <w:b/>
+          <w:bCs/>
+          <w:color w:val="2D3B45"/>
+        </w:rPr>
+        <w:t>ulaşıldı</w:t>
+      </w:r>
+      <w:proofErr w:type="spellEnd"/>
+      <w:r>
+        <w:rPr>
+          <w:rFonts w:ascii="Calibri" w:eastAsia="Lato" w:hAnsi="Calibri" w:cs="Calibri"/>
+          <w:b/>
+          <w:bCs/>
+          <w:color w:val="2D3B45"/>
+        </w:rPr>
+        <w:t xml:space="preserve"> </w:t>
+      </w:r>
+      <w:proofErr w:type="spellStart"/>
+      <w:r>
+        <w:rPr>
+          <w:rFonts w:ascii="Calibri" w:eastAsia="Lato" w:hAnsi="Calibri" w:cs="Calibri"/>
+          <w:b/>
+          <w:bCs/>
+          <w:color w:val="2D3B45"/>
+        </w:rPr>
+        <w:t>ve</w:t>
+      </w:r>
+      <w:proofErr w:type="spellEnd"/>
+      <w:r>
+        <w:rPr>
+          <w:rFonts w:ascii="Calibri" w:eastAsia="Lato" w:hAnsi="Calibri" w:cs="Calibri"/>
+          <w:b/>
+          <w:bCs/>
+          <w:color w:val="2D3B45"/>
+        </w:rPr>
+        <w:t xml:space="preserve"> </w:t>
+      </w:r>
+      <w:proofErr w:type="spellStart"/>
+      <w:r>
+        <w:rPr>
+          <w:rFonts w:ascii="Calibri" w:eastAsia="Lato" w:hAnsi="Calibri" w:cs="Calibri"/>
+          <w:b/>
+          <w:bCs/>
+          <w:color w:val="2D3B45"/>
+        </w:rPr>
+        <w:t>alınan</w:t>
+      </w:r>
+      <w:proofErr w:type="spellEnd"/>
+      <w:r>
+        <w:rPr>
+          <w:rFonts w:ascii="Calibri" w:eastAsia="Lato" w:hAnsi="Calibri" w:cs="Calibri"/>
+          <w:b/>
+          <w:bCs/>
+          <w:color w:val="2D3B45"/>
+        </w:rPr>
+        <w:t xml:space="preserve"> build </w:t>
+      </w:r>
+      <w:proofErr w:type="spellStart"/>
+      <w:r>
+        <w:rPr>
+          <w:rFonts w:ascii="Calibri" w:eastAsia="Lato" w:hAnsi="Calibri" w:cs="Calibri"/>
+          <w:b/>
+          <w:bCs/>
+          <w:color w:val="2D3B45"/>
+        </w:rPr>
+        <w:t>ekip</w:t>
+      </w:r>
+      <w:proofErr w:type="spellEnd"/>
+      <w:r>
+        <w:rPr>
+          <w:rFonts w:ascii="Calibri" w:eastAsia="Lato" w:hAnsi="Calibri" w:cs="Calibri"/>
+          <w:b/>
+          <w:bCs/>
+          <w:color w:val="2D3B45"/>
+        </w:rPr>
+        <w:t xml:space="preserve"> </w:t>
+      </w:r>
+      <w:proofErr w:type="spellStart"/>
+      <w:r>
+        <w:rPr>
+          <w:rFonts w:ascii="Calibri" w:eastAsia="Lato" w:hAnsi="Calibri" w:cs="Calibri"/>
+          <w:b/>
+          <w:bCs/>
+          <w:color w:val="2D3B45"/>
+        </w:rPr>
+        <w:t>üyeleri</w:t>
+      </w:r>
+      <w:proofErr w:type="spellEnd"/>
+      <w:r>
+        <w:rPr>
+          <w:rFonts w:ascii="Calibri" w:eastAsia="Lato" w:hAnsi="Calibri" w:cs="Calibri"/>
+          <w:b/>
+          <w:bCs/>
+          <w:color w:val="2D3B45"/>
+        </w:rPr>
+        <w:t xml:space="preserve"> </w:t>
+      </w:r>
+      <w:proofErr w:type="spellStart"/>
+      <w:r>
+        <w:rPr>
+          <w:rFonts w:ascii="Calibri" w:eastAsia="Lato" w:hAnsi="Calibri" w:cs="Calibri"/>
+          <w:b/>
+          <w:bCs/>
+          <w:color w:val="2D3B45"/>
+        </w:rPr>
+        <w:t>tarafından</w:t>
+      </w:r>
+      <w:proofErr w:type="spellEnd"/>
+      <w:r>
+        <w:rPr>
+          <w:rFonts w:ascii="Calibri" w:eastAsia="Lato" w:hAnsi="Calibri" w:cs="Calibri"/>
+          <w:b/>
+          <w:bCs/>
+          <w:color w:val="2D3B45"/>
+        </w:rPr>
+        <w:t xml:space="preserve"> test </w:t>
+      </w:r>
+      <w:proofErr w:type="spellStart"/>
+      <w:r>
+        <w:rPr>
+          <w:rFonts w:ascii="Calibri" w:eastAsia="Lato" w:hAnsi="Calibri" w:cs="Calibri"/>
+          <w:b/>
+          <w:bCs/>
+          <w:color w:val="2D3B45"/>
+        </w:rPr>
+        <w:t>edildi</w:t>
+      </w:r>
+      <w:proofErr w:type="spellEnd"/>
+      <w:r>
+        <w:rPr>
+          <w:rFonts w:ascii="Calibri" w:eastAsia="Lato" w:hAnsi="Calibri" w:cs="Calibri"/>
+          <w:b/>
+          <w:bCs/>
+          <w:color w:val="2D3B45"/>
+        </w:rPr>
+        <w:t>.</w:t>
+      </w:r>
+    </w:p>
+    <w:p>
+      <w:pPr>
+        <w:pStyle w:val="Body"/>
+        <w:shd w:val="clear" w:color="auto" w:fill="F5F5F5"/>
+        <w:rPr>
+          <w:rFonts w:ascii="Calibri" w:eastAsia="Lato" w:hAnsi="Calibri" w:cs="Calibri"/>
+          <w:b/>
+          <w:bCs/>
+          <w:color w:val="2D3B45"/>
+        </w:rPr>
+      </w:pPr>
+    </w:p>
+    <w:p>
+      <w:pPr>
+        <w:pStyle w:val="Body"/>
+        <w:shd w:val="clear" w:color="auto" w:fill="F5F5F5"/>
+        <w:rPr>
+          <w:rFonts w:ascii="Calibri" w:eastAsia="Lato" w:hAnsi="Calibri" w:cs="Calibri"/>
+          <w:b/>
+          <w:bCs/>
+          <w:color w:val="2D3B45"/>
+        </w:rPr>
+      </w:pPr>
+    </w:p>
+    <w:p>
+      <w:pPr>
+        <w:pStyle w:val="Body"/>
+        <w:shd w:val="clear" w:color="auto" w:fill="F5F5F5"/>
+        <w:rPr>
+          <w:rFonts w:ascii="Calibri" w:eastAsia="Lato" w:hAnsi="Calibri" w:cs="Calibri"/>
+          <w:b/>
+          <w:bCs/>
+          <w:color w:val="2D3B45"/>
+        </w:rPr>
+      </w:pPr>
+    </w:p>
+    <w:p>
+      <w:pPr>
+        <w:pStyle w:val="Body"/>
+        <w:shd w:val="clear" w:color="auto" w:fill="F5F5F5"/>
+        <w:rPr>
+          <w:rFonts w:ascii="Calibri" w:eastAsia="Lato" w:hAnsi="Calibri" w:cs="Calibri"/>
+          <w:b/>
+          <w:bCs/>
+          <w:color w:val="2D3B45"/>
+        </w:rPr>
+      </w:pPr>
+    </w:p>
+    <w:p>
+      <w:pPr>
+        <w:pStyle w:val="Body"/>
+        <w:shd w:val="clear" w:color="auto" w:fill="F5F5F5"/>
+        <w:rPr>
+          <w:rFonts w:ascii="Lato" w:eastAsia="Lato" w:hAnsi="Lato" w:cs="Calibri"/>
+          <w:b/>
+          <w:bCs/>
+          <w:color w:val="2D3B45"/>
+          <w:sz w:val="28"/>
+          <w:szCs w:val="28"/>
+        </w:rPr>
+      </w:pPr>
+      <w:r>
+        <w:rPr>
+          <w:rFonts w:ascii="Lato" w:eastAsia="Lato" w:hAnsi="Lato" w:cs="Calibri"/>
+          <w:b/>
+          <w:bCs/>
+          <w:color w:val="2D3B45"/>
+          <w:sz w:val="28"/>
+          <w:szCs w:val="28"/>
+        </w:rPr>
+        <w:t>06</w:t>
+      </w:r>
+      <w:r>
+        <w:rPr>
+          <w:rFonts w:ascii="Lato" w:eastAsia="Lato" w:hAnsi="Lato" w:cs="Calibri"/>
+          <w:b/>
+          <w:bCs/>
+          <w:color w:val="2D3B45"/>
+          <w:sz w:val="28"/>
+          <w:szCs w:val="28"/>
+        </w:rPr>
+        <w:t>.0</w:t>
+      </w:r>
+      <w:r>
+        <w:rPr>
+          <w:rFonts w:ascii="Lato" w:eastAsia="Lato" w:hAnsi="Lato" w:cs="Calibri"/>
+          <w:b/>
+          <w:bCs/>
+          <w:color w:val="2D3B45"/>
+          <w:sz w:val="28"/>
+          <w:szCs w:val="28"/>
+        </w:rPr>
+        <w:t>6</w:t>
+      </w:r>
+      <w:r>
+        <w:rPr>
+          <w:rFonts w:ascii="Lato" w:eastAsia="Lato" w:hAnsi="Lato" w:cs="Calibri"/>
+          <w:b/>
+          <w:bCs/>
+          <w:color w:val="2D3B45"/>
+          <w:sz w:val="28"/>
+          <w:szCs w:val="28"/>
+        </w:rPr>
+        <w:t xml:space="preserve">.22 – </w:t>
+      </w:r>
+      <w:proofErr w:type="spellStart"/>
+      <w:r>
+        <w:rPr>
+          <w:rFonts w:ascii="Lato" w:eastAsia="Lato" w:hAnsi="Lato" w:cs="Calibri"/>
+          <w:b/>
+          <w:bCs/>
+          <w:color w:val="2D3B45"/>
+          <w:sz w:val="28"/>
+          <w:szCs w:val="28"/>
+        </w:rPr>
+        <w:t>Retrospektif</w:t>
+      </w:r>
+      <w:proofErr w:type="spellEnd"/>
+      <w:r>
+        <w:rPr>
+          <w:rFonts w:ascii="Lato" w:eastAsia="Lato" w:hAnsi="Lato" w:cs="Calibri"/>
+          <w:b/>
+          <w:bCs/>
+          <w:color w:val="2D3B45"/>
+          <w:sz w:val="28"/>
+          <w:szCs w:val="28"/>
+        </w:rPr>
+        <w:t xml:space="preserve"> </w:t>
+      </w:r>
+      <w:proofErr w:type="spellStart"/>
+      <w:r>
+        <w:rPr>
+          <w:rFonts w:ascii="Lato" w:eastAsia="Lato" w:hAnsi="Lato" w:cs="Calibri"/>
+          <w:b/>
+          <w:bCs/>
+          <w:color w:val="2D3B45"/>
+          <w:sz w:val="28"/>
+          <w:szCs w:val="28"/>
+        </w:rPr>
+        <w:t>Toplantısı</w:t>
+      </w:r>
+      <w:proofErr w:type="spellEnd"/>
+    </w:p>
+    <w:p>
+      <w:pPr>
+        <w:pStyle w:val="Body"/>
+        <w:shd w:val="clear" w:color="auto" w:fill="F5F5F5"/>
+        <w:rPr>
+          <w:rFonts w:ascii="Calibri" w:eastAsia="Lato" w:hAnsi="Calibri" w:cs="Calibri"/>
+          <w:b/>
+          <w:bCs/>
+          <w:color w:val="2D3B45"/>
+        </w:rPr>
+      </w:pPr>
+    </w:p>
+    <w:p>
+      <w:pPr>
+        <w:pStyle w:val="Body"/>
+        <w:shd w:val="clear" w:color="auto" w:fill="F5F5F5"/>
+        <w:rPr>
+          <w:rFonts w:ascii="Calibri" w:eastAsia="Lato" w:hAnsi="Calibri" w:cs="Calibri"/>
+          <w:b/>
+          <w:bCs/>
+          <w:color w:val="2D3B45"/>
+        </w:rPr>
+      </w:pPr>
+      <w:proofErr w:type="spellStart"/>
+      <w:r>
+        <w:rPr>
+          <w:rFonts w:ascii="Calibri" w:eastAsia="Lato" w:hAnsi="Calibri" w:cs="Calibri"/>
+          <w:b/>
+          <w:bCs/>
+          <w:color w:val="2D3B45"/>
+        </w:rPr>
+        <w:t>Saat</w:t>
+      </w:r>
+      <w:proofErr w:type="spellEnd"/>
+      <w:r>
+        <w:rPr>
+          <w:rFonts w:ascii="Calibri" w:eastAsia="Lato" w:hAnsi="Calibri" w:cs="Calibri"/>
+          <w:b/>
+          <w:bCs/>
+          <w:color w:val="2D3B45"/>
+        </w:rPr>
+        <w:t xml:space="preserve"> 20:00’deki </w:t>
+      </w:r>
+      <w:proofErr w:type="spellStart"/>
+      <w:r>
+        <w:rPr>
+          <w:rFonts w:ascii="Calibri" w:eastAsia="Lato" w:hAnsi="Calibri" w:cs="Calibri"/>
+          <w:b/>
+          <w:bCs/>
+          <w:color w:val="2D3B45"/>
+        </w:rPr>
+        <w:t>üçüncü</w:t>
+      </w:r>
+      <w:proofErr w:type="spellEnd"/>
+      <w:r>
+        <w:rPr>
+          <w:rFonts w:ascii="Calibri" w:eastAsia="Lato" w:hAnsi="Calibri" w:cs="Calibri"/>
+          <w:b/>
+          <w:bCs/>
+          <w:color w:val="2D3B45"/>
+        </w:rPr>
+        <w:t xml:space="preserve"> sprint </w:t>
+      </w:r>
+      <w:proofErr w:type="spellStart"/>
+      <w:r>
+        <w:rPr>
+          <w:rFonts w:ascii="Calibri" w:eastAsia="Lato" w:hAnsi="Calibri" w:cs="Calibri"/>
+          <w:b/>
+          <w:bCs/>
+          <w:color w:val="2D3B45"/>
+        </w:rPr>
+        <w:t>sonu</w:t>
+      </w:r>
+      <w:proofErr w:type="spellEnd"/>
+      <w:r>
+        <w:rPr>
+          <w:rFonts w:ascii="Calibri" w:eastAsia="Lato" w:hAnsi="Calibri" w:cs="Calibri"/>
+          <w:b/>
+          <w:bCs/>
+          <w:color w:val="2D3B45"/>
+        </w:rPr>
+        <w:t xml:space="preserve"> </w:t>
+      </w:r>
+      <w:proofErr w:type="spellStart"/>
+      <w:r>
+        <w:rPr>
+          <w:rFonts w:ascii="Calibri" w:eastAsia="Lato" w:hAnsi="Calibri" w:cs="Calibri"/>
+          <w:b/>
+          <w:bCs/>
+          <w:color w:val="2D3B45"/>
+        </w:rPr>
+        <w:t>Akademi</w:t>
+      </w:r>
+      <w:proofErr w:type="spellEnd"/>
+      <w:r>
+        <w:rPr>
+          <w:rFonts w:ascii="Calibri" w:eastAsia="Lato" w:hAnsi="Calibri" w:cs="Calibri"/>
+          <w:b/>
+          <w:bCs/>
+          <w:color w:val="2D3B45"/>
+        </w:rPr>
+        <w:t xml:space="preserve"> </w:t>
+      </w:r>
+      <w:proofErr w:type="spellStart"/>
+      <w:r>
+        <w:rPr>
+          <w:rFonts w:ascii="Calibri" w:eastAsia="Lato" w:hAnsi="Calibri" w:cs="Calibri"/>
+          <w:b/>
+          <w:bCs/>
+          <w:color w:val="2D3B45"/>
+        </w:rPr>
+        <w:t>buluşmasından</w:t>
+      </w:r>
+      <w:proofErr w:type="spellEnd"/>
+      <w:r>
+        <w:rPr>
+          <w:rFonts w:ascii="Calibri" w:eastAsia="Lato" w:hAnsi="Calibri" w:cs="Calibri"/>
+          <w:b/>
+          <w:bCs/>
+          <w:color w:val="2D3B45"/>
+        </w:rPr>
+        <w:t xml:space="preserve"> </w:t>
+      </w:r>
+      <w:proofErr w:type="spellStart"/>
+      <w:r>
+        <w:rPr>
+          <w:rFonts w:ascii="Calibri" w:eastAsia="Lato" w:hAnsi="Calibri" w:cs="Calibri"/>
+          <w:b/>
+          <w:bCs/>
+          <w:color w:val="2D3B45"/>
+        </w:rPr>
+        <w:t>sonra</w:t>
+      </w:r>
+      <w:proofErr w:type="spellEnd"/>
+      <w:r>
+        <w:rPr>
+          <w:rFonts w:ascii="Calibri" w:eastAsia="Lato" w:hAnsi="Calibri" w:cs="Calibri"/>
+          <w:b/>
+          <w:bCs/>
+          <w:color w:val="2D3B45"/>
+        </w:rPr>
+        <w:t xml:space="preserve"> </w:t>
+      </w:r>
+      <w:proofErr w:type="spellStart"/>
+      <w:r>
+        <w:rPr>
+          <w:rFonts w:ascii="Calibri" w:eastAsia="Lato" w:hAnsi="Calibri" w:cs="Calibri"/>
+          <w:b/>
+          <w:bCs/>
+          <w:color w:val="2D3B45"/>
+        </w:rPr>
+        <w:t>takımca</w:t>
+      </w:r>
+      <w:proofErr w:type="spellEnd"/>
+      <w:r>
+        <w:rPr>
+          <w:rFonts w:ascii="Calibri" w:eastAsia="Lato" w:hAnsi="Calibri" w:cs="Calibri"/>
+          <w:b/>
+          <w:bCs/>
+          <w:color w:val="2D3B45"/>
+        </w:rPr>
+        <w:t xml:space="preserve"> </w:t>
+      </w:r>
+      <w:proofErr w:type="spellStart"/>
+      <w:r>
+        <w:rPr>
+          <w:rFonts w:ascii="Calibri" w:eastAsia="Lato" w:hAnsi="Calibri" w:cs="Calibri"/>
+          <w:b/>
+          <w:bCs/>
+          <w:color w:val="2D3B45"/>
+        </w:rPr>
+        <w:t>bir</w:t>
+      </w:r>
+      <w:proofErr w:type="spellEnd"/>
+      <w:r>
+        <w:rPr>
+          <w:rFonts w:ascii="Calibri" w:eastAsia="Lato" w:hAnsi="Calibri" w:cs="Calibri"/>
+          <w:b/>
+          <w:bCs/>
+          <w:color w:val="2D3B45"/>
+        </w:rPr>
+        <w:t xml:space="preserve"> </w:t>
+      </w:r>
+      <w:proofErr w:type="spellStart"/>
+      <w:r>
+        <w:rPr>
+          <w:rFonts w:ascii="Calibri" w:eastAsia="Lato" w:hAnsi="Calibri" w:cs="Calibri"/>
+          <w:b/>
+          <w:bCs/>
+          <w:color w:val="2D3B45"/>
+        </w:rPr>
+        <w:t>araya</w:t>
+      </w:r>
+      <w:proofErr w:type="spellEnd"/>
+      <w:r>
+        <w:rPr>
+          <w:rFonts w:ascii="Calibri" w:eastAsia="Lato" w:hAnsi="Calibri" w:cs="Calibri"/>
+          <w:b/>
+          <w:bCs/>
+          <w:color w:val="2D3B45"/>
+        </w:rPr>
+        <w:t xml:space="preserve"> </w:t>
+      </w:r>
+      <w:proofErr w:type="spellStart"/>
+      <w:r>
+        <w:rPr>
+          <w:rFonts w:ascii="Calibri" w:eastAsia="Lato" w:hAnsi="Calibri" w:cs="Calibri"/>
+          <w:b/>
+          <w:bCs/>
+          <w:color w:val="2D3B45"/>
+        </w:rPr>
+        <w:t>gelinip</w:t>
+      </w:r>
+      <w:proofErr w:type="spellEnd"/>
+      <w:r>
+        <w:rPr>
+          <w:rFonts w:ascii="Calibri" w:eastAsia="Lato" w:hAnsi="Calibri" w:cs="Calibri"/>
+          <w:b/>
+          <w:bCs/>
+          <w:color w:val="2D3B45"/>
+        </w:rPr>
+        <w:t xml:space="preserve"> </w:t>
+      </w:r>
+      <w:proofErr w:type="spellStart"/>
+      <w:r>
+        <w:rPr>
+          <w:rFonts w:ascii="Calibri" w:eastAsia="Lato" w:hAnsi="Calibri" w:cs="Calibri"/>
+          <w:b/>
+          <w:bCs/>
+          <w:color w:val="2D3B45"/>
+        </w:rPr>
+        <w:t>saat</w:t>
+      </w:r>
+      <w:proofErr w:type="spellEnd"/>
+      <w:r>
+        <w:rPr>
+          <w:rFonts w:ascii="Calibri" w:eastAsia="Lato" w:hAnsi="Calibri" w:cs="Calibri"/>
+          <w:b/>
+          <w:bCs/>
+          <w:color w:val="2D3B45"/>
+        </w:rPr>
+        <w:t xml:space="preserve"> 23:59’dan </w:t>
+      </w:r>
+      <w:proofErr w:type="spellStart"/>
+      <w:r>
+        <w:rPr>
+          <w:rFonts w:ascii="Calibri" w:eastAsia="Lato" w:hAnsi="Calibri" w:cs="Calibri"/>
+          <w:b/>
+          <w:bCs/>
+          <w:color w:val="2D3B45"/>
+        </w:rPr>
+        <w:t>önce</w:t>
+      </w:r>
+      <w:proofErr w:type="spellEnd"/>
+      <w:r>
+        <w:rPr>
+          <w:rFonts w:ascii="Calibri" w:eastAsia="Lato" w:hAnsi="Calibri" w:cs="Calibri"/>
+          <w:b/>
+          <w:bCs/>
+          <w:color w:val="2D3B45"/>
+        </w:rPr>
+        <w:t xml:space="preserve"> </w:t>
+      </w:r>
+      <w:proofErr w:type="spellStart"/>
+      <w:r>
+        <w:rPr>
+          <w:rFonts w:ascii="Calibri" w:eastAsia="Lato" w:hAnsi="Calibri" w:cs="Calibri"/>
+          <w:b/>
+          <w:bCs/>
+          <w:color w:val="2D3B45"/>
+        </w:rPr>
+        <w:t>projede</w:t>
+      </w:r>
+      <w:proofErr w:type="spellEnd"/>
+      <w:r>
+        <w:rPr>
+          <w:rFonts w:ascii="Calibri" w:eastAsia="Lato" w:hAnsi="Calibri" w:cs="Calibri"/>
+          <w:b/>
+          <w:bCs/>
+          <w:color w:val="2D3B45"/>
+        </w:rPr>
+        <w:t xml:space="preserve"> </w:t>
+      </w:r>
+      <w:proofErr w:type="spellStart"/>
+      <w:r>
+        <w:rPr>
+          <w:rFonts w:ascii="Calibri" w:eastAsia="Lato" w:hAnsi="Calibri" w:cs="Calibri"/>
+          <w:b/>
+          <w:bCs/>
+          <w:color w:val="2D3B45"/>
+        </w:rPr>
+        <w:t>herhangi</w:t>
+      </w:r>
+      <w:proofErr w:type="spellEnd"/>
+      <w:r>
+        <w:rPr>
+          <w:rFonts w:ascii="Calibri" w:eastAsia="Lato" w:hAnsi="Calibri" w:cs="Calibri"/>
+          <w:b/>
+          <w:bCs/>
+          <w:color w:val="2D3B45"/>
+        </w:rPr>
+        <w:t xml:space="preserve"> </w:t>
+      </w:r>
+      <w:proofErr w:type="spellStart"/>
+      <w:r>
+        <w:rPr>
+          <w:rFonts w:ascii="Calibri" w:eastAsia="Lato" w:hAnsi="Calibri" w:cs="Calibri"/>
+          <w:b/>
+          <w:bCs/>
+          <w:color w:val="2D3B45"/>
+        </w:rPr>
+        <w:t>bir</w:t>
+      </w:r>
+      <w:proofErr w:type="spellEnd"/>
+      <w:r>
+        <w:rPr>
+          <w:rFonts w:ascii="Calibri" w:eastAsia="Lato" w:hAnsi="Calibri" w:cs="Calibri"/>
+          <w:b/>
+          <w:bCs/>
+          <w:color w:val="2D3B45"/>
+        </w:rPr>
+        <w:t xml:space="preserve"> </w:t>
+      </w:r>
+      <w:proofErr w:type="spellStart"/>
+      <w:r>
+        <w:rPr>
+          <w:rFonts w:ascii="Calibri" w:eastAsia="Lato" w:hAnsi="Calibri" w:cs="Calibri"/>
+          <w:b/>
+          <w:bCs/>
+          <w:color w:val="2D3B45"/>
+        </w:rPr>
+        <w:t>eksik</w:t>
+      </w:r>
+      <w:proofErr w:type="spellEnd"/>
+      <w:r>
+        <w:rPr>
+          <w:rFonts w:ascii="Calibri" w:eastAsia="Lato" w:hAnsi="Calibri" w:cs="Calibri"/>
+          <w:b/>
+          <w:bCs/>
+          <w:color w:val="2D3B45"/>
+        </w:rPr>
+        <w:t xml:space="preserve"> var </w:t>
+      </w:r>
+      <w:proofErr w:type="spellStart"/>
+      <w:r>
+        <w:rPr>
+          <w:rFonts w:ascii="Calibri" w:eastAsia="Lato" w:hAnsi="Calibri" w:cs="Calibri"/>
+          <w:b/>
+          <w:bCs/>
+          <w:color w:val="2D3B45"/>
+        </w:rPr>
+        <w:t>mı</w:t>
+      </w:r>
+      <w:proofErr w:type="spellEnd"/>
+      <w:r>
+        <w:rPr>
+          <w:rFonts w:ascii="Calibri" w:eastAsia="Lato" w:hAnsi="Calibri" w:cs="Calibri"/>
+          <w:b/>
+          <w:bCs/>
+          <w:color w:val="2D3B45"/>
+        </w:rPr>
+        <w:t xml:space="preserve"> </w:t>
+      </w:r>
+      <w:proofErr w:type="spellStart"/>
+      <w:r>
+        <w:rPr>
+          <w:rFonts w:ascii="Calibri" w:eastAsia="Lato" w:hAnsi="Calibri" w:cs="Calibri"/>
+          <w:b/>
+          <w:bCs/>
+          <w:color w:val="2D3B45"/>
+        </w:rPr>
+        <w:t>diye</w:t>
+      </w:r>
+      <w:proofErr w:type="spellEnd"/>
+      <w:r>
+        <w:rPr>
+          <w:rFonts w:ascii="Calibri" w:eastAsia="Lato" w:hAnsi="Calibri" w:cs="Calibri"/>
+          <w:b/>
+          <w:bCs/>
+          <w:color w:val="2D3B45"/>
+        </w:rPr>
+        <w:t xml:space="preserve"> </w:t>
+      </w:r>
+      <w:proofErr w:type="spellStart"/>
+      <w:r>
+        <w:rPr>
+          <w:rFonts w:ascii="Calibri" w:eastAsia="Lato" w:hAnsi="Calibri" w:cs="Calibri"/>
+          <w:b/>
+          <w:bCs/>
+          <w:color w:val="2D3B45"/>
+        </w:rPr>
+        <w:t>kontrol</w:t>
+      </w:r>
+      <w:proofErr w:type="spellEnd"/>
+      <w:r>
+        <w:rPr>
+          <w:rFonts w:ascii="Calibri" w:eastAsia="Lato" w:hAnsi="Calibri" w:cs="Calibri"/>
+          <w:b/>
+          <w:bCs/>
+          <w:color w:val="2D3B45"/>
+        </w:rPr>
+        <w:t xml:space="preserve"> </w:t>
+      </w:r>
+      <w:proofErr w:type="spellStart"/>
+      <w:r>
+        <w:rPr>
+          <w:rFonts w:ascii="Calibri" w:eastAsia="Lato" w:hAnsi="Calibri" w:cs="Calibri"/>
+          <w:b/>
+          <w:bCs/>
+          <w:color w:val="2D3B45"/>
+        </w:rPr>
+        <w:t>edildi</w:t>
+      </w:r>
+      <w:proofErr w:type="spellEnd"/>
+      <w:r>
+        <w:rPr>
+          <w:rFonts w:ascii="Calibri" w:eastAsia="Lato" w:hAnsi="Calibri" w:cs="Calibri"/>
+          <w:b/>
+          <w:bCs/>
+          <w:color w:val="2D3B45"/>
+        </w:rPr>
+        <w:t xml:space="preserve">. </w:t>
+      </w:r>
+      <w:proofErr w:type="spellStart"/>
+      <w:r>
+        <w:rPr>
+          <w:rFonts w:ascii="Calibri" w:eastAsia="Lato" w:hAnsi="Calibri" w:cs="Calibri"/>
+          <w:b/>
+          <w:bCs/>
+          <w:color w:val="2D3B45"/>
+        </w:rPr>
+        <w:t>Github</w:t>
+      </w:r>
+      <w:proofErr w:type="spellEnd"/>
+      <w:r>
+        <w:rPr>
+          <w:rFonts w:ascii="Calibri" w:eastAsia="Lato" w:hAnsi="Calibri" w:cs="Calibri"/>
+          <w:b/>
+          <w:bCs/>
+          <w:color w:val="2D3B45"/>
+        </w:rPr>
+        <w:t xml:space="preserve"> son push </w:t>
+      </w:r>
+      <w:proofErr w:type="spellStart"/>
+      <w:r>
+        <w:rPr>
+          <w:rFonts w:ascii="Calibri" w:eastAsia="Lato" w:hAnsi="Calibri" w:cs="Calibri"/>
+          <w:b/>
+          <w:bCs/>
+          <w:color w:val="2D3B45"/>
+        </w:rPr>
+        <w:t>öncesi</w:t>
+      </w:r>
+      <w:proofErr w:type="spellEnd"/>
+      <w:r>
+        <w:rPr>
+          <w:rFonts w:ascii="Calibri" w:eastAsia="Lato" w:hAnsi="Calibri" w:cs="Calibri"/>
+          <w:b/>
+          <w:bCs/>
+          <w:color w:val="2D3B45"/>
+        </w:rPr>
+        <w:t xml:space="preserve"> </w:t>
+      </w:r>
+      <w:proofErr w:type="spellStart"/>
+      <w:r>
+        <w:rPr>
+          <w:rFonts w:ascii="Calibri" w:eastAsia="Lato" w:hAnsi="Calibri" w:cs="Calibri"/>
+          <w:b/>
+          <w:bCs/>
+          <w:color w:val="2D3B45"/>
+        </w:rPr>
+        <w:t>oyunun</w:t>
+      </w:r>
+      <w:proofErr w:type="spellEnd"/>
+      <w:r>
+        <w:rPr>
+          <w:rFonts w:ascii="Calibri" w:eastAsia="Lato" w:hAnsi="Calibri" w:cs="Calibri"/>
+          <w:b/>
+          <w:bCs/>
+          <w:color w:val="2D3B45"/>
+        </w:rPr>
+        <w:t xml:space="preserve"> final </w:t>
+      </w:r>
+      <w:proofErr w:type="spellStart"/>
+      <w:r>
+        <w:rPr>
+          <w:rFonts w:ascii="Calibri" w:eastAsia="Lato" w:hAnsi="Calibri" w:cs="Calibri"/>
+          <w:b/>
+          <w:bCs/>
+          <w:color w:val="2D3B45"/>
+        </w:rPr>
+        <w:t>versiyonu</w:t>
+      </w:r>
+      <w:proofErr w:type="spellEnd"/>
+      <w:r>
+        <w:rPr>
+          <w:rFonts w:ascii="Calibri" w:eastAsia="Lato" w:hAnsi="Calibri" w:cs="Calibri"/>
+          <w:b/>
+          <w:bCs/>
+          <w:color w:val="2D3B45"/>
+        </w:rPr>
+        <w:t xml:space="preserve"> </w:t>
+      </w:r>
+      <w:proofErr w:type="spellStart"/>
+      <w:r>
+        <w:rPr>
+          <w:rFonts w:ascii="Calibri" w:eastAsia="Lato" w:hAnsi="Calibri" w:cs="Calibri"/>
+          <w:b/>
+          <w:bCs/>
+          <w:color w:val="2D3B45"/>
+        </w:rPr>
+        <w:t>takım</w:t>
+      </w:r>
+      <w:proofErr w:type="spellEnd"/>
+      <w:r>
+        <w:rPr>
+          <w:rFonts w:ascii="Calibri" w:eastAsia="Lato" w:hAnsi="Calibri" w:cs="Calibri"/>
+          <w:b/>
+          <w:bCs/>
+          <w:color w:val="2D3B45"/>
+        </w:rPr>
+        <w:t xml:space="preserve"> </w:t>
+      </w:r>
+      <w:proofErr w:type="spellStart"/>
+      <w:r>
+        <w:rPr>
+          <w:rFonts w:ascii="Calibri" w:eastAsia="Lato" w:hAnsi="Calibri" w:cs="Calibri"/>
+          <w:b/>
+          <w:bCs/>
+          <w:color w:val="2D3B45"/>
+        </w:rPr>
+        <w:t>üyeleriyle</w:t>
+      </w:r>
+      <w:proofErr w:type="spellEnd"/>
+      <w:r>
+        <w:rPr>
+          <w:rFonts w:ascii="Calibri" w:eastAsia="Lato" w:hAnsi="Calibri" w:cs="Calibri"/>
+          <w:b/>
+          <w:bCs/>
+          <w:color w:val="2D3B45"/>
+        </w:rPr>
+        <w:t xml:space="preserve"> </w:t>
+      </w:r>
+      <w:proofErr w:type="spellStart"/>
+      <w:r>
+        <w:rPr>
+          <w:rFonts w:ascii="Calibri" w:eastAsia="Lato" w:hAnsi="Calibri" w:cs="Calibri"/>
+          <w:b/>
+          <w:bCs/>
+          <w:color w:val="2D3B45"/>
+        </w:rPr>
+        <w:t>paylaşıldı</w:t>
+      </w:r>
+      <w:proofErr w:type="spellEnd"/>
+      <w:r>
+        <w:rPr>
+          <w:rFonts w:ascii="Calibri" w:eastAsia="Lato" w:hAnsi="Calibri" w:cs="Calibri"/>
+          <w:b/>
+          <w:bCs/>
+          <w:color w:val="2D3B45"/>
+        </w:rPr>
+        <w:t xml:space="preserve"> </w:t>
+      </w:r>
+      <w:proofErr w:type="spellStart"/>
+      <w:r>
+        <w:rPr>
+          <w:rFonts w:ascii="Calibri" w:eastAsia="Lato" w:hAnsi="Calibri" w:cs="Calibri"/>
+          <w:b/>
+          <w:bCs/>
+          <w:color w:val="2D3B45"/>
+        </w:rPr>
+        <w:t>herhangi</w:t>
+      </w:r>
+      <w:proofErr w:type="spellEnd"/>
+      <w:r>
+        <w:rPr>
+          <w:rFonts w:ascii="Calibri" w:eastAsia="Lato" w:hAnsi="Calibri" w:cs="Calibri"/>
+          <w:b/>
+          <w:bCs/>
+          <w:color w:val="2D3B45"/>
+        </w:rPr>
+        <w:t xml:space="preserve"> </w:t>
+      </w:r>
+      <w:proofErr w:type="spellStart"/>
+      <w:r>
+        <w:rPr>
+          <w:rFonts w:ascii="Calibri" w:eastAsia="Lato" w:hAnsi="Calibri" w:cs="Calibri"/>
+          <w:b/>
+          <w:bCs/>
+          <w:color w:val="2D3B45"/>
+        </w:rPr>
+        <w:t>bir</w:t>
+      </w:r>
+      <w:proofErr w:type="spellEnd"/>
+      <w:r>
+        <w:rPr>
+          <w:rFonts w:ascii="Calibri" w:eastAsia="Lato" w:hAnsi="Calibri" w:cs="Calibri"/>
+          <w:b/>
+          <w:bCs/>
+          <w:color w:val="2D3B45"/>
+        </w:rPr>
+        <w:t xml:space="preserve"> bug var </w:t>
+      </w:r>
+      <w:proofErr w:type="spellStart"/>
+      <w:r>
+        <w:rPr>
+          <w:rFonts w:ascii="Calibri" w:eastAsia="Lato" w:hAnsi="Calibri" w:cs="Calibri"/>
+          <w:b/>
+          <w:bCs/>
+          <w:color w:val="2D3B45"/>
+        </w:rPr>
+        <w:t>mı</w:t>
+      </w:r>
+      <w:proofErr w:type="spellEnd"/>
+      <w:r>
+        <w:rPr>
+          <w:rFonts w:ascii="Calibri" w:eastAsia="Lato" w:hAnsi="Calibri" w:cs="Calibri"/>
+          <w:b/>
+          <w:bCs/>
+          <w:color w:val="2D3B45"/>
+        </w:rPr>
+        <w:t xml:space="preserve"> </w:t>
+      </w:r>
+      <w:proofErr w:type="spellStart"/>
+      <w:r>
+        <w:rPr>
+          <w:rFonts w:ascii="Calibri" w:eastAsia="Lato" w:hAnsi="Calibri" w:cs="Calibri"/>
+          <w:b/>
+          <w:bCs/>
+          <w:color w:val="2D3B45"/>
+        </w:rPr>
+        <w:t>diye</w:t>
+      </w:r>
+      <w:proofErr w:type="spellEnd"/>
+      <w:r>
+        <w:rPr>
+          <w:rFonts w:ascii="Calibri" w:eastAsia="Lato" w:hAnsi="Calibri" w:cs="Calibri"/>
+          <w:b/>
+          <w:bCs/>
+          <w:color w:val="2D3B45"/>
+        </w:rPr>
+        <w:t xml:space="preserve"> </w:t>
+      </w:r>
+      <w:proofErr w:type="spellStart"/>
+      <w:r>
+        <w:rPr>
+          <w:rFonts w:ascii="Calibri" w:eastAsia="Lato" w:hAnsi="Calibri" w:cs="Calibri"/>
+          <w:b/>
+          <w:bCs/>
+          <w:color w:val="2D3B45"/>
+        </w:rPr>
+        <w:t>tekrardan</w:t>
+      </w:r>
+      <w:proofErr w:type="spellEnd"/>
+      <w:r>
+        <w:rPr>
+          <w:rFonts w:ascii="Calibri" w:eastAsia="Lato" w:hAnsi="Calibri" w:cs="Calibri"/>
+          <w:b/>
+          <w:bCs/>
+          <w:color w:val="2D3B45"/>
+        </w:rPr>
+        <w:t xml:space="preserve"> test </w:t>
+      </w:r>
+      <w:proofErr w:type="spellStart"/>
+      <w:r>
+        <w:rPr>
+          <w:rFonts w:ascii="Calibri" w:eastAsia="Lato" w:hAnsi="Calibri" w:cs="Calibri"/>
+          <w:b/>
+          <w:bCs/>
+          <w:color w:val="2D3B45"/>
+        </w:rPr>
+        <w:t>edildi</w:t>
+      </w:r>
+      <w:proofErr w:type="spellEnd"/>
+      <w:r>
+        <w:rPr>
+          <w:rFonts w:ascii="Calibri" w:eastAsia="Lato" w:hAnsi="Calibri" w:cs="Calibri"/>
+          <w:b/>
+          <w:bCs/>
+          <w:color w:val="2D3B45"/>
+        </w:rPr>
+        <w:t xml:space="preserve">. </w:t>
+      </w:r>
+    </w:p>
     <w:sectPr>
-      <w:headerReference w:type="default" r:id="rId15"/>
-      <w:footerReference w:type="default" r:id="rId16"/>
+      <w:headerReference w:type="default" r:id="rId25"/>
+      <w:footerReference w:type="default" r:id="rId26"/>
       <w:pgSz w:w="11906" w:h="16838"/>
       <w:pgMar w:top="1134" w:right="1134" w:bottom="1134" w:left="1134" w:header="709" w:footer="850" w:gutter="0"/>
       <w:cols w:space="720"/>
@@ -8368,6 +12521,18 @@
         <w:numId w:val="1"/>
       </w:numPr>
     </w:pPr>
+  </w:style>
+  <w:style w:type="character" w:styleId="zmlenmeyenBahsetme">
+    <w:name w:val="Unresolved Mention"/>
+    <w:basedOn w:val="VarsaylanParagrafYazTipi"/>
+    <w:uiPriority w:val="99"/>
+    <w:semiHidden/>
+    <w:unhideWhenUsed/>
+    <w:rsid w:val="00816514"/>
+    <w:rPr>
+      <w:color w:val="605E5C"/>
+      <w:shd w:val="clear" w:color="auto" w:fill="E1DFDD"/>
+    </w:rPr>
   </w:style>
 </w:styles>
 </file>

</xml_diff>